<commit_message>
updated process description and quickly got expanded list same way next step to find intersection of those two curated lists
</commit_message>
<xml_diff>
--- a/Outline.docx
+++ b/Outline.docx
@@ -20,6 +20,8 @@
       <w:r>
         <w:t>Introduction:</w:t>
       </w:r>
+      <w:bookmarkStart w:id="0" w:name="_GoBack"/>
+      <w:bookmarkEnd w:id="0"/>
     </w:p>
     <w:p>
       <w:r>
@@ -62,8 +64,59 @@
       <w:r>
         <w:t>. This gave me a collection of 7088 drugs that the FDA has approved.</w:t>
       </w:r>
-      <w:bookmarkStart w:id="0" w:name="_GoBack"/>
-      <w:bookmarkEnd w:id="0"/>
+      <w:r>
+        <w:t xml:space="preserve"> Then through the clinical trials database I downloaded all drugs listed in interventions for both trails listed as </w:t>
+      </w:r>
+      <w:r>
+        <w:rPr>
+          <w:rFonts w:ascii="Arial" w:hAnsi="Arial" w:cs="Arial"/>
+          <w:color w:val="222222"/>
+          <w:shd w:val="clear" w:color="auto" w:fill="FFFFFF"/>
+        </w:rPr>
+        <w:t>phase 3 that have statuses of either: not yet recruiting, recruiting, enroll by invitation, active not recruiting or suspended (but not including completed)</w:t>
+      </w:r>
+      <w:r>
+        <w:rPr>
+          <w:rFonts w:ascii="Arial" w:hAnsi="Arial" w:cs="Arial"/>
+          <w:color w:val="222222"/>
+          <w:shd w:val="clear" w:color="auto" w:fill="FFFFFF"/>
+        </w:rPr>
+        <w:t xml:space="preserve"> and trails listed as </w:t>
+      </w:r>
+      <w:r>
+        <w:rPr>
+          <w:rFonts w:ascii="Arial" w:hAnsi="Arial" w:cs="Arial"/>
+          <w:color w:val="222222"/>
+          <w:shd w:val="clear" w:color="auto" w:fill="FFFFFF"/>
+        </w:rPr>
+        <w:t>available and/or approved for marketing in their expanded access program</w:t>
+      </w:r>
+      <w:r>
+        <w:rPr>
+          <w:rFonts w:ascii="Arial" w:hAnsi="Arial" w:cs="Arial"/>
+          <w:color w:val="222222"/>
+          <w:shd w:val="clear" w:color="auto" w:fill="FFFFFF"/>
+        </w:rPr>
+        <w:t xml:space="preserve">. From both these lists I found all unique drug entries and removed all those in the approved </w:t>
+      </w:r>
+      <w:proofErr w:type="spellStart"/>
+      <w:r>
+        <w:rPr>
+          <w:rFonts w:ascii="Arial" w:hAnsi="Arial" w:cs="Arial"/>
+          <w:color w:val="222222"/>
+          <w:shd w:val="clear" w:color="auto" w:fill="FFFFFF"/>
+        </w:rPr>
+        <w:t>drugs@FDA</w:t>
+      </w:r>
+      <w:proofErr w:type="spellEnd"/>
+      <w:r>
+        <w:rPr>
+          <w:rFonts w:ascii="Arial" w:hAnsi="Arial" w:cs="Arial"/>
+          <w:color w:val="222222"/>
+          <w:shd w:val="clear" w:color="auto" w:fill="FFFFFF"/>
+        </w:rPr>
+        <w:t xml:space="preserve"> database and those with the text phrase placebo. Because these databases are not linked it’s possible that this does not remove all the approved drugs to contain just the experimental drugs. However, this still provides value as an estimate of what is available.  </w:t>
+      </w:r>
     </w:p>
     <w:p>
       <w:r>

</xml_diff>

<commit_message>
added relevent source in paper
</commit_message>
<xml_diff>
--- a/Outline.docx
+++ b/Outline.docx
@@ -20,8 +20,17 @@
       <w:r>
         <w:t>Introduction:</w:t>
       </w:r>
-      <w:bookmarkStart w:id="0" w:name="_GoBack"/>
-      <w:bookmarkEnd w:id="0"/>
+    </w:p>
+    <w:p>
+      <w:r>
+        <w:t xml:space="preserve">Expanded access approval rate from Pfizer was 98% </w:t>
+      </w:r>
+      <w:r>
+        <w:t>https://www.pfizer.com/purpose/medicine-access/compassionate-use</w:t>
+      </w:r>
+      <w:r>
+        <w:t>.</w:t>
+      </w:r>
     </w:p>
     <w:p>
       <w:r>
@@ -73,31 +82,7 @@
           <w:color w:val="222222"/>
           <w:shd w:val="clear" w:color="auto" w:fill="FFFFFF"/>
         </w:rPr>
-        <w:t>phase 3 that have statuses of either: not yet recruiting, recruiting, enroll by invitation, active not recruiting or suspended (but not including completed)</w:t>
-      </w:r>
-      <w:r>
-        <w:rPr>
-          <w:rFonts w:ascii="Arial" w:hAnsi="Arial" w:cs="Arial"/>
-          <w:color w:val="222222"/>
-          <w:shd w:val="clear" w:color="auto" w:fill="FFFFFF"/>
-        </w:rPr>
-        <w:t xml:space="preserve"> and trails listed as </w:t>
-      </w:r>
-      <w:r>
-        <w:rPr>
-          <w:rFonts w:ascii="Arial" w:hAnsi="Arial" w:cs="Arial"/>
-          <w:color w:val="222222"/>
-          <w:shd w:val="clear" w:color="auto" w:fill="FFFFFF"/>
-        </w:rPr>
-        <w:t>available and/or approved for marketing in their expanded access program</w:t>
-      </w:r>
-      <w:r>
-        <w:rPr>
-          <w:rFonts w:ascii="Arial" w:hAnsi="Arial" w:cs="Arial"/>
-          <w:color w:val="222222"/>
-          <w:shd w:val="clear" w:color="auto" w:fill="FFFFFF"/>
-        </w:rPr>
-        <w:t xml:space="preserve">. From both these lists I found all unique drug entries and removed all those in the approved </w:t>
+        <w:t xml:space="preserve">phase 3 that have statuses of either: not yet recruiting, recruiting, enroll by invitation, active not recruiting or suspended (but not including completed) and trails listed as available and/or approved for marketing in their expanded access program. From both these lists I found all unique drug entries and removed all those in the approved </w:t>
       </w:r>
       <w:proofErr w:type="spellStart"/>
       <w:r>
@@ -129,6 +114,23 @@
       </w:r>
     </w:p>
     <w:p/>
+    <w:p>
+      <w:hyperlink r:id="rId4" w:history="1">
+        <w:r>
+          <w:rPr>
+            <w:rStyle w:val="Hyperlink"/>
+          </w:rPr>
+          <w:t>https://www.ncbi.nlm.nih.gov/pmc/articles/PMC5534121/</w:t>
+        </w:r>
+      </w:hyperlink>
+    </w:p>
+    <w:p>
+      <w:r>
+        <w:t>very similar to what I’m doing</w:t>
+      </w:r>
+      <w:bookmarkStart w:id="0" w:name="_GoBack"/>
+      <w:bookmarkEnd w:id="0"/>
+    </w:p>
     <w:sectPr>
       <w:pgSz w:w="12240" w:h="15840"/>
       <w:pgMar w:top="1440" w:right="1440" w:bottom="1440" w:left="1440" w:header="720" w:footer="720" w:gutter="0"/>
@@ -560,6 +562,17 @@
     <w:semiHidden/>
     <w:unhideWhenUsed/>
   </w:style>
+  <w:style w:type="character" w:styleId="Hyperlink">
+    <w:name w:val="Hyperlink"/>
+    <w:basedOn w:val="DefaultParagraphFont"/>
+    <w:uiPriority w:val="99"/>
+    <w:unhideWhenUsed/>
+    <w:rsid w:val="00F72965"/>
+    <w:rPr>
+      <w:color w:val="0563C1" w:themeColor="hyperlink"/>
+      <w:u w:val="single"/>
+    </w:rPr>
+  </w:style>
 </w:styles>
 </file>
 

</xml_diff>

<commit_message>
added lexicon stuff to outline
</commit_message>
<xml_diff>
--- a/Outline.docx
+++ b/Outline.docx
@@ -38,69 +38,66 @@
       </w:r>
     </w:p>
     <w:p>
-      <w:r>
-        <w:t xml:space="preserve">Using the </w:t>
-      </w:r>
-      <w:proofErr w:type="spellStart"/>
-      <w:r>
-        <w:t>Drugs@FDA</w:t>
-      </w:r>
-      <w:proofErr w:type="spellEnd"/>
-      <w:r>
-        <w:t xml:space="preserve"> database I opened the products.txt file through pandas to create a </w:t>
-      </w:r>
-      <w:proofErr w:type="spellStart"/>
-      <w:r>
-        <w:t>dataframe</w:t>
-      </w:r>
-      <w:proofErr w:type="spellEnd"/>
-      <w:r>
-        <w:t xml:space="preserve">. Using that generated </w:t>
-      </w:r>
-      <w:proofErr w:type="spellStart"/>
-      <w:r>
-        <w:t>dataframe</w:t>
-      </w:r>
-      <w:proofErr w:type="spellEnd"/>
-      <w:r>
-        <w:t xml:space="preserve"> I created a list of all unique </w:t>
-      </w:r>
-      <w:proofErr w:type="spellStart"/>
-      <w:r>
-        <w:t>DrugNames</w:t>
-      </w:r>
-      <w:proofErr w:type="spellEnd"/>
-      <w:r>
-        <w:t>. This gave me a collection of 7088 drugs that the FDA has approved.</w:t>
-      </w:r>
-      <w:r>
-        <w:t xml:space="preserve"> Then through the clinical trials database I downloaded all drugs listed in interventions for both trails listed as </w:t>
-      </w:r>
-      <w:r>
+      <w:pPr>
         <w:rPr>
           <w:rFonts w:ascii="Arial" w:hAnsi="Arial" w:cs="Arial"/>
           <w:color w:val="222222"/>
           <w:shd w:val="clear" w:color="auto" w:fill="FFFFFF"/>
         </w:rPr>
-        <w:t xml:space="preserve">phase 3 that have statuses of either: not yet recruiting, recruiting, enroll by invitation, active not recruiting or suspended (but not including completed) and trails listed as available and/or approved for marketing in their expanded access program. From both these lists I found all unique drug entries and removed all those in the approved </w:t>
-      </w:r>
-      <w:proofErr w:type="spellStart"/>
+      </w:pPr>
+      <w:r>
+        <w:t>Using the Drugs@FDA database I opened the products.txt file through pandas to create a dataframe. Using that generated dataframe I created a list of all unique DrugNames</w:t>
+      </w:r>
+      <w:r>
+        <w:t>. This gave me a collection of 7088 drugs that the FDA has approved.</w:t>
+      </w:r>
+      <w:r>
+        <w:t xml:space="preserve"> Then through the clinical trials database I downloaded all drugs listed in interventions for both trails listed as </w:t>
+      </w:r>
       <w:r>
         <w:rPr>
           <w:rFonts w:ascii="Arial" w:hAnsi="Arial" w:cs="Arial"/>
           <w:color w:val="222222"/>
           <w:shd w:val="clear" w:color="auto" w:fill="FFFFFF"/>
         </w:rPr>
-        <w:t>drugs@FDA</w:t>
-      </w:r>
-      <w:proofErr w:type="spellEnd"/>
-      <w:r>
+        <w:t xml:space="preserve">phase 3 that have statuses of either: not yet recruiting, recruiting, enroll by invitation, active not recruiting or suspended (but not including completed) and trails listed as available and/or approved for marketing in their expanded access program. From both these lists I found all unique drug entries and removed all those in the approved drugs@FDA database and those with the text phrase placebo. Because these databases are not linked it’s possible that this does not remove all the approved drugs to contain just the experimental drugs. However, this still provides value as an estimate of what is available.  </w:t>
+      </w:r>
+    </w:p>
+    <w:p>
+      <w:pPr>
         <w:rPr>
           <w:rFonts w:ascii="Arial" w:hAnsi="Arial" w:cs="Arial"/>
           <w:color w:val="222222"/>
           <w:shd w:val="clear" w:color="auto" w:fill="FFFFFF"/>
         </w:rPr>
-        <w:t xml:space="preserve"> database and those with the text phrase placebo. Because these databases are not linked it’s possible that this does not remove all the approved drugs to contain just the experimental drugs. However, this still provides value as an estimate of what is available.  </w:t>
+      </w:pPr>
+    </w:p>
+    <w:p>
+      <w:r>
+        <w:rPr>
+          <w:rFonts w:ascii="Arial" w:hAnsi="Arial" w:cs="Arial"/>
+          <w:color w:val="222222"/>
+          <w:shd w:val="clear" w:color="auto" w:fill="FFFFFF"/>
+        </w:rPr>
+        <w:t>Using PharmaGKB I downloaded a comprehensive drugs database. From this I created a python program that allowed for me to easily parse their database and query all drugs from Id’s, all Id’s from each drug and all the different terms used for each drug. This was done to create a more compressive list of all terms used for each drug such that one can quickly determine if a dr</w:t>
+      </w:r>
+      <w:r>
+        <w:rPr>
+          <w:rFonts w:ascii="Arial" w:hAnsi="Arial" w:cs="Arial"/>
+          <w:color w:val="222222"/>
+          <w:shd w:val="clear" w:color="auto" w:fill="FFFFFF"/>
+        </w:rPr>
+        <w:t>ug listed in the warehouse i</w:t>
+      </w:r>
+      <w:bookmarkStart w:id="0" w:name="_GoBack"/>
+      <w:bookmarkEnd w:id="0"/>
+      <w:r>
+        <w:rPr>
+          <w:rFonts w:ascii="Arial" w:hAnsi="Arial" w:cs="Arial"/>
+          <w:color w:val="222222"/>
+          <w:shd w:val="clear" w:color="auto" w:fill="FFFFFF"/>
+        </w:rPr>
+        <w:t>s novel or simply not the main name.</w:t>
       </w:r>
     </w:p>
     <w:p>
@@ -128,8 +125,6 @@
       <w:r>
         <w:t>very similar to what I’m doing</w:t>
       </w:r>
-      <w:bookmarkStart w:id="0" w:name="_GoBack"/>
-      <w:bookmarkEnd w:id="0"/>
     </w:p>
     <w:sectPr>
       <w:pgSz w:w="12240" w:h="15840"/>

</xml_diff>

<commit_message>
outline includes readings needed
</commit_message>
<xml_diff>
--- a/Outline.docx
+++ b/Outline.docx
@@ -89,8 +89,6 @@
         </w:rPr>
         <w:t>ug listed in the warehouse i</w:t>
       </w:r>
-      <w:bookmarkStart w:id="0" w:name="_GoBack"/>
-      <w:bookmarkEnd w:id="0"/>
       <w:r>
         <w:rPr>
           <w:rFonts w:ascii="Arial" w:hAnsi="Arial" w:cs="Arial"/>
@@ -117,9 +115,2222 @@
           <w:rPr>
             <w:rStyle w:val="Hyperlink"/>
           </w:rPr>
-          <w:t>https://www.ncbi.nlm.nih.gov/pmc/articles/PMC5534121/</w:t>
-        </w:r>
-      </w:hyperlink>
+          <w:t>https://www.ajmc.com/journals/evidence-based-oncology/2018/patient-centered-oncology-care-2017/weighing-the-merits-of-righttotry-laws-and-fdas-expanded-access-program</w:t>
+        </w:r>
+      </w:hyperlink>
+    </w:p>
+    <w:p>
+      <w:pPr>
+        <w:rPr>
+          <w:rFonts w:ascii="Arial" w:hAnsi="Arial" w:cs="Arial"/>
+          <w:color w:val="444444"/>
+          <w:sz w:val="23"/>
+          <w:szCs w:val="23"/>
+          <w:shd w:val="clear" w:color="auto" w:fill="FFFFFF"/>
+        </w:rPr>
+      </w:pPr>
+      <w:r>
+        <w:rPr>
+          <w:rFonts w:ascii="Arial" w:hAnsi="Arial" w:cs="Arial"/>
+          <w:color w:val="444444"/>
+          <w:sz w:val="23"/>
+          <w:szCs w:val="23"/>
+        </w:rPr>
+        <w:br/>
+      </w:r>
+      <w:r>
+        <w:rPr>
+          <w:rFonts w:ascii="Arial" w:hAnsi="Arial" w:cs="Arial"/>
+          <w:color w:val="444444"/>
+          <w:sz w:val="23"/>
+          <w:szCs w:val="23"/>
+          <w:shd w:val="clear" w:color="auto" w:fill="FFFFFF"/>
+        </w:rPr>
+        <w:t>1. Pennsylvania becomes the 38th state to pass right to try. Goldwater Institute website. goldwaterinstitute.org/article/pennsylvania-becomes-38th-state-to-pass-right-to-try/. Published October 13, 2017. Accessed January 16, 2018.</w:t>
+      </w:r>
+      <w:r>
+        <w:rPr>
+          <w:rFonts w:ascii="Arial" w:hAnsi="Arial" w:cs="Arial"/>
+          <w:color w:val="444444"/>
+          <w:sz w:val="23"/>
+          <w:szCs w:val="23"/>
+        </w:rPr>
+        <w:br/>
+      </w:r>
+      <w:r>
+        <w:rPr>
+          <w:rFonts w:ascii="Arial" w:hAnsi="Arial" w:cs="Arial"/>
+          <w:color w:val="444444"/>
+          <w:sz w:val="23"/>
+          <w:szCs w:val="23"/>
+        </w:rPr>
+        <w:br/>
+      </w:r>
+      <w:r>
+        <w:rPr>
+          <w:rFonts w:ascii="Arial" w:hAnsi="Arial" w:cs="Arial"/>
+          <w:color w:val="444444"/>
+          <w:sz w:val="23"/>
+          <w:szCs w:val="23"/>
+          <w:shd w:val="clear" w:color="auto" w:fill="FFFFFF"/>
+        </w:rPr>
+        <w:t>2. Karlin-Smith S, Kim SM. Senate approves ‘right-to-try’ drug bill. Politico. politico.com/story/2017/08/03/senate-right-to-try-drug-bill-241293. Published August 3, 2017. Accessed January 16, 2018.</w:t>
+      </w:r>
+      <w:r>
+        <w:rPr>
+          <w:rFonts w:ascii="Arial" w:hAnsi="Arial" w:cs="Arial"/>
+          <w:color w:val="444444"/>
+          <w:sz w:val="23"/>
+          <w:szCs w:val="23"/>
+        </w:rPr>
+        <w:br/>
+      </w:r>
+      <w:r>
+        <w:rPr>
+          <w:rFonts w:ascii="Arial" w:hAnsi="Arial" w:cs="Arial"/>
+          <w:color w:val="444444"/>
+          <w:sz w:val="23"/>
+          <w:szCs w:val="23"/>
+        </w:rPr>
+        <w:br/>
+      </w:r>
+      <w:r>
+        <w:rPr>
+          <w:rFonts w:ascii="Arial" w:hAnsi="Arial" w:cs="Arial"/>
+          <w:color w:val="444444"/>
+          <w:sz w:val="23"/>
+          <w:szCs w:val="23"/>
+          <w:shd w:val="clear" w:color="auto" w:fill="FFFFFF"/>
+        </w:rPr>
+        <w:t>3. FDA Expanded Access (Compassionate Use). FDA website. fda.gov/NewsEvents/PublicHealthFocus/ExpandedAccessCompassionateUse/default.htm. </w:t>
+      </w:r>
+    </w:p>
+    <w:p/>
+    <w:p>
+      <w:pPr>
+        <w:rPr>
+          <w:rStyle w:val="Hyperlink"/>
+        </w:rPr>
+      </w:pPr>
+      <w:hyperlink r:id="rId5" w:history="1">
+        <w:r>
+          <w:rPr>
+            <w:rStyle w:val="Hyperlink"/>
+          </w:rPr>
+          <w:t>https://www.ncbi.nlm.nih.gov/pmc/articles/PM</w:t>
+        </w:r>
+        <w:r>
+          <w:rPr>
+            <w:rStyle w:val="Hyperlink"/>
+          </w:rPr>
+          <w:t>C</w:t>
+        </w:r>
+        <w:r>
+          <w:rPr>
+            <w:rStyle w:val="Hyperlink"/>
+          </w:rPr>
+          <w:t>5534121/</w:t>
+        </w:r>
+      </w:hyperlink>
+    </w:p>
+    <w:p>
+      <w:pPr>
+        <w:shd w:val="clear" w:color="auto" w:fill="FFFFFF"/>
+        <w:rPr>
+          <w:color w:val="000000"/>
+        </w:rPr>
+      </w:pPr>
+      <w:r>
+        <w:rPr>
+          <w:color w:val="000000"/>
+        </w:rPr>
+        <w:t>1. </w:t>
+      </w:r>
+      <w:r>
+        <w:rPr>
+          <w:rStyle w:val="mixed-citation"/>
+          <w:color w:val="000000"/>
+        </w:rPr>
+        <w:t>White House. Readout of the vice president’s meeting with right to try advocates. </w:t>
+      </w:r>
+      <w:hyperlink r:id="rId6" w:tgtFrame="_blank" w:history="1">
+        <w:r>
+          <w:rPr>
+            <w:rStyle w:val="Hyperlink"/>
+            <w:color w:val="642A8F"/>
+          </w:rPr>
+          <w:t>https://www.whitehouse.gov/the-press-office/2017/02/07/readout-vice-presidents-meeting-right-try-advocates</w:t>
+        </w:r>
+      </w:hyperlink>
+      <w:r>
+        <w:rPr>
+          <w:rStyle w:val="mixed-citation"/>
+          <w:color w:val="000000"/>
+        </w:rPr>
+        <w:t>. Accessed 15 Feb 2017.</w:t>
+      </w:r>
+    </w:p>
+    <w:p>
+      <w:pPr>
+        <w:shd w:val="clear" w:color="auto" w:fill="FFFFFF"/>
+        <w:rPr>
+          <w:color w:val="000000"/>
+        </w:rPr>
+      </w:pPr>
+      <w:r>
+        <w:rPr>
+          <w:color w:val="000000"/>
+        </w:rPr>
+        <w:t>2. </w:t>
+      </w:r>
+      <w:r>
+        <w:rPr>
+          <w:rStyle w:val="mixed-citation"/>
+          <w:color w:val="000000"/>
+        </w:rPr>
+        <w:t>U.S. Food and Drug Administration. Expanded access INDs and protocols 2009–2015. </w:t>
+      </w:r>
+      <w:hyperlink r:id="rId7" w:tgtFrame="_blank" w:history="1">
+        <w:r>
+          <w:rPr>
+            <w:rStyle w:val="Hyperlink"/>
+            <w:color w:val="642A8F"/>
+          </w:rPr>
+          <w:t>http://www.fda.gov/NewsEvents/PublicHealthFocus/ExpandedAccessCompassionateUse/ucm443572.htm</w:t>
+        </w:r>
+      </w:hyperlink>
+      <w:r>
+        <w:rPr>
+          <w:rStyle w:val="mixed-citation"/>
+          <w:color w:val="000000"/>
+        </w:rPr>
+        <w:t>. Accessed 15 Feb 2017.</w:t>
+      </w:r>
+    </w:p>
+    <w:p>
+      <w:pPr>
+        <w:shd w:val="clear" w:color="auto" w:fill="FFFFFF"/>
+        <w:rPr>
+          <w:color w:val="000000"/>
+        </w:rPr>
+      </w:pPr>
+      <w:r>
+        <w:rPr>
+          <w:color w:val="000000"/>
+        </w:rPr>
+        <w:t>3. </w:t>
+      </w:r>
+      <w:r>
+        <w:rPr>
+          <w:rStyle w:val="mixed-citation"/>
+          <w:color w:val="000000"/>
+        </w:rPr>
+        <w:t>U.S. Food and Drug Administration. Expanded access (compassionate use) </w:t>
+      </w:r>
+      <w:hyperlink r:id="rId8" w:tgtFrame="_blank" w:history="1">
+        <w:r>
+          <w:rPr>
+            <w:rStyle w:val="Hyperlink"/>
+            <w:color w:val="642A8F"/>
+          </w:rPr>
+          <w:t>https://www.fda.gov/NewsEvents/PublicHealthFocus/ExpandedAccessCompassionateUse/default.htm</w:t>
+        </w:r>
+      </w:hyperlink>
+      <w:r>
+        <w:rPr>
+          <w:rStyle w:val="mixed-citation"/>
+          <w:color w:val="000000"/>
+        </w:rPr>
+        <w:t>. Accessed 23 June 2017.</w:t>
+      </w:r>
+    </w:p>
+    <w:p>
+      <w:pPr>
+        <w:shd w:val="clear" w:color="auto" w:fill="FFFFFF"/>
+        <w:rPr>
+          <w:color w:val="000000"/>
+        </w:rPr>
+      </w:pPr>
+      <w:r>
+        <w:rPr>
+          <w:color w:val="000000"/>
+        </w:rPr>
+        <w:t>4. </w:t>
+      </w:r>
+      <w:r>
+        <w:rPr>
+          <w:rStyle w:val="mixed-citation"/>
+          <w:color w:val="000000"/>
+        </w:rPr>
+        <w:t>U.S. Food and Drug Administration. Charging for investigational drugs under an IND—questions and answers, guidance for industry. </w:t>
+      </w:r>
+      <w:hyperlink r:id="rId9" w:tgtFrame="_blank" w:history="1">
+        <w:r>
+          <w:rPr>
+            <w:rStyle w:val="Hyperlink"/>
+            <w:color w:val="642A8F"/>
+          </w:rPr>
+          <w:t>https://www.fda.gov/downloads/Drugs/GuidanceComplianceRegulatoryInformation/Guidances/UCM351264.pdf</w:t>
+        </w:r>
+      </w:hyperlink>
+      <w:r>
+        <w:rPr>
+          <w:rStyle w:val="mixed-citation"/>
+          <w:color w:val="000000"/>
+        </w:rPr>
+        <w:t> Accessed 23 June 2017.</w:t>
+      </w:r>
+    </w:p>
+    <w:p>
+      <w:pPr>
+        <w:shd w:val="clear" w:color="auto" w:fill="FFFFFF"/>
+        <w:rPr>
+          <w:color w:val="000000"/>
+        </w:rPr>
+      </w:pPr>
+      <w:r>
+        <w:rPr>
+          <w:color w:val="000000"/>
+        </w:rPr>
+        <w:t>5. </w:t>
+      </w:r>
+      <w:r>
+        <w:rPr>
+          <w:rStyle w:val="element-citation"/>
+          <w:color w:val="000000"/>
+        </w:rPr>
+        <w:t>Jarow JP, Lurie P, Ikenberry SC, Lemery S. Overview of FDA’s expanded access program for investigational drugs. </w:t>
+      </w:r>
+      <w:r>
+        <w:rPr>
+          <w:rStyle w:val="ref-journal"/>
+          <w:color w:val="000000"/>
+        </w:rPr>
+        <w:t>Ther Innov Regul Sci. </w:t>
+      </w:r>
+      <w:r>
+        <w:rPr>
+          <w:rStyle w:val="element-citation"/>
+          <w:color w:val="000000"/>
+        </w:rPr>
+        <w:t>2017;</w:t>
+      </w:r>
+      <w:r>
+        <w:rPr>
+          <w:rStyle w:val="ref-vol"/>
+          <w:color w:val="000000"/>
+        </w:rPr>
+        <w:t>51</w:t>
+      </w:r>
+      <w:r>
+        <w:rPr>
+          <w:rStyle w:val="element-citation"/>
+          <w:color w:val="000000"/>
+        </w:rPr>
+        <w:t>(2):177–179. doi: 10.1177/2168479017694850.</w:t>
+      </w:r>
+      <w:r>
+        <w:rPr>
+          <w:rStyle w:val="nowrap"/>
+          <w:color w:val="000000"/>
+        </w:rPr>
+        <w:t>[</w:t>
+      </w:r>
+      <w:hyperlink r:id="rId10" w:history="1">
+        <w:r>
+          <w:rPr>
+            <w:rStyle w:val="Hyperlink"/>
+            <w:color w:val="642A8F"/>
+          </w:rPr>
+          <w:t>PMC free article</w:t>
+        </w:r>
+      </w:hyperlink>
+      <w:r>
+        <w:rPr>
+          <w:rStyle w:val="nowrap"/>
+          <w:color w:val="000000"/>
+        </w:rPr>
+        <w:t>]</w:t>
+      </w:r>
+      <w:r>
+        <w:rPr>
+          <w:rStyle w:val="element-citation"/>
+          <w:color w:val="000000"/>
+        </w:rPr>
+        <w:t> </w:t>
+      </w:r>
+      <w:r>
+        <w:rPr>
+          <w:rStyle w:val="nowrap"/>
+          <w:color w:val="000000"/>
+        </w:rPr>
+        <w:t>[</w:t>
+      </w:r>
+      <w:hyperlink r:id="rId11" w:tgtFrame="pmc_ext" w:history="1">
+        <w:r>
+          <w:rPr>
+            <w:rStyle w:val="Hyperlink"/>
+            <w:color w:val="642A8F"/>
+          </w:rPr>
+          <w:t>PubMed</w:t>
+        </w:r>
+      </w:hyperlink>
+      <w:r>
+        <w:rPr>
+          <w:rStyle w:val="nowrap"/>
+          <w:color w:val="000000"/>
+        </w:rPr>
+        <w:t>]</w:t>
+      </w:r>
+      <w:r>
+        <w:rPr>
+          <w:rStyle w:val="element-citation"/>
+          <w:color w:val="000000"/>
+        </w:rPr>
+        <w:t> </w:t>
+      </w:r>
+      <w:r>
+        <w:rPr>
+          <w:rStyle w:val="nowrap"/>
+          <w:color w:val="000000"/>
+        </w:rPr>
+        <w:t>[</w:t>
+      </w:r>
+      <w:hyperlink r:id="rId12" w:tgtFrame="pmc_ext" w:history="1">
+        <w:r>
+          <w:rPr>
+            <w:rStyle w:val="Hyperlink"/>
+            <w:color w:val="642A8F"/>
+          </w:rPr>
+          <w:t>Cross Ref</w:t>
+        </w:r>
+      </w:hyperlink>
+      <w:r>
+        <w:rPr>
+          <w:rStyle w:val="nowrap"/>
+          <w:color w:val="000000"/>
+        </w:rPr>
+        <w:t>]</w:t>
+      </w:r>
+    </w:p>
+    <w:p>
+      <w:pPr>
+        <w:shd w:val="clear" w:color="auto" w:fill="FFFFFF"/>
+        <w:rPr>
+          <w:color w:val="000000"/>
+        </w:rPr>
+      </w:pPr>
+      <w:r>
+        <w:rPr>
+          <w:color w:val="000000"/>
+        </w:rPr>
+        <w:t>6. </w:t>
+      </w:r>
+      <w:r>
+        <w:rPr>
+          <w:rStyle w:val="element-citation"/>
+          <w:color w:val="000000"/>
+        </w:rPr>
+        <w:t>Falit BP, Gross CP. Access to experimental drugs for terminally ill patients. </w:t>
+      </w:r>
+      <w:r>
+        <w:rPr>
+          <w:rStyle w:val="ref-journal"/>
+          <w:color w:val="000000"/>
+        </w:rPr>
+        <w:t>JAMA. </w:t>
+      </w:r>
+      <w:proofErr w:type="gramStart"/>
+      <w:r>
+        <w:rPr>
+          <w:rStyle w:val="element-citation"/>
+          <w:color w:val="000000"/>
+        </w:rPr>
+        <w:t>2008;</w:t>
+      </w:r>
+      <w:r>
+        <w:rPr>
+          <w:rStyle w:val="ref-vol"/>
+          <w:color w:val="000000"/>
+        </w:rPr>
+        <w:t>300</w:t>
+      </w:r>
+      <w:r>
+        <w:rPr>
+          <w:rStyle w:val="element-citation"/>
+          <w:color w:val="000000"/>
+        </w:rPr>
+        <w:t>:2793</w:t>
+      </w:r>
+      <w:proofErr w:type="gramEnd"/>
+      <w:r>
+        <w:rPr>
+          <w:rStyle w:val="element-citation"/>
+          <w:color w:val="000000"/>
+        </w:rPr>
+        <w:t>–2795. doi: 10.1001/jama.2008.828.</w:t>
+      </w:r>
+      <w:r>
+        <w:rPr>
+          <w:rStyle w:val="nowrap"/>
+          <w:color w:val="000000"/>
+        </w:rPr>
+        <w:t>[</w:t>
+      </w:r>
+      <w:hyperlink r:id="rId13" w:tgtFrame="pmc_ext" w:history="1">
+        <w:r>
+          <w:rPr>
+            <w:rStyle w:val="Hyperlink"/>
+            <w:color w:val="642A8F"/>
+          </w:rPr>
+          <w:t>PubMed</w:t>
+        </w:r>
+      </w:hyperlink>
+      <w:r>
+        <w:rPr>
+          <w:rStyle w:val="nowrap"/>
+          <w:color w:val="000000"/>
+        </w:rPr>
+        <w:t>]</w:t>
+      </w:r>
+      <w:r>
+        <w:rPr>
+          <w:rStyle w:val="element-citation"/>
+          <w:color w:val="000000"/>
+        </w:rPr>
+        <w:t> </w:t>
+      </w:r>
+      <w:r>
+        <w:rPr>
+          <w:rStyle w:val="nowrap"/>
+          <w:color w:val="000000"/>
+        </w:rPr>
+        <w:t>[</w:t>
+      </w:r>
+      <w:hyperlink r:id="rId14" w:tgtFrame="pmc_ext" w:history="1">
+        <w:r>
+          <w:rPr>
+            <w:rStyle w:val="Hyperlink"/>
+            <w:color w:val="642A8F"/>
+          </w:rPr>
+          <w:t>Cross Ref</w:t>
+        </w:r>
+      </w:hyperlink>
+      <w:r>
+        <w:rPr>
+          <w:rStyle w:val="nowrap"/>
+          <w:color w:val="000000"/>
+        </w:rPr>
+        <w:t>]</w:t>
+      </w:r>
+    </w:p>
+    <w:p>
+      <w:pPr>
+        <w:shd w:val="clear" w:color="auto" w:fill="FFFFFF"/>
+        <w:rPr>
+          <w:color w:val="000000"/>
+        </w:rPr>
+      </w:pPr>
+      <w:r>
+        <w:rPr>
+          <w:color w:val="000000"/>
+        </w:rPr>
+        <w:t>7. </w:t>
+      </w:r>
+      <w:r>
+        <w:rPr>
+          <w:rStyle w:val="element-citation"/>
+          <w:color w:val="000000"/>
+        </w:rPr>
+        <w:t>Whitfield K, Huemer K-H, Winter D, et al. Compassionate use of interventions: results of a European Clinical Research Infrastructures Network (ECRIN) survey of ten European countries. </w:t>
+      </w:r>
+      <w:r>
+        <w:rPr>
+          <w:rStyle w:val="ref-journal"/>
+          <w:color w:val="000000"/>
+        </w:rPr>
+        <w:t>Trials. </w:t>
+      </w:r>
+      <w:proofErr w:type="gramStart"/>
+      <w:r>
+        <w:rPr>
+          <w:rStyle w:val="element-citation"/>
+          <w:color w:val="000000"/>
+        </w:rPr>
+        <w:t>2010;</w:t>
+      </w:r>
+      <w:r>
+        <w:rPr>
+          <w:rStyle w:val="ref-vol"/>
+          <w:color w:val="000000"/>
+        </w:rPr>
+        <w:t>11</w:t>
+      </w:r>
+      <w:r>
+        <w:rPr>
+          <w:rStyle w:val="element-citation"/>
+          <w:color w:val="000000"/>
+        </w:rPr>
+        <w:t>:104</w:t>
+      </w:r>
+      <w:proofErr w:type="gramEnd"/>
+      <w:r>
+        <w:rPr>
+          <w:rStyle w:val="element-citation"/>
+          <w:color w:val="000000"/>
+        </w:rPr>
+        <w:t>. doi: 10.1186/1745-6215-11-104. </w:t>
+      </w:r>
+      <w:r>
+        <w:rPr>
+          <w:rStyle w:val="nowrap"/>
+          <w:color w:val="000000"/>
+        </w:rPr>
+        <w:t>[</w:t>
+      </w:r>
+      <w:hyperlink r:id="rId15" w:history="1">
+        <w:r>
+          <w:rPr>
+            <w:rStyle w:val="Hyperlink"/>
+            <w:color w:val="642A8F"/>
+          </w:rPr>
+          <w:t>PMC free article</w:t>
+        </w:r>
+      </w:hyperlink>
+      <w:r>
+        <w:rPr>
+          <w:rStyle w:val="nowrap"/>
+          <w:color w:val="000000"/>
+        </w:rPr>
+        <w:t>][</w:t>
+      </w:r>
+      <w:hyperlink r:id="rId16" w:tgtFrame="pmc_ext" w:history="1">
+        <w:r>
+          <w:rPr>
+            <w:rStyle w:val="Hyperlink"/>
+            <w:color w:val="642A8F"/>
+          </w:rPr>
+          <w:t>PubMed</w:t>
+        </w:r>
+      </w:hyperlink>
+      <w:r>
+        <w:rPr>
+          <w:rStyle w:val="nowrap"/>
+          <w:color w:val="000000"/>
+        </w:rPr>
+        <w:t>]</w:t>
+      </w:r>
+      <w:r>
+        <w:rPr>
+          <w:rStyle w:val="element-citation"/>
+          <w:color w:val="000000"/>
+        </w:rPr>
+        <w:t> </w:t>
+      </w:r>
+      <w:r>
+        <w:rPr>
+          <w:rStyle w:val="nowrap"/>
+          <w:color w:val="000000"/>
+        </w:rPr>
+        <w:t>[</w:t>
+      </w:r>
+      <w:hyperlink r:id="rId17" w:tgtFrame="pmc_ext" w:history="1">
+        <w:r>
+          <w:rPr>
+            <w:rStyle w:val="Hyperlink"/>
+            <w:color w:val="642A8F"/>
+          </w:rPr>
+          <w:t>Cross Ref</w:t>
+        </w:r>
+      </w:hyperlink>
+      <w:r>
+        <w:rPr>
+          <w:rStyle w:val="nowrap"/>
+          <w:color w:val="000000"/>
+        </w:rPr>
+        <w:t>]</w:t>
+      </w:r>
+    </w:p>
+    <w:p>
+      <w:pPr>
+        <w:shd w:val="clear" w:color="auto" w:fill="FFFFFF"/>
+        <w:rPr>
+          <w:color w:val="000000"/>
+        </w:rPr>
+      </w:pPr>
+      <w:r>
+        <w:rPr>
+          <w:color w:val="000000"/>
+        </w:rPr>
+        <w:t>8. </w:t>
+      </w:r>
+      <w:r>
+        <w:rPr>
+          <w:rStyle w:val="element-citation"/>
+          <w:color w:val="000000"/>
+        </w:rPr>
+        <w:t>Caplan A, Ray A. The ethical challenges of compassionate use. </w:t>
+      </w:r>
+      <w:r>
+        <w:rPr>
+          <w:rStyle w:val="ref-journal"/>
+          <w:color w:val="000000"/>
+        </w:rPr>
+        <w:t>JAMA. </w:t>
+      </w:r>
+      <w:r>
+        <w:rPr>
+          <w:rStyle w:val="element-citation"/>
+          <w:color w:val="000000"/>
+        </w:rPr>
+        <w:t>2016;</w:t>
+      </w:r>
+      <w:r>
+        <w:rPr>
+          <w:rStyle w:val="ref-vol"/>
+          <w:color w:val="000000"/>
+        </w:rPr>
+        <w:t>315</w:t>
+      </w:r>
+      <w:r>
+        <w:rPr>
+          <w:rStyle w:val="element-citation"/>
+          <w:color w:val="000000"/>
+        </w:rPr>
+        <w:t>(10):979–980. doi: 10.1001/jama.2016.0416.</w:t>
+      </w:r>
+      <w:r>
+        <w:rPr>
+          <w:rStyle w:val="nowrap"/>
+          <w:color w:val="000000"/>
+        </w:rPr>
+        <w:t>[</w:t>
+      </w:r>
+      <w:hyperlink r:id="rId18" w:tgtFrame="pmc_ext" w:history="1">
+        <w:r>
+          <w:rPr>
+            <w:rStyle w:val="Hyperlink"/>
+            <w:color w:val="642A8F"/>
+          </w:rPr>
+          <w:t>PubMed</w:t>
+        </w:r>
+      </w:hyperlink>
+      <w:r>
+        <w:rPr>
+          <w:rStyle w:val="nowrap"/>
+          <w:color w:val="000000"/>
+        </w:rPr>
+        <w:t>]</w:t>
+      </w:r>
+      <w:r>
+        <w:rPr>
+          <w:rStyle w:val="element-citation"/>
+          <w:color w:val="000000"/>
+        </w:rPr>
+        <w:t> </w:t>
+      </w:r>
+      <w:r>
+        <w:rPr>
+          <w:rStyle w:val="nowrap"/>
+          <w:color w:val="000000"/>
+        </w:rPr>
+        <w:t>[</w:t>
+      </w:r>
+      <w:hyperlink r:id="rId19" w:tgtFrame="pmc_ext" w:history="1">
+        <w:r>
+          <w:rPr>
+            <w:rStyle w:val="Hyperlink"/>
+            <w:color w:val="642A8F"/>
+          </w:rPr>
+          <w:t>Cross Ref</w:t>
+        </w:r>
+      </w:hyperlink>
+      <w:r>
+        <w:rPr>
+          <w:rStyle w:val="nowrap"/>
+          <w:color w:val="000000"/>
+        </w:rPr>
+        <w:t>]</w:t>
+      </w:r>
+    </w:p>
+    <w:p>
+      <w:pPr>
+        <w:shd w:val="clear" w:color="auto" w:fill="FFFFFF"/>
+        <w:rPr>
+          <w:color w:val="000000"/>
+        </w:rPr>
+      </w:pPr>
+      <w:r>
+        <w:rPr>
+          <w:color w:val="000000"/>
+        </w:rPr>
+        <w:t>9. </w:t>
+      </w:r>
+      <w:r>
+        <w:rPr>
+          <w:rStyle w:val="element-citation"/>
+          <w:color w:val="000000"/>
+        </w:rPr>
+        <w:t>Welch MJ, Lally R, Miller JE, et al. The ethics and regulatory landscape of including vulnerable populations in pragmatic clinical trials. </w:t>
+      </w:r>
+      <w:r>
+        <w:rPr>
+          <w:rStyle w:val="ref-journal"/>
+          <w:color w:val="000000"/>
+        </w:rPr>
+        <w:t>Clin Trials. </w:t>
+      </w:r>
+      <w:r>
+        <w:rPr>
+          <w:rStyle w:val="element-citation"/>
+          <w:color w:val="000000"/>
+        </w:rPr>
+        <w:t>2015;</w:t>
+      </w:r>
+      <w:r>
+        <w:rPr>
+          <w:rStyle w:val="ref-vol"/>
+          <w:color w:val="000000"/>
+        </w:rPr>
+        <w:t>12</w:t>
+      </w:r>
+      <w:r>
+        <w:rPr>
+          <w:rStyle w:val="element-citation"/>
+          <w:color w:val="000000"/>
+        </w:rPr>
+        <w:t>(5):503–510. doi: 10.1177/1740774515597701. </w:t>
+      </w:r>
+      <w:r>
+        <w:rPr>
+          <w:rStyle w:val="nowrap"/>
+          <w:color w:val="000000"/>
+        </w:rPr>
+        <w:t>[</w:t>
+      </w:r>
+      <w:hyperlink r:id="rId20" w:history="1">
+        <w:r>
+          <w:rPr>
+            <w:rStyle w:val="Hyperlink"/>
+            <w:color w:val="642A8F"/>
+          </w:rPr>
+          <w:t>PMC free article</w:t>
+        </w:r>
+      </w:hyperlink>
+      <w:r>
+        <w:rPr>
+          <w:rStyle w:val="nowrap"/>
+          <w:color w:val="000000"/>
+        </w:rPr>
+        <w:t>]</w:t>
+      </w:r>
+      <w:r>
+        <w:rPr>
+          <w:rStyle w:val="element-citation"/>
+          <w:color w:val="000000"/>
+        </w:rPr>
+        <w:t> </w:t>
+      </w:r>
+      <w:r>
+        <w:rPr>
+          <w:rStyle w:val="nowrap"/>
+          <w:color w:val="000000"/>
+        </w:rPr>
+        <w:t>[</w:t>
+      </w:r>
+      <w:hyperlink r:id="rId21" w:tgtFrame="pmc_ext" w:history="1">
+        <w:r>
+          <w:rPr>
+            <w:rStyle w:val="Hyperlink"/>
+            <w:color w:val="642A8F"/>
+          </w:rPr>
+          <w:t>PubMed</w:t>
+        </w:r>
+      </w:hyperlink>
+      <w:r>
+        <w:rPr>
+          <w:rStyle w:val="nowrap"/>
+          <w:color w:val="000000"/>
+        </w:rPr>
+        <w:t>]</w:t>
+      </w:r>
+      <w:r>
+        <w:rPr>
+          <w:rStyle w:val="element-citation"/>
+          <w:color w:val="000000"/>
+        </w:rPr>
+        <w:t> </w:t>
+      </w:r>
+      <w:r>
+        <w:rPr>
+          <w:rStyle w:val="nowrap"/>
+          <w:color w:val="000000"/>
+        </w:rPr>
+        <w:t>[</w:t>
+      </w:r>
+      <w:hyperlink r:id="rId22" w:tgtFrame="pmc_ext" w:history="1">
+        <w:r>
+          <w:rPr>
+            <w:rStyle w:val="Hyperlink"/>
+            <w:color w:val="642A8F"/>
+          </w:rPr>
+          <w:t>Cross Ref</w:t>
+        </w:r>
+      </w:hyperlink>
+      <w:r>
+        <w:rPr>
+          <w:rStyle w:val="nowrap"/>
+          <w:color w:val="000000"/>
+        </w:rPr>
+        <w:t>]</w:t>
+      </w:r>
+    </w:p>
+    <w:p>
+      <w:pPr>
+        <w:shd w:val="clear" w:color="auto" w:fill="FFFFFF"/>
+        <w:rPr>
+          <w:color w:val="000000"/>
+        </w:rPr>
+      </w:pPr>
+      <w:r>
+        <w:rPr>
+          <w:color w:val="000000"/>
+        </w:rPr>
+        <w:t>10. </w:t>
+      </w:r>
+      <w:r>
+        <w:rPr>
+          <w:rStyle w:val="element-citation"/>
+          <w:color w:val="000000"/>
+        </w:rPr>
+        <w:t>Bunnik EM, Aarts N, van de Vathorst S. The changing landscape of expanded access to investigational drugs for patients with unmet medical needs: ethical implications. </w:t>
+      </w:r>
+      <w:r>
+        <w:rPr>
+          <w:rStyle w:val="ref-journal"/>
+          <w:color w:val="000000"/>
+        </w:rPr>
+        <w:t>J Pharm Policy Pract. </w:t>
+      </w:r>
+      <w:proofErr w:type="gramStart"/>
+      <w:r>
+        <w:rPr>
+          <w:rStyle w:val="element-citation"/>
+          <w:color w:val="000000"/>
+        </w:rPr>
+        <w:t>2017;</w:t>
+      </w:r>
+      <w:r>
+        <w:rPr>
+          <w:rStyle w:val="ref-vol"/>
+          <w:color w:val="000000"/>
+        </w:rPr>
+        <w:t>10</w:t>
+      </w:r>
+      <w:r>
+        <w:rPr>
+          <w:rStyle w:val="element-citation"/>
+          <w:color w:val="000000"/>
+        </w:rPr>
+        <w:t>:10</w:t>
+      </w:r>
+      <w:proofErr w:type="gramEnd"/>
+      <w:r>
+        <w:rPr>
+          <w:rStyle w:val="element-citation"/>
+          <w:color w:val="000000"/>
+        </w:rPr>
+        <w:t>. doi: 10.1186/s40545-017-0100-3. </w:t>
+      </w:r>
+      <w:r>
+        <w:rPr>
+          <w:rStyle w:val="nowrap"/>
+          <w:color w:val="000000"/>
+        </w:rPr>
+        <w:t>[</w:t>
+      </w:r>
+      <w:hyperlink r:id="rId23" w:history="1">
+        <w:r>
+          <w:rPr>
+            <w:rStyle w:val="Hyperlink"/>
+            <w:color w:val="642A8F"/>
+          </w:rPr>
+          <w:t>PMC free article</w:t>
+        </w:r>
+      </w:hyperlink>
+      <w:r>
+        <w:rPr>
+          <w:rStyle w:val="nowrap"/>
+          <w:color w:val="000000"/>
+        </w:rPr>
+        <w:t>]</w:t>
+      </w:r>
+      <w:r>
+        <w:rPr>
+          <w:rStyle w:val="element-citation"/>
+          <w:color w:val="000000"/>
+        </w:rPr>
+        <w:t> </w:t>
+      </w:r>
+      <w:r>
+        <w:rPr>
+          <w:rStyle w:val="nowrap"/>
+          <w:color w:val="000000"/>
+        </w:rPr>
+        <w:t>[</w:t>
+      </w:r>
+      <w:hyperlink r:id="rId24" w:tgtFrame="pmc_ext" w:history="1">
+        <w:r>
+          <w:rPr>
+            <w:rStyle w:val="Hyperlink"/>
+            <w:color w:val="642A8F"/>
+          </w:rPr>
+          <w:t>PubMed</w:t>
+        </w:r>
+      </w:hyperlink>
+      <w:r>
+        <w:rPr>
+          <w:rStyle w:val="nowrap"/>
+          <w:color w:val="000000"/>
+        </w:rPr>
+        <w:t>][</w:t>
+      </w:r>
+      <w:hyperlink r:id="rId25" w:tgtFrame="pmc_ext" w:history="1">
+        <w:r>
+          <w:rPr>
+            <w:rStyle w:val="Hyperlink"/>
+            <w:color w:val="642A8F"/>
+          </w:rPr>
+          <w:t>Cross Ref</w:t>
+        </w:r>
+      </w:hyperlink>
+      <w:r>
+        <w:rPr>
+          <w:rStyle w:val="nowrap"/>
+          <w:color w:val="000000"/>
+        </w:rPr>
+        <w:t>]</w:t>
+      </w:r>
+    </w:p>
+    <w:p>
+      <w:pPr>
+        <w:shd w:val="clear" w:color="auto" w:fill="FFFFFF"/>
+        <w:rPr>
+          <w:color w:val="000000"/>
+        </w:rPr>
+      </w:pPr>
+      <w:r>
+        <w:rPr>
+          <w:color w:val="000000"/>
+        </w:rPr>
+        <w:t>11. </w:t>
+      </w:r>
+      <w:r>
+        <w:rPr>
+          <w:rStyle w:val="element-citation"/>
+          <w:color w:val="000000"/>
+        </w:rPr>
+        <w:t>Darrow JJ, Sarpatwari JD, Avorn J, Kesselheim AS. Practical, legal, and ethical issues in expanded access to investigational drugs. </w:t>
+      </w:r>
+      <w:r>
+        <w:rPr>
+          <w:rStyle w:val="ref-journal"/>
+          <w:color w:val="000000"/>
+        </w:rPr>
+        <w:t>N Engl J Med. </w:t>
+      </w:r>
+      <w:proofErr w:type="gramStart"/>
+      <w:r>
+        <w:rPr>
+          <w:rStyle w:val="element-citation"/>
+          <w:color w:val="000000"/>
+        </w:rPr>
+        <w:t>2015;</w:t>
+      </w:r>
+      <w:r>
+        <w:rPr>
+          <w:rStyle w:val="ref-vol"/>
+          <w:color w:val="000000"/>
+        </w:rPr>
+        <w:t>372</w:t>
+      </w:r>
+      <w:r>
+        <w:rPr>
+          <w:rStyle w:val="element-citation"/>
+          <w:color w:val="000000"/>
+        </w:rPr>
+        <w:t>:279</w:t>
+      </w:r>
+      <w:proofErr w:type="gramEnd"/>
+      <w:r>
+        <w:rPr>
+          <w:rStyle w:val="element-citation"/>
+          <w:color w:val="000000"/>
+        </w:rPr>
+        <w:t>–286. doi: 10.1056/NEJMhle1409465.</w:t>
+      </w:r>
+      <w:r>
+        <w:rPr>
+          <w:rStyle w:val="nowrap"/>
+          <w:color w:val="000000"/>
+        </w:rPr>
+        <w:t>[</w:t>
+      </w:r>
+      <w:hyperlink r:id="rId26" w:tgtFrame="pmc_ext" w:history="1">
+        <w:r>
+          <w:rPr>
+            <w:rStyle w:val="Hyperlink"/>
+            <w:color w:val="642A8F"/>
+          </w:rPr>
+          <w:t>PubMed</w:t>
+        </w:r>
+      </w:hyperlink>
+      <w:r>
+        <w:rPr>
+          <w:rStyle w:val="nowrap"/>
+          <w:color w:val="000000"/>
+        </w:rPr>
+        <w:t>]</w:t>
+      </w:r>
+      <w:r>
+        <w:rPr>
+          <w:rStyle w:val="element-citation"/>
+          <w:color w:val="000000"/>
+        </w:rPr>
+        <w:t> </w:t>
+      </w:r>
+      <w:r>
+        <w:rPr>
+          <w:rStyle w:val="nowrap"/>
+          <w:color w:val="000000"/>
+        </w:rPr>
+        <w:t>[</w:t>
+      </w:r>
+      <w:hyperlink r:id="rId27" w:tgtFrame="pmc_ext" w:history="1">
+        <w:r>
+          <w:rPr>
+            <w:rStyle w:val="Hyperlink"/>
+            <w:color w:val="642A8F"/>
+          </w:rPr>
+          <w:t>Cross Ref</w:t>
+        </w:r>
+      </w:hyperlink>
+      <w:r>
+        <w:rPr>
+          <w:rStyle w:val="nowrap"/>
+          <w:color w:val="000000"/>
+        </w:rPr>
+        <w:t>]</w:t>
+      </w:r>
+    </w:p>
+    <w:p>
+      <w:pPr>
+        <w:shd w:val="clear" w:color="auto" w:fill="FFFFFF"/>
+        <w:rPr>
+          <w:color w:val="000000"/>
+        </w:rPr>
+      </w:pPr>
+      <w:r>
+        <w:rPr>
+          <w:color w:val="000000"/>
+        </w:rPr>
+        <w:t>12. </w:t>
+      </w:r>
+      <w:r>
+        <w:rPr>
+          <w:rStyle w:val="element-citation"/>
+          <w:color w:val="000000"/>
+        </w:rPr>
+        <w:t>Zettler PJ, Greely HT. The strange allure of state “right-to-try” laws. </w:t>
+      </w:r>
+      <w:r>
+        <w:rPr>
+          <w:rStyle w:val="ref-journal"/>
+          <w:color w:val="000000"/>
+        </w:rPr>
+        <w:t>JAMA Intern Med. </w:t>
+      </w:r>
+      <w:r>
+        <w:rPr>
+          <w:rStyle w:val="element-citation"/>
+          <w:color w:val="000000"/>
+        </w:rPr>
+        <w:t>2014;</w:t>
+      </w:r>
+      <w:r>
+        <w:rPr>
+          <w:rStyle w:val="ref-vol"/>
+          <w:color w:val="000000"/>
+        </w:rPr>
+        <w:t>174</w:t>
+      </w:r>
+      <w:r>
+        <w:rPr>
+          <w:rStyle w:val="element-citation"/>
+          <w:color w:val="000000"/>
+        </w:rPr>
+        <w:t>(12):1885–1886. doi: 10.1001/jamainternmed.2014.5767. </w:t>
+      </w:r>
+      <w:r>
+        <w:rPr>
+          <w:rStyle w:val="nowrap"/>
+          <w:color w:val="000000"/>
+        </w:rPr>
+        <w:t>[</w:t>
+      </w:r>
+      <w:hyperlink r:id="rId28" w:tgtFrame="pmc_ext" w:history="1">
+        <w:r>
+          <w:rPr>
+            <w:rStyle w:val="Hyperlink"/>
+            <w:color w:val="642A8F"/>
+          </w:rPr>
+          <w:t>PubMed</w:t>
+        </w:r>
+      </w:hyperlink>
+      <w:r>
+        <w:rPr>
+          <w:rStyle w:val="nowrap"/>
+          <w:color w:val="000000"/>
+        </w:rPr>
+        <w:t>]</w:t>
+      </w:r>
+      <w:r>
+        <w:rPr>
+          <w:rStyle w:val="element-citation"/>
+          <w:color w:val="000000"/>
+        </w:rPr>
+        <w:t> </w:t>
+      </w:r>
+      <w:r>
+        <w:rPr>
+          <w:rStyle w:val="nowrap"/>
+          <w:color w:val="000000"/>
+        </w:rPr>
+        <w:t>[</w:t>
+      </w:r>
+      <w:hyperlink r:id="rId29" w:tgtFrame="pmc_ext" w:history="1">
+        <w:r>
+          <w:rPr>
+            <w:rStyle w:val="Hyperlink"/>
+            <w:color w:val="642A8F"/>
+          </w:rPr>
+          <w:t>Cross Ref</w:t>
+        </w:r>
+      </w:hyperlink>
+      <w:r>
+        <w:rPr>
+          <w:rStyle w:val="nowrap"/>
+          <w:color w:val="000000"/>
+        </w:rPr>
+        <w:t>]</w:t>
+      </w:r>
+    </w:p>
+    <w:p>
+      <w:pPr>
+        <w:shd w:val="clear" w:color="auto" w:fill="FFFFFF"/>
+        <w:rPr>
+          <w:color w:val="000000"/>
+        </w:rPr>
+      </w:pPr>
+      <w:r>
+        <w:rPr>
+          <w:color w:val="000000"/>
+        </w:rPr>
+        <w:lastRenderedPageBreak/>
+        <w:t>13. </w:t>
+      </w:r>
+      <w:r>
+        <w:rPr>
+          <w:rStyle w:val="element-citation"/>
+          <w:color w:val="000000"/>
+        </w:rPr>
+        <w:t>Mackey TK, Schoenfeld VJ. Going “social” to access experimental and potentially life-saving treatment: an assessment of the policy and online patient advocacy environment for expanded access. </w:t>
+      </w:r>
+      <w:r>
+        <w:rPr>
+          <w:rStyle w:val="ref-journal"/>
+          <w:color w:val="000000"/>
+        </w:rPr>
+        <w:t>BMC Med. </w:t>
+      </w:r>
+      <w:proofErr w:type="gramStart"/>
+      <w:r>
+        <w:rPr>
+          <w:rStyle w:val="element-citation"/>
+          <w:color w:val="000000"/>
+        </w:rPr>
+        <w:t>2016;</w:t>
+      </w:r>
+      <w:r>
+        <w:rPr>
+          <w:rStyle w:val="ref-vol"/>
+          <w:color w:val="000000"/>
+        </w:rPr>
+        <w:t>14</w:t>
+      </w:r>
+      <w:r>
+        <w:rPr>
+          <w:rStyle w:val="element-citation"/>
+          <w:color w:val="000000"/>
+        </w:rPr>
+        <w:t>:17</w:t>
+      </w:r>
+      <w:proofErr w:type="gramEnd"/>
+      <w:r>
+        <w:rPr>
+          <w:rStyle w:val="element-citation"/>
+          <w:color w:val="000000"/>
+        </w:rPr>
+        <w:t>. doi: 10.1186/s12916-016-0568-8. </w:t>
+      </w:r>
+      <w:r>
+        <w:rPr>
+          <w:rStyle w:val="nowrap"/>
+          <w:color w:val="000000"/>
+        </w:rPr>
+        <w:t>[</w:t>
+      </w:r>
+      <w:hyperlink r:id="rId30" w:history="1">
+        <w:r>
+          <w:rPr>
+            <w:rStyle w:val="Hyperlink"/>
+            <w:color w:val="642A8F"/>
+          </w:rPr>
+          <w:t>PMC free article</w:t>
+        </w:r>
+      </w:hyperlink>
+      <w:r>
+        <w:rPr>
+          <w:rStyle w:val="nowrap"/>
+          <w:color w:val="000000"/>
+        </w:rPr>
+        <w:t>][</w:t>
+      </w:r>
+      <w:hyperlink r:id="rId31" w:tgtFrame="pmc_ext" w:history="1">
+        <w:r>
+          <w:rPr>
+            <w:rStyle w:val="Hyperlink"/>
+            <w:color w:val="642A8F"/>
+          </w:rPr>
+          <w:t>PubMed</w:t>
+        </w:r>
+      </w:hyperlink>
+      <w:r>
+        <w:rPr>
+          <w:rStyle w:val="nowrap"/>
+          <w:color w:val="000000"/>
+        </w:rPr>
+        <w:t>]</w:t>
+      </w:r>
+      <w:r>
+        <w:rPr>
+          <w:rStyle w:val="element-citation"/>
+          <w:color w:val="000000"/>
+        </w:rPr>
+        <w:t> </w:t>
+      </w:r>
+      <w:r>
+        <w:rPr>
+          <w:rStyle w:val="nowrap"/>
+          <w:color w:val="000000"/>
+        </w:rPr>
+        <w:t>[</w:t>
+      </w:r>
+      <w:hyperlink r:id="rId32" w:tgtFrame="pmc_ext" w:history="1">
+        <w:r>
+          <w:rPr>
+            <w:rStyle w:val="Hyperlink"/>
+            <w:color w:val="642A8F"/>
+          </w:rPr>
+          <w:t>Cross Ref</w:t>
+        </w:r>
+      </w:hyperlink>
+      <w:r>
+        <w:rPr>
+          <w:rStyle w:val="nowrap"/>
+          <w:color w:val="000000"/>
+        </w:rPr>
+        <w:t>]</w:t>
+      </w:r>
+    </w:p>
+    <w:p>
+      <w:pPr>
+        <w:shd w:val="clear" w:color="auto" w:fill="FFFFFF"/>
+        <w:rPr>
+          <w:color w:val="000000"/>
+        </w:rPr>
+      </w:pPr>
+      <w:r>
+        <w:rPr>
+          <w:color w:val="000000"/>
+        </w:rPr>
+        <w:t>14. </w:t>
+      </w:r>
+      <w:r>
+        <w:rPr>
+          <w:rStyle w:val="element-citation"/>
+          <w:color w:val="000000"/>
+        </w:rPr>
+        <w:t>Zettler PJ. Compassionate use of experimental therapies: who should decide? </w:t>
+      </w:r>
+      <w:r>
+        <w:rPr>
+          <w:rStyle w:val="ref-journal"/>
+          <w:color w:val="000000"/>
+        </w:rPr>
+        <w:t>EMBO Mol Med. </w:t>
+      </w:r>
+      <w:r>
+        <w:rPr>
+          <w:rStyle w:val="element-citation"/>
+          <w:color w:val="000000"/>
+        </w:rPr>
+        <w:t>2015 </w:t>
+      </w:r>
+      <w:r>
+        <w:rPr>
+          <w:rStyle w:val="nowrap"/>
+          <w:color w:val="000000"/>
+        </w:rPr>
+        <w:t>[</w:t>
+      </w:r>
+      <w:hyperlink r:id="rId33" w:history="1">
+        <w:r>
+          <w:rPr>
+            <w:rStyle w:val="Hyperlink"/>
+            <w:color w:val="642A8F"/>
+          </w:rPr>
+          <w:t>PMC free article</w:t>
+        </w:r>
+      </w:hyperlink>
+      <w:r>
+        <w:rPr>
+          <w:rStyle w:val="nowrap"/>
+          <w:color w:val="000000"/>
+        </w:rPr>
+        <w:t>]</w:t>
+      </w:r>
+      <w:r>
+        <w:rPr>
+          <w:rStyle w:val="element-citation"/>
+          <w:color w:val="000000"/>
+        </w:rPr>
+        <w:t> </w:t>
+      </w:r>
+      <w:r>
+        <w:rPr>
+          <w:rStyle w:val="nowrap"/>
+          <w:color w:val="000000"/>
+        </w:rPr>
+        <w:t>[</w:t>
+      </w:r>
+      <w:hyperlink r:id="rId34" w:tgtFrame="pmc_ext" w:history="1">
+        <w:r>
+          <w:rPr>
+            <w:rStyle w:val="Hyperlink"/>
+            <w:color w:val="642A8F"/>
+          </w:rPr>
+          <w:t>PubMed</w:t>
+        </w:r>
+      </w:hyperlink>
+      <w:r>
+        <w:rPr>
+          <w:rStyle w:val="nowrap"/>
+          <w:color w:val="000000"/>
+        </w:rPr>
+        <w:t>]</w:t>
+      </w:r>
+    </w:p>
+    <w:p>
+      <w:pPr>
+        <w:shd w:val="clear" w:color="auto" w:fill="FFFFFF"/>
+        <w:rPr>
+          <w:color w:val="000000"/>
+        </w:rPr>
+      </w:pPr>
+      <w:r>
+        <w:rPr>
+          <w:color w:val="000000"/>
+        </w:rPr>
+        <w:t>15. </w:t>
+      </w:r>
+      <w:r>
+        <w:rPr>
+          <w:rStyle w:val="element-citation"/>
+          <w:color w:val="000000"/>
+        </w:rPr>
+        <w:t>Jarow JP, Lemery S, Bugin K, Lowy N. Ten-year experience for the Center for Drug Evaluation and Research, Part 2: FDA’s role in ensuring patient safety. </w:t>
+      </w:r>
+      <w:r>
+        <w:rPr>
+          <w:rStyle w:val="ref-journal"/>
+          <w:color w:val="000000"/>
+        </w:rPr>
+        <w:t>Ther Innov Regul Sci. </w:t>
+      </w:r>
+      <w:r>
+        <w:rPr>
+          <w:rStyle w:val="element-citation"/>
+          <w:color w:val="000000"/>
+        </w:rPr>
+        <w:t>2017;</w:t>
+      </w:r>
+      <w:r>
+        <w:rPr>
+          <w:rStyle w:val="ref-vol"/>
+          <w:color w:val="000000"/>
+        </w:rPr>
+        <w:t>51</w:t>
+      </w:r>
+      <w:r>
+        <w:rPr>
+          <w:rStyle w:val="element-citation"/>
+          <w:color w:val="000000"/>
+        </w:rPr>
+        <w:t>(2):246–249. doi: 10.1177/2168479016679214. </w:t>
+      </w:r>
+      <w:r>
+        <w:rPr>
+          <w:rStyle w:val="nowrap"/>
+          <w:color w:val="000000"/>
+        </w:rPr>
+        <w:t>[</w:t>
+      </w:r>
+      <w:hyperlink r:id="rId35" w:history="1">
+        <w:r>
+          <w:rPr>
+            <w:rStyle w:val="Hyperlink"/>
+            <w:color w:val="642A8F"/>
+          </w:rPr>
+          <w:t>PMC free article</w:t>
+        </w:r>
+      </w:hyperlink>
+      <w:r>
+        <w:rPr>
+          <w:rStyle w:val="nowrap"/>
+          <w:color w:val="000000"/>
+        </w:rPr>
+        <w:t>]</w:t>
+      </w:r>
+      <w:r>
+        <w:rPr>
+          <w:rStyle w:val="element-citation"/>
+          <w:color w:val="000000"/>
+        </w:rPr>
+        <w:t> </w:t>
+      </w:r>
+      <w:r>
+        <w:rPr>
+          <w:rStyle w:val="nowrap"/>
+          <w:color w:val="000000"/>
+        </w:rPr>
+        <w:t>[</w:t>
+      </w:r>
+      <w:hyperlink r:id="rId36" w:tgtFrame="pmc_ext" w:history="1">
+        <w:r>
+          <w:rPr>
+            <w:rStyle w:val="Hyperlink"/>
+            <w:color w:val="642A8F"/>
+          </w:rPr>
+          <w:t>PubMed</w:t>
+        </w:r>
+      </w:hyperlink>
+      <w:r>
+        <w:rPr>
+          <w:rStyle w:val="nowrap"/>
+          <w:color w:val="000000"/>
+        </w:rPr>
+        <w:t>][</w:t>
+      </w:r>
+      <w:hyperlink r:id="rId37" w:tgtFrame="pmc_ext" w:history="1">
+        <w:r>
+          <w:rPr>
+            <w:rStyle w:val="Hyperlink"/>
+            <w:color w:val="642A8F"/>
+          </w:rPr>
+          <w:t>Cross Ref</w:t>
+        </w:r>
+      </w:hyperlink>
+      <w:r>
+        <w:rPr>
+          <w:rStyle w:val="nowrap"/>
+          <w:color w:val="000000"/>
+        </w:rPr>
+        <w:t>]</w:t>
+      </w:r>
+    </w:p>
+    <w:p>
+      <w:pPr>
+        <w:shd w:val="clear" w:color="auto" w:fill="FFFFFF"/>
+        <w:rPr>
+          <w:color w:val="000000"/>
+        </w:rPr>
+      </w:pPr>
+      <w:r>
+        <w:rPr>
+          <w:color w:val="000000"/>
+        </w:rPr>
+        <w:t>16. </w:t>
+      </w:r>
+      <w:r>
+        <w:rPr>
+          <w:rStyle w:val="mixed-citation"/>
+          <w:color w:val="000000"/>
+        </w:rPr>
+        <w:t>Friedlaender J. The proposed federal ‘Right-To-Try’ law is not the answer for critically ill patients. Health Affairs Blog. </w:t>
+      </w:r>
+      <w:hyperlink r:id="rId38" w:tgtFrame="_blank" w:history="1">
+        <w:r>
+          <w:rPr>
+            <w:rStyle w:val="Hyperlink"/>
+            <w:color w:val="642A8F"/>
+          </w:rPr>
+          <w:t>http://healthaffairs.org/blog/2016/09/27/the-proposed-federal-right-to-try-law-is-not-the-answer-for-critically-ill-patients/</w:t>
+        </w:r>
+      </w:hyperlink>
+      <w:r>
+        <w:rPr>
+          <w:rStyle w:val="mixed-citation"/>
+          <w:color w:val="000000"/>
+        </w:rPr>
+        <w:t>. Accessed 15 Feb 2017.</w:t>
+      </w:r>
+    </w:p>
+    <w:p>
+      <w:pPr>
+        <w:shd w:val="clear" w:color="auto" w:fill="FFFFFF"/>
+        <w:rPr>
+          <w:color w:val="000000"/>
+        </w:rPr>
+      </w:pPr>
+      <w:r>
+        <w:rPr>
+          <w:color w:val="000000"/>
+        </w:rPr>
+        <w:t>17. </w:t>
+      </w:r>
+      <w:r>
+        <w:rPr>
+          <w:rStyle w:val="element-citation"/>
+          <w:color w:val="000000"/>
+        </w:rPr>
+        <w:t>Downing NS, Shah ND, Neiman JH, Aminawung JA, Krumholz HM, Ross JS. Participation of the elderly, women, and minorities in pivotal trials supporting 2011–2013 U.S. Food and Drug Administration approvals. </w:t>
+      </w:r>
+      <w:r>
+        <w:rPr>
+          <w:rStyle w:val="ref-journal"/>
+          <w:color w:val="000000"/>
+        </w:rPr>
+        <w:t>Trials. </w:t>
+      </w:r>
+      <w:r>
+        <w:rPr>
+          <w:rStyle w:val="element-citation"/>
+          <w:color w:val="000000"/>
+        </w:rPr>
+        <w:t>2016;</w:t>
+      </w:r>
+      <w:r>
+        <w:rPr>
+          <w:rStyle w:val="ref-vol"/>
+          <w:color w:val="000000"/>
+        </w:rPr>
+        <w:t>17</w:t>
+      </w:r>
+      <w:r>
+        <w:rPr>
+          <w:rStyle w:val="element-citation"/>
+          <w:color w:val="000000"/>
+        </w:rPr>
+        <w:t>(1):1. doi: 10.1186/s13063-016-1322-4. </w:t>
+      </w:r>
+      <w:r>
+        <w:rPr>
+          <w:rStyle w:val="nowrap"/>
+          <w:color w:val="000000"/>
+        </w:rPr>
+        <w:t>[</w:t>
+      </w:r>
+      <w:hyperlink r:id="rId39" w:history="1">
+        <w:r>
+          <w:rPr>
+            <w:rStyle w:val="Hyperlink"/>
+            <w:color w:val="642A8F"/>
+          </w:rPr>
+          <w:t>PMC free article</w:t>
+        </w:r>
+      </w:hyperlink>
+      <w:r>
+        <w:rPr>
+          <w:rStyle w:val="nowrap"/>
+          <w:color w:val="000000"/>
+        </w:rPr>
+        <w:t>]</w:t>
+      </w:r>
+      <w:r>
+        <w:rPr>
+          <w:rStyle w:val="element-citation"/>
+          <w:color w:val="000000"/>
+        </w:rPr>
+        <w:t> </w:t>
+      </w:r>
+      <w:r>
+        <w:rPr>
+          <w:rStyle w:val="nowrap"/>
+          <w:color w:val="000000"/>
+        </w:rPr>
+        <w:t>[</w:t>
+      </w:r>
+      <w:hyperlink r:id="rId40" w:tgtFrame="pmc_ext" w:history="1">
+        <w:r>
+          <w:rPr>
+            <w:rStyle w:val="Hyperlink"/>
+            <w:color w:val="642A8F"/>
+          </w:rPr>
+          <w:t>PubMed</w:t>
+        </w:r>
+      </w:hyperlink>
+      <w:r>
+        <w:rPr>
+          <w:rStyle w:val="nowrap"/>
+          <w:color w:val="000000"/>
+        </w:rPr>
+        <w:t>]</w:t>
+      </w:r>
+      <w:r>
+        <w:rPr>
+          <w:rStyle w:val="element-citation"/>
+          <w:color w:val="000000"/>
+        </w:rPr>
+        <w:t> </w:t>
+      </w:r>
+      <w:r>
+        <w:rPr>
+          <w:rStyle w:val="nowrap"/>
+          <w:color w:val="000000"/>
+        </w:rPr>
+        <w:t>[</w:t>
+      </w:r>
+      <w:hyperlink r:id="rId41" w:tgtFrame="pmc_ext" w:history="1">
+        <w:r>
+          <w:rPr>
+            <w:rStyle w:val="Hyperlink"/>
+            <w:color w:val="642A8F"/>
+          </w:rPr>
+          <w:t>Cross Ref</w:t>
+        </w:r>
+      </w:hyperlink>
+      <w:r>
+        <w:rPr>
+          <w:rStyle w:val="nowrap"/>
+          <w:color w:val="000000"/>
+        </w:rPr>
+        <w:t>]</w:t>
+      </w:r>
+    </w:p>
+    <w:p>
+      <w:pPr>
+        <w:shd w:val="clear" w:color="auto" w:fill="FFFFFF"/>
+        <w:rPr>
+          <w:color w:val="000000"/>
+        </w:rPr>
+      </w:pPr>
+      <w:r>
+        <w:rPr>
+          <w:color w:val="000000"/>
+        </w:rPr>
+        <w:t>18. </w:t>
+      </w:r>
+      <w:r>
+        <w:rPr>
+          <w:rStyle w:val="element-citation"/>
+          <w:color w:val="000000"/>
+        </w:rPr>
+        <w:t>Downing NS, Aminawung JA, Shah ND, Krumholz HM, Ross JS. Clinical trial evidence supporting FDA approval of novel therapeutic agents, 2005–2012. </w:t>
+      </w:r>
+      <w:r>
+        <w:rPr>
+          <w:rStyle w:val="ref-journal"/>
+          <w:color w:val="000000"/>
+        </w:rPr>
+        <w:t>JAMA. </w:t>
+      </w:r>
+      <w:r>
+        <w:rPr>
+          <w:rStyle w:val="element-citation"/>
+          <w:color w:val="000000"/>
+        </w:rPr>
+        <w:t>2014;</w:t>
+      </w:r>
+      <w:r>
+        <w:rPr>
+          <w:rStyle w:val="ref-vol"/>
+          <w:color w:val="000000"/>
+        </w:rPr>
+        <w:t>311</w:t>
+      </w:r>
+      <w:r>
+        <w:rPr>
+          <w:rStyle w:val="element-citation"/>
+          <w:color w:val="000000"/>
+        </w:rPr>
+        <w:t>(4):368–377. doi: 10.1001/jama.2013.282034. </w:t>
+      </w:r>
+      <w:r>
+        <w:rPr>
+          <w:rStyle w:val="nowrap"/>
+          <w:color w:val="000000"/>
+        </w:rPr>
+        <w:t>[</w:t>
+      </w:r>
+      <w:hyperlink r:id="rId42" w:history="1">
+        <w:r>
+          <w:rPr>
+            <w:rStyle w:val="Hyperlink"/>
+            <w:color w:val="642A8F"/>
+          </w:rPr>
+          <w:t>PMC free article</w:t>
+        </w:r>
+      </w:hyperlink>
+      <w:r>
+        <w:rPr>
+          <w:rStyle w:val="nowrap"/>
+          <w:color w:val="000000"/>
+        </w:rPr>
+        <w:t>]</w:t>
+      </w:r>
+      <w:r>
+        <w:rPr>
+          <w:rStyle w:val="element-citation"/>
+          <w:color w:val="000000"/>
+        </w:rPr>
+        <w:t> </w:t>
+      </w:r>
+      <w:r>
+        <w:rPr>
+          <w:rStyle w:val="nowrap"/>
+          <w:color w:val="000000"/>
+        </w:rPr>
+        <w:t>[</w:t>
+      </w:r>
+      <w:hyperlink r:id="rId43" w:tgtFrame="pmc_ext" w:history="1">
+        <w:r>
+          <w:rPr>
+            <w:rStyle w:val="Hyperlink"/>
+            <w:color w:val="642A8F"/>
+          </w:rPr>
+          <w:t>PubMed</w:t>
+        </w:r>
+      </w:hyperlink>
+      <w:r>
+        <w:rPr>
+          <w:rStyle w:val="nowrap"/>
+          <w:color w:val="000000"/>
+        </w:rPr>
+        <w:t>]</w:t>
+      </w:r>
+      <w:r>
+        <w:rPr>
+          <w:rStyle w:val="element-citation"/>
+          <w:color w:val="000000"/>
+        </w:rPr>
+        <w:t> </w:t>
+      </w:r>
+      <w:r>
+        <w:rPr>
+          <w:rStyle w:val="nowrap"/>
+          <w:color w:val="000000"/>
+        </w:rPr>
+        <w:t>[</w:t>
+      </w:r>
+      <w:hyperlink r:id="rId44" w:tgtFrame="pmc_ext" w:history="1">
+        <w:r>
+          <w:rPr>
+            <w:rStyle w:val="Hyperlink"/>
+            <w:color w:val="642A8F"/>
+          </w:rPr>
+          <w:t>Cross Ref</w:t>
+        </w:r>
+      </w:hyperlink>
+      <w:r>
+        <w:rPr>
+          <w:rStyle w:val="nowrap"/>
+          <w:color w:val="000000"/>
+        </w:rPr>
+        <w:t>]</w:t>
+      </w:r>
+    </w:p>
+    <w:p>
+      <w:pPr>
+        <w:shd w:val="clear" w:color="auto" w:fill="FFFFFF"/>
+        <w:rPr>
+          <w:color w:val="000000"/>
+        </w:rPr>
+      </w:pPr>
+      <w:r>
+        <w:rPr>
+          <w:color w:val="000000"/>
+        </w:rPr>
+        <w:t>19. </w:t>
+      </w:r>
+      <w:r>
+        <w:rPr>
+          <w:rStyle w:val="element-citation"/>
+          <w:color w:val="000000"/>
+        </w:rPr>
+        <w:t>Gifford AL, Cunningham WE, Heslin KC, Andersen RM, Nakazono T, Lieu DK, et al. Participation in research and access to experimental treatments by HIV-infected patients. </w:t>
+      </w:r>
+      <w:r>
+        <w:rPr>
+          <w:rStyle w:val="ref-journal"/>
+          <w:color w:val="000000"/>
+        </w:rPr>
+        <w:t>N Engl J Med. </w:t>
+      </w:r>
+      <w:r>
+        <w:rPr>
+          <w:rStyle w:val="element-citation"/>
+          <w:color w:val="000000"/>
+        </w:rPr>
+        <w:t>2002;</w:t>
+      </w:r>
+      <w:r>
+        <w:rPr>
+          <w:rStyle w:val="ref-vol"/>
+          <w:color w:val="000000"/>
+        </w:rPr>
+        <w:t>346</w:t>
+      </w:r>
+      <w:r>
+        <w:rPr>
+          <w:rStyle w:val="element-citation"/>
+          <w:color w:val="000000"/>
+        </w:rPr>
+        <w:t>(18):1373–1382. doi: 10.1056/NEJMsa011565. </w:t>
+      </w:r>
+      <w:r>
+        <w:rPr>
+          <w:rStyle w:val="nowrap"/>
+          <w:color w:val="000000"/>
+        </w:rPr>
+        <w:t>[</w:t>
+      </w:r>
+      <w:hyperlink r:id="rId45" w:tgtFrame="pmc_ext" w:history="1">
+        <w:r>
+          <w:rPr>
+            <w:rStyle w:val="Hyperlink"/>
+            <w:color w:val="642A8F"/>
+          </w:rPr>
+          <w:t>PubMed</w:t>
+        </w:r>
+      </w:hyperlink>
+      <w:r>
+        <w:rPr>
+          <w:rStyle w:val="nowrap"/>
+          <w:color w:val="000000"/>
+        </w:rPr>
+        <w:t>][</w:t>
+      </w:r>
+      <w:hyperlink r:id="rId46" w:tgtFrame="pmc_ext" w:history="1">
+        <w:r>
+          <w:rPr>
+            <w:rStyle w:val="Hyperlink"/>
+            <w:color w:val="642A8F"/>
+          </w:rPr>
+          <w:t>Cross Ref</w:t>
+        </w:r>
+      </w:hyperlink>
+      <w:r>
+        <w:rPr>
+          <w:rStyle w:val="nowrap"/>
+          <w:color w:val="000000"/>
+        </w:rPr>
+        <w:t>]</w:t>
+      </w:r>
+    </w:p>
+    <w:p>
+      <w:pPr>
+        <w:shd w:val="clear" w:color="auto" w:fill="FFFFFF"/>
+        <w:rPr>
+          <w:color w:val="000000"/>
+        </w:rPr>
+      </w:pPr>
+      <w:r>
+        <w:rPr>
+          <w:color w:val="000000"/>
+        </w:rPr>
+        <w:t>20. </w:t>
+      </w:r>
+      <w:r>
+        <w:rPr>
+          <w:rStyle w:val="element-citation"/>
+          <w:color w:val="000000"/>
+        </w:rPr>
+        <w:t>Heiat A, Gross CP, Krumholz HM. Representation of the elderly, women, and minorities in heart failure clinical trials. </w:t>
+      </w:r>
+      <w:r>
+        <w:rPr>
+          <w:rStyle w:val="ref-journal"/>
+          <w:color w:val="000000"/>
+        </w:rPr>
+        <w:t>Arch Intern Med. </w:t>
+      </w:r>
+      <w:r>
+        <w:rPr>
+          <w:rStyle w:val="element-citation"/>
+          <w:color w:val="000000"/>
+        </w:rPr>
+        <w:t>2002;</w:t>
+      </w:r>
+      <w:r>
+        <w:rPr>
+          <w:rStyle w:val="ref-vol"/>
+          <w:color w:val="000000"/>
+        </w:rPr>
+        <w:t>162</w:t>
+      </w:r>
+      <w:r>
+        <w:rPr>
+          <w:rStyle w:val="element-citation"/>
+          <w:color w:val="000000"/>
+        </w:rPr>
+        <w:t>(15):1682–1688. doi: 10.1001/archinte.162.15.1682.</w:t>
+      </w:r>
+      <w:r>
+        <w:rPr>
+          <w:rStyle w:val="nowrap"/>
+          <w:color w:val="000000"/>
+        </w:rPr>
+        <w:t>[</w:t>
+      </w:r>
+      <w:hyperlink r:id="rId47" w:tgtFrame="pmc_ext" w:history="1">
+        <w:r>
+          <w:rPr>
+            <w:rStyle w:val="Hyperlink"/>
+            <w:color w:val="642A8F"/>
+          </w:rPr>
+          <w:t>PubMed</w:t>
+        </w:r>
+      </w:hyperlink>
+      <w:r>
+        <w:rPr>
+          <w:rStyle w:val="nowrap"/>
+          <w:color w:val="000000"/>
+        </w:rPr>
+        <w:t>]</w:t>
+      </w:r>
+      <w:r>
+        <w:rPr>
+          <w:rStyle w:val="element-citation"/>
+          <w:color w:val="000000"/>
+        </w:rPr>
+        <w:t> </w:t>
+      </w:r>
+      <w:r>
+        <w:rPr>
+          <w:rStyle w:val="nowrap"/>
+          <w:color w:val="000000"/>
+        </w:rPr>
+        <w:t>[</w:t>
+      </w:r>
+      <w:hyperlink r:id="rId48" w:tgtFrame="pmc_ext" w:history="1">
+        <w:r>
+          <w:rPr>
+            <w:rStyle w:val="Hyperlink"/>
+            <w:color w:val="642A8F"/>
+          </w:rPr>
+          <w:t>Cross Ref</w:t>
+        </w:r>
+      </w:hyperlink>
+      <w:r>
+        <w:rPr>
+          <w:rStyle w:val="nowrap"/>
+          <w:color w:val="000000"/>
+        </w:rPr>
+        <w:t>]</w:t>
+      </w:r>
+    </w:p>
+    <w:p>
+      <w:pPr>
+        <w:shd w:val="clear" w:color="auto" w:fill="FFFFFF"/>
+        <w:rPr>
+          <w:color w:val="000000"/>
+        </w:rPr>
+      </w:pPr>
+      <w:r>
+        <w:rPr>
+          <w:color w:val="000000"/>
+        </w:rPr>
+        <w:t>21. </w:t>
+      </w:r>
+      <w:r>
+        <w:rPr>
+          <w:rStyle w:val="element-citation"/>
+          <w:color w:val="000000"/>
+        </w:rPr>
+        <w:t>Ascierto PA, Simeone E, Sileni VC, et al. Clinical experience with ipilimumab 3 mg/kg: real-world efficacy and safety data from an expanded access programme cohort. </w:t>
+      </w:r>
+      <w:r>
+        <w:rPr>
+          <w:rStyle w:val="ref-journal"/>
+          <w:color w:val="000000"/>
+        </w:rPr>
+        <w:t>J Transl Med. </w:t>
+      </w:r>
+      <w:proofErr w:type="gramStart"/>
+      <w:r>
+        <w:rPr>
+          <w:rStyle w:val="element-citation"/>
+          <w:color w:val="000000"/>
+        </w:rPr>
+        <w:t>2014;</w:t>
+      </w:r>
+      <w:r>
+        <w:rPr>
+          <w:rStyle w:val="ref-vol"/>
+          <w:color w:val="000000"/>
+        </w:rPr>
+        <w:t>12</w:t>
+      </w:r>
+      <w:r>
+        <w:rPr>
+          <w:rStyle w:val="element-citation"/>
+          <w:color w:val="000000"/>
+        </w:rPr>
+        <w:t>:116</w:t>
+      </w:r>
+      <w:proofErr w:type="gramEnd"/>
+      <w:r>
+        <w:rPr>
+          <w:rStyle w:val="element-citation"/>
+          <w:color w:val="000000"/>
+        </w:rPr>
+        <w:t>. doi: 10.1186/1479-5876-12-116. </w:t>
+      </w:r>
+      <w:r>
+        <w:rPr>
+          <w:rStyle w:val="nowrap"/>
+          <w:color w:val="000000"/>
+        </w:rPr>
+        <w:t>[</w:t>
+      </w:r>
+      <w:hyperlink r:id="rId49" w:history="1">
+        <w:r>
+          <w:rPr>
+            <w:rStyle w:val="Hyperlink"/>
+            <w:color w:val="642A8F"/>
+          </w:rPr>
+          <w:t>PMC free article</w:t>
+        </w:r>
+      </w:hyperlink>
+      <w:r>
+        <w:rPr>
+          <w:rStyle w:val="nowrap"/>
+          <w:color w:val="000000"/>
+        </w:rPr>
+        <w:t>]</w:t>
+      </w:r>
+      <w:r>
+        <w:rPr>
+          <w:rStyle w:val="element-citation"/>
+          <w:color w:val="000000"/>
+        </w:rPr>
+        <w:t> </w:t>
+      </w:r>
+      <w:r>
+        <w:rPr>
+          <w:rStyle w:val="nowrap"/>
+          <w:color w:val="000000"/>
+        </w:rPr>
+        <w:t>[</w:t>
+      </w:r>
+      <w:hyperlink r:id="rId50" w:tgtFrame="pmc_ext" w:history="1">
+        <w:r>
+          <w:rPr>
+            <w:rStyle w:val="Hyperlink"/>
+            <w:color w:val="642A8F"/>
+          </w:rPr>
+          <w:t>PubMed</w:t>
+        </w:r>
+      </w:hyperlink>
+      <w:r>
+        <w:rPr>
+          <w:rStyle w:val="nowrap"/>
+          <w:color w:val="000000"/>
+        </w:rPr>
+        <w:t>]</w:t>
+      </w:r>
+      <w:r>
+        <w:rPr>
+          <w:rStyle w:val="element-citation"/>
+          <w:color w:val="000000"/>
+        </w:rPr>
+        <w:t> </w:t>
+      </w:r>
+      <w:r>
+        <w:rPr>
+          <w:rStyle w:val="nowrap"/>
+          <w:color w:val="000000"/>
+        </w:rPr>
+        <w:t>[</w:t>
+      </w:r>
+      <w:hyperlink r:id="rId51" w:tgtFrame="pmc_ext" w:history="1">
+        <w:r>
+          <w:rPr>
+            <w:rStyle w:val="Hyperlink"/>
+            <w:color w:val="642A8F"/>
+          </w:rPr>
+          <w:t>Cross Ref</w:t>
+        </w:r>
+      </w:hyperlink>
+      <w:r>
+        <w:rPr>
+          <w:rStyle w:val="nowrap"/>
+          <w:color w:val="000000"/>
+        </w:rPr>
+        <w:t>]</w:t>
+      </w:r>
+    </w:p>
+    <w:p>
+      <w:pPr>
+        <w:shd w:val="clear" w:color="auto" w:fill="FFFFFF"/>
+        <w:rPr>
+          <w:color w:val="000000"/>
+        </w:rPr>
+      </w:pPr>
+      <w:r>
+        <w:rPr>
+          <w:color w:val="000000"/>
+        </w:rPr>
+        <w:t>22. </w:t>
+      </w:r>
+      <w:r>
+        <w:rPr>
+          <w:rStyle w:val="mixed-citation"/>
+          <w:color w:val="000000"/>
+        </w:rPr>
+        <w:t>Fromer MJ. Road to successful use of real-world evidence for drug development is long and rocky, ASCO report. </w:t>
+      </w:r>
+      <w:hyperlink r:id="rId52" w:tgtFrame="_blank" w:history="1">
+        <w:r>
+          <w:rPr>
+            <w:rStyle w:val="Hyperlink"/>
+            <w:color w:val="642A8F"/>
+          </w:rPr>
+          <w:t>http://www.ascopost.com/issues/july-25-2016/road-to-successful-use-of-real-world-evidence-for-drug-development-is-long-and-rocky</w:t>
+        </w:r>
+      </w:hyperlink>
+      <w:r>
+        <w:rPr>
+          <w:rStyle w:val="mixed-citation"/>
+          <w:color w:val="000000"/>
+        </w:rPr>
+        <w:t>. Accessed 15 Feb 2017.</w:t>
+      </w:r>
+    </w:p>
+    <w:p>
+      <w:bookmarkStart w:id="0" w:name="_GoBack"/>
+      <w:bookmarkEnd w:id="0"/>
     </w:p>
     <w:p>
       <w:r>
@@ -568,6 +2779,43 @@
       <w:u w:val="single"/>
     </w:rPr>
   </w:style>
+  <w:style w:type="character" w:styleId="FollowedHyperlink">
+    <w:name w:val="FollowedHyperlink"/>
+    <w:basedOn w:val="DefaultParagraphFont"/>
+    <w:uiPriority w:val="99"/>
+    <w:semiHidden/>
+    <w:unhideWhenUsed/>
+    <w:rsid w:val="006672D7"/>
+    <w:rPr>
+      <w:color w:val="954F72" w:themeColor="followedHyperlink"/>
+      <w:u w:val="single"/>
+    </w:rPr>
+  </w:style>
+  <w:style w:type="character" w:customStyle="1" w:styleId="mixed-citation">
+    <w:name w:val="mixed-citation"/>
+    <w:basedOn w:val="DefaultParagraphFont"/>
+    <w:rsid w:val="006672D7"/>
+  </w:style>
+  <w:style w:type="character" w:customStyle="1" w:styleId="element-citation">
+    <w:name w:val="element-citation"/>
+    <w:basedOn w:val="DefaultParagraphFont"/>
+    <w:rsid w:val="006672D7"/>
+  </w:style>
+  <w:style w:type="character" w:customStyle="1" w:styleId="ref-journal">
+    <w:name w:val="ref-journal"/>
+    <w:basedOn w:val="DefaultParagraphFont"/>
+    <w:rsid w:val="006672D7"/>
+  </w:style>
+  <w:style w:type="character" w:customStyle="1" w:styleId="ref-vol">
+    <w:name w:val="ref-vol"/>
+    <w:basedOn w:val="DefaultParagraphFont"/>
+    <w:rsid w:val="006672D7"/>
+  </w:style>
+  <w:style w:type="character" w:customStyle="1" w:styleId="nowrap">
+    <w:name w:val="nowrap"/>
+    <w:basedOn w:val="DefaultParagraphFont"/>
+    <w:rsid w:val="006672D7"/>
+  </w:style>
 </w:styles>
 </file>
 

</xml_diff>

<commit_message>
maybe the angle is to look at irb's since that data isn't around and is a huge differnce between right to try and expanded acess
</commit_message>
<xml_diff>
--- a/Outline.docx
+++ b/Outline.docx
@@ -4,6 +4,35 @@
   <w:body>
     <w:p>
       <w:r>
+        <w:t>DON’T NEED IRB IN RIGHT TO TRY NEED ONE PERSON IN IRB TO APPROVE AT MINAMUM SOME IRB PROCESSES MAY BE DIFFERENT. IF NOT IRB NEED TO PAY FOR OUTSIDE IRB.</w:t>
+      </w:r>
+    </w:p>
+    <w:p>
+      <w:r>
+        <w:t xml:space="preserve">-Look at rate of </w:t>
+      </w:r>
+      <w:proofErr w:type="spellStart"/>
+      <w:r>
+        <w:t>irb</w:t>
+      </w:r>
+      <w:proofErr w:type="spellEnd"/>
+      <w:r>
+        <w:t xml:space="preserve"> approvals in mount Sinai system that is the paper. If we can use warehouse data or </w:t>
+      </w:r>
+      <w:proofErr w:type="spellStart"/>
+      <w:r>
+        <w:t>irb</w:t>
+      </w:r>
+      <w:proofErr w:type="spellEnd"/>
+      <w:r>
+        <w:t xml:space="preserve"> logs we can provide an element not really analyzed.</w:t>
+      </w:r>
+      <w:bookmarkStart w:id="0" w:name="_GoBack"/>
+      <w:bookmarkEnd w:id="0"/>
+    </w:p>
+    <w:p/>
+    <w:p>
+      <w:r>
         <w:t xml:space="preserve">Title: </w:t>
       </w:r>
       <w:r>
@@ -46,8 +75,37 @@
         </w:rPr>
       </w:pPr>
       <w:r>
-        <w:t>Using the Drugs@FDA database I opened the products.txt file through pandas to create a dataframe. Using that generated dataframe I created a list of all unique DrugNames</w:t>
-      </w:r>
+        <w:t xml:space="preserve">Using the </w:t>
+      </w:r>
+      <w:proofErr w:type="spellStart"/>
+      <w:r>
+        <w:t>Drugs@FDA</w:t>
+      </w:r>
+      <w:proofErr w:type="spellEnd"/>
+      <w:r>
+        <w:t xml:space="preserve"> database I opened the products.txt file through pandas to create a </w:t>
+      </w:r>
+      <w:proofErr w:type="spellStart"/>
+      <w:r>
+        <w:t>dataframe</w:t>
+      </w:r>
+      <w:proofErr w:type="spellEnd"/>
+      <w:r>
+        <w:t xml:space="preserve">. Using that generated </w:t>
+      </w:r>
+      <w:proofErr w:type="spellStart"/>
+      <w:r>
+        <w:t>dataframe</w:t>
+      </w:r>
+      <w:proofErr w:type="spellEnd"/>
+      <w:r>
+        <w:t xml:space="preserve"> I created a list of all unique </w:t>
+      </w:r>
+      <w:proofErr w:type="spellStart"/>
+      <w:r>
+        <w:t>DrugNames</w:t>
+      </w:r>
+      <w:proofErr w:type="spellEnd"/>
       <w:r>
         <w:t>. This gave me a collection of 7088 drugs that the FDA has approved.</w:t>
       </w:r>
@@ -60,26 +118,62 @@
           <w:color w:val="222222"/>
           <w:shd w:val="clear" w:color="auto" w:fill="FFFFFF"/>
         </w:rPr>
-        <w:t xml:space="preserve">phase 3 that have statuses of either: not yet recruiting, recruiting, enroll by invitation, active not recruiting or suspended (but not including completed) and trails listed as available and/or approved for marketing in their expanded access program. From both these lists I found all unique drug entries and removed all those in the approved drugs@FDA database and those with the text phrase placebo. Because these databases are not linked it’s possible that this does not remove all the approved drugs to contain just the experimental drugs. However, this still provides value as an estimate of what is available.  </w:t>
-      </w:r>
-    </w:p>
-    <w:p>
-      <w:pPr>
+        <w:t xml:space="preserve">phase 3 that have statuses of either: not yet recruiting, recruiting, enroll by invitation, active not recruiting or suspended (but not including completed) and trails listed as available and/or approved for marketing in their expanded access program. From both these lists I found all unique drug entries and removed all those in the approved </w:t>
+      </w:r>
+      <w:proofErr w:type="spellStart"/>
+      <w:r>
         <w:rPr>
           <w:rFonts w:ascii="Arial" w:hAnsi="Arial" w:cs="Arial"/>
           <w:color w:val="222222"/>
           <w:shd w:val="clear" w:color="auto" w:fill="FFFFFF"/>
         </w:rPr>
-      </w:pPr>
-    </w:p>
-    <w:p>
+        <w:t>drugs@FDA</w:t>
+      </w:r>
+      <w:proofErr w:type="spellEnd"/>
       <w:r>
         <w:rPr>
           <w:rFonts w:ascii="Arial" w:hAnsi="Arial" w:cs="Arial"/>
           <w:color w:val="222222"/>
           <w:shd w:val="clear" w:color="auto" w:fill="FFFFFF"/>
         </w:rPr>
-        <w:t>Using PharmaGKB I downloaded a comprehensive drugs database. From this I created a python program that allowed for me to easily parse their database and query all drugs from Id’s, all Id’s from each drug and all the different terms used for each drug. This was done to create a more compressive list of all terms used for each drug such that one can quickly determine if a dr</w:t>
+        <w:t xml:space="preserve"> database and those with the text phrase placebo. Because these databases are not linked it’s possible that this does not remove all the approved drugs to contain just the experimental drugs. However, this still provides value as an estimate of what is available.  </w:t>
+      </w:r>
+    </w:p>
+    <w:p>
+      <w:pPr>
+        <w:rPr>
+          <w:rFonts w:ascii="Arial" w:hAnsi="Arial" w:cs="Arial"/>
+          <w:color w:val="222222"/>
+          <w:shd w:val="clear" w:color="auto" w:fill="FFFFFF"/>
+        </w:rPr>
+      </w:pPr>
+    </w:p>
+    <w:p>
+      <w:r>
+        <w:rPr>
+          <w:rFonts w:ascii="Arial" w:hAnsi="Arial" w:cs="Arial"/>
+          <w:color w:val="222222"/>
+          <w:shd w:val="clear" w:color="auto" w:fill="FFFFFF"/>
+        </w:rPr>
+        <w:t xml:space="preserve">Using </w:t>
+      </w:r>
+      <w:proofErr w:type="spellStart"/>
+      <w:r>
+        <w:rPr>
+          <w:rFonts w:ascii="Arial" w:hAnsi="Arial" w:cs="Arial"/>
+          <w:color w:val="222222"/>
+          <w:shd w:val="clear" w:color="auto" w:fill="FFFFFF"/>
+        </w:rPr>
+        <w:t>PharmaGKB</w:t>
+      </w:r>
+      <w:proofErr w:type="spellEnd"/>
+      <w:r>
+        <w:rPr>
+          <w:rFonts w:ascii="Arial" w:hAnsi="Arial" w:cs="Arial"/>
+          <w:color w:val="222222"/>
+          <w:shd w:val="clear" w:color="auto" w:fill="FFFFFF"/>
+        </w:rPr>
+        <w:t xml:space="preserve"> I downloaded a comprehensive drugs database. From this I created a python program that allowed for me to easily parse their database and query all drugs from Id’s, all Id’s from each drug and all the different terms used for each drug. This was done to create a more compressive list of all terms used for each drug such that one can quickly determine if a dr</w:t>
       </w:r>
       <w:r>
         <w:rPr>
@@ -174,26 +268,10 @@
           <w:szCs w:val="23"/>
           <w:shd w:val="clear" w:color="auto" w:fill="FFFFFF"/>
         </w:rPr>
-        <w:t>2. Karlin-Smith S, Kim SM. Senate approves ‘right-to-try’ drug bill. Politico. politico.com/story/2017/08/03/senate-right-to-try-drug-bill-241293. Published August 3, 2017. Accessed January 16, 2018.</w:t>
-      </w:r>
-      <w:r>
-        <w:rPr>
-          <w:rFonts w:ascii="Arial" w:hAnsi="Arial" w:cs="Arial"/>
-          <w:color w:val="444444"/>
-          <w:sz w:val="23"/>
-          <w:szCs w:val="23"/>
-        </w:rPr>
-        <w:br/>
-      </w:r>
-      <w:r>
-        <w:rPr>
-          <w:rFonts w:ascii="Arial" w:hAnsi="Arial" w:cs="Arial"/>
-          <w:color w:val="444444"/>
-          <w:sz w:val="23"/>
-          <w:szCs w:val="23"/>
-        </w:rPr>
-        <w:br/>
-      </w:r>
+        <w:lastRenderedPageBreak/>
+        <w:t xml:space="preserve">2. </w:t>
+      </w:r>
+      <w:proofErr w:type="spellStart"/>
       <w:r>
         <w:rPr>
           <w:rFonts w:ascii="Arial" w:hAnsi="Arial" w:cs="Arial"/>
@@ -202,6 +280,45 @@
           <w:szCs w:val="23"/>
           <w:shd w:val="clear" w:color="auto" w:fill="FFFFFF"/>
         </w:rPr>
+        <w:t>Karlin</w:t>
+      </w:r>
+      <w:proofErr w:type="spellEnd"/>
+      <w:r>
+        <w:rPr>
+          <w:rFonts w:ascii="Arial" w:hAnsi="Arial" w:cs="Arial"/>
+          <w:color w:val="444444"/>
+          <w:sz w:val="23"/>
+          <w:szCs w:val="23"/>
+          <w:shd w:val="clear" w:color="auto" w:fill="FFFFFF"/>
+        </w:rPr>
+        <w:t>-Smith S, Kim SM. Senate approves ‘right-to-try’ drug bill. Politico. politico.com/story/2017/08/03/senate-right-to-try-drug-bill-241293. Published August 3, 2017. Accessed January 16, 2018.</w:t>
+      </w:r>
+      <w:r>
+        <w:rPr>
+          <w:rFonts w:ascii="Arial" w:hAnsi="Arial" w:cs="Arial"/>
+          <w:color w:val="444444"/>
+          <w:sz w:val="23"/>
+          <w:szCs w:val="23"/>
+        </w:rPr>
+        <w:br/>
+      </w:r>
+      <w:r>
+        <w:rPr>
+          <w:rFonts w:ascii="Arial" w:hAnsi="Arial" w:cs="Arial"/>
+          <w:color w:val="444444"/>
+          <w:sz w:val="23"/>
+          <w:szCs w:val="23"/>
+        </w:rPr>
+        <w:br/>
+      </w:r>
+      <w:r>
+        <w:rPr>
+          <w:rFonts w:ascii="Arial" w:hAnsi="Arial" w:cs="Arial"/>
+          <w:color w:val="444444"/>
+          <w:sz w:val="23"/>
+          <w:szCs w:val="23"/>
+          <w:shd w:val="clear" w:color="auto" w:fill="FFFFFF"/>
+        </w:rPr>
         <w:t>3. FDA Expanded Access (Compassionate Use). FDA website. fda.gov/NewsEvents/PublicHealthFocus/ExpandedAccessCompassionateUse/default.htm. </w:t>
       </w:r>
     </w:p>
@@ -394,19 +511,101 @@
         </w:rPr>
         <w:t>5. </w:t>
       </w:r>
-      <w:r>
-        <w:rPr>
-          <w:rStyle w:val="element-citation"/>
-          <w:color w:val="000000"/>
-        </w:rPr>
-        <w:t>Jarow JP, Lurie P, Ikenberry SC, Lemery S. Overview of FDA’s expanded access program for investigational drugs. </w:t>
-      </w:r>
+      <w:proofErr w:type="spellStart"/>
+      <w:r>
+        <w:rPr>
+          <w:rStyle w:val="element-citation"/>
+          <w:color w:val="000000"/>
+        </w:rPr>
+        <w:t>Jarow</w:t>
+      </w:r>
+      <w:proofErr w:type="spellEnd"/>
+      <w:r>
+        <w:rPr>
+          <w:rStyle w:val="element-citation"/>
+          <w:color w:val="000000"/>
+        </w:rPr>
+        <w:t xml:space="preserve"> JP, Lurie P, </w:t>
+      </w:r>
+      <w:proofErr w:type="spellStart"/>
+      <w:r>
+        <w:rPr>
+          <w:rStyle w:val="element-citation"/>
+          <w:color w:val="000000"/>
+        </w:rPr>
+        <w:t>Ikenberry</w:t>
+      </w:r>
+      <w:proofErr w:type="spellEnd"/>
+      <w:r>
+        <w:rPr>
+          <w:rStyle w:val="element-citation"/>
+          <w:color w:val="000000"/>
+        </w:rPr>
+        <w:t xml:space="preserve"> SC, </w:t>
+      </w:r>
+      <w:proofErr w:type="spellStart"/>
+      <w:r>
+        <w:rPr>
+          <w:rStyle w:val="element-citation"/>
+          <w:color w:val="000000"/>
+        </w:rPr>
+        <w:t>Lemery</w:t>
+      </w:r>
+      <w:proofErr w:type="spellEnd"/>
+      <w:r>
+        <w:rPr>
+          <w:rStyle w:val="element-citation"/>
+          <w:color w:val="000000"/>
+        </w:rPr>
+        <w:t xml:space="preserve"> S. Overview of FDA’s expanded access program for investigational drugs. </w:t>
+      </w:r>
+      <w:proofErr w:type="spellStart"/>
       <w:r>
         <w:rPr>
           <w:rStyle w:val="ref-journal"/>
           <w:color w:val="000000"/>
         </w:rPr>
-        <w:t>Ther Innov Regul Sci. </w:t>
+        <w:t>Ther</w:t>
+      </w:r>
+      <w:proofErr w:type="spellEnd"/>
+      <w:r>
+        <w:rPr>
+          <w:rStyle w:val="ref-journal"/>
+          <w:color w:val="000000"/>
+        </w:rPr>
+        <w:t xml:space="preserve"> </w:t>
+      </w:r>
+      <w:proofErr w:type="spellStart"/>
+      <w:r>
+        <w:rPr>
+          <w:rStyle w:val="ref-journal"/>
+          <w:color w:val="000000"/>
+        </w:rPr>
+        <w:t>Innov</w:t>
+      </w:r>
+      <w:proofErr w:type="spellEnd"/>
+      <w:r>
+        <w:rPr>
+          <w:rStyle w:val="ref-journal"/>
+          <w:color w:val="000000"/>
+        </w:rPr>
+        <w:t xml:space="preserve"> </w:t>
+      </w:r>
+      <w:proofErr w:type="spellStart"/>
+      <w:r>
+        <w:rPr>
+          <w:rStyle w:val="ref-journal"/>
+          <w:color w:val="000000"/>
+        </w:rPr>
+        <w:t>Regul</w:t>
+      </w:r>
+      <w:proofErr w:type="spellEnd"/>
+      <w:r>
+        <w:rPr>
+          <w:rStyle w:val="ref-journal"/>
+          <w:color w:val="000000"/>
+        </w:rPr>
+        <w:t xml:space="preserve"> Sci. </w:t>
       </w:r>
       <w:r>
         <w:rPr>
@@ -427,7 +626,23 @@
           <w:rStyle w:val="element-citation"/>
           <w:color w:val="000000"/>
         </w:rPr>
-        <w:t>(2):177–179. doi: 10.1177/2168479017694850.</w:t>
+        <w:t xml:space="preserve">(2):177–179. </w:t>
+      </w:r>
+      <w:proofErr w:type="spellStart"/>
+      <w:r>
+        <w:rPr>
+          <w:rStyle w:val="element-citation"/>
+          <w:color w:val="000000"/>
+        </w:rPr>
+        <w:t>doi</w:t>
+      </w:r>
+      <w:proofErr w:type="spellEnd"/>
+      <w:r>
+        <w:rPr>
+          <w:rStyle w:val="element-citation"/>
+          <w:color w:val="000000"/>
+        </w:rPr>
+        <w:t>: 10.1177/2168479017694850.</w:t>
       </w:r>
       <w:r>
         <w:rPr>
@@ -526,12 +741,21 @@
         </w:rPr>
         <w:t>6. </w:t>
       </w:r>
-      <w:r>
-        <w:rPr>
-          <w:rStyle w:val="element-citation"/>
-          <w:color w:val="000000"/>
-        </w:rPr>
-        <w:t>Falit BP, Gross CP. Access to experimental drugs for terminally ill patients. </w:t>
+      <w:proofErr w:type="spellStart"/>
+      <w:r>
+        <w:rPr>
+          <w:rStyle w:val="element-citation"/>
+          <w:color w:val="000000"/>
+        </w:rPr>
+        <w:t>Falit</w:t>
+      </w:r>
+      <w:proofErr w:type="spellEnd"/>
+      <w:r>
+        <w:rPr>
+          <w:rStyle w:val="element-citation"/>
+          <w:color w:val="000000"/>
+        </w:rPr>
+        <w:t xml:space="preserve"> BP, Gross CP. Access to experimental drugs for terminally ill patients. </w:t>
       </w:r>
       <w:r>
         <w:rPr>
@@ -568,7 +792,23 @@
           <w:rStyle w:val="element-citation"/>
           <w:color w:val="000000"/>
         </w:rPr>
-        <w:t>–2795. doi: 10.1001/jama.2008.828.</w:t>
+        <w:t xml:space="preserve">–2795. </w:t>
+      </w:r>
+      <w:proofErr w:type="spellStart"/>
+      <w:r>
+        <w:rPr>
+          <w:rStyle w:val="element-citation"/>
+          <w:color w:val="000000"/>
+        </w:rPr>
+        <w:t>doi</w:t>
+      </w:r>
+      <w:proofErr w:type="spellEnd"/>
+      <w:r>
+        <w:rPr>
+          <w:rStyle w:val="element-citation"/>
+          <w:color w:val="000000"/>
+        </w:rPr>
+        <w:t>: 10.1001/jama.2008.828.</w:t>
       </w:r>
       <w:r>
         <w:rPr>
@@ -642,7 +882,23 @@
           <w:rStyle w:val="element-citation"/>
           <w:color w:val="000000"/>
         </w:rPr>
-        <w:t>Whitfield K, Huemer K-H, Winter D, et al. Compassionate use of interventions: results of a European Clinical Research Infrastructures Network (ECRIN) survey of ten European countries. </w:t>
+        <w:t xml:space="preserve">Whitfield K, </w:t>
+      </w:r>
+      <w:proofErr w:type="spellStart"/>
+      <w:r>
+        <w:rPr>
+          <w:rStyle w:val="element-citation"/>
+          <w:color w:val="000000"/>
+        </w:rPr>
+        <w:t>Huemer</w:t>
+      </w:r>
+      <w:proofErr w:type="spellEnd"/>
+      <w:r>
+        <w:rPr>
+          <w:rStyle w:val="element-citation"/>
+          <w:color w:val="000000"/>
+        </w:rPr>
+        <w:t xml:space="preserve"> K-H, Winter D, et al. Compassionate use of interventions: results of a European Clinical Research Infrastructures Network (ECRIN) survey of ten European countries. </w:t>
       </w:r>
       <w:r>
         <w:rPr>
@@ -679,7 +935,23 @@
           <w:rStyle w:val="element-citation"/>
           <w:color w:val="000000"/>
         </w:rPr>
-        <w:t>. doi: 10.1186/1745-6215-11-104. </w:t>
+        <w:t xml:space="preserve">. </w:t>
+      </w:r>
+      <w:proofErr w:type="spellStart"/>
+      <w:r>
+        <w:rPr>
+          <w:rStyle w:val="element-citation"/>
+          <w:color w:val="000000"/>
+        </w:rPr>
+        <w:t>doi</w:t>
+      </w:r>
+      <w:proofErr w:type="spellEnd"/>
+      <w:r>
+        <w:rPr>
+          <w:rStyle w:val="element-citation"/>
+          <w:color w:val="000000"/>
+        </w:rPr>
+        <w:t>: 10.1186/1745-6215-11-104. </w:t>
       </w:r>
       <w:r>
         <w:rPr>
@@ -797,7 +1069,23 @@
           <w:rStyle w:val="element-citation"/>
           <w:color w:val="000000"/>
         </w:rPr>
-        <w:t>(10):979–980. doi: 10.1001/jama.2016.0416.</w:t>
+        <w:t xml:space="preserve">(10):979–980. </w:t>
+      </w:r>
+      <w:proofErr w:type="spellStart"/>
+      <w:r>
+        <w:rPr>
+          <w:rStyle w:val="element-citation"/>
+          <w:color w:val="000000"/>
+        </w:rPr>
+        <w:t>doi</w:t>
+      </w:r>
+      <w:proofErr w:type="spellEnd"/>
+      <w:r>
+        <w:rPr>
+          <w:rStyle w:val="element-citation"/>
+          <w:color w:val="000000"/>
+        </w:rPr>
+        <w:t>: 10.1001/jama.2016.0416.</w:t>
       </w:r>
       <w:r>
         <w:rPr>
@@ -871,14 +1159,39 @@
           <w:rStyle w:val="element-citation"/>
           <w:color w:val="000000"/>
         </w:rPr>
-        <w:t>Welch MJ, Lally R, Miller JE, et al. The ethics and regulatory landscape of including vulnerable populations in pragmatic clinical trials. </w:t>
-      </w:r>
+        <w:t xml:space="preserve">Welch MJ, </w:t>
+      </w:r>
+      <w:proofErr w:type="spellStart"/>
+      <w:r>
+        <w:rPr>
+          <w:rStyle w:val="element-citation"/>
+          <w:color w:val="000000"/>
+        </w:rPr>
+        <w:t>Lally</w:t>
+      </w:r>
+      <w:proofErr w:type="spellEnd"/>
+      <w:r>
+        <w:rPr>
+          <w:rStyle w:val="element-citation"/>
+          <w:color w:val="000000"/>
+        </w:rPr>
+        <w:t xml:space="preserve"> R, Miller JE, et al. The ethics and regulatory landscape of including vulnerable populations in pragmatic clinical trials. </w:t>
+      </w:r>
+      <w:proofErr w:type="spellStart"/>
       <w:r>
         <w:rPr>
           <w:rStyle w:val="ref-journal"/>
           <w:color w:val="000000"/>
         </w:rPr>
-        <w:t>Clin Trials. </w:t>
+        <w:t>Clin</w:t>
+      </w:r>
+      <w:proofErr w:type="spellEnd"/>
+      <w:r>
+        <w:rPr>
+          <w:rStyle w:val="ref-journal"/>
+          <w:color w:val="000000"/>
+        </w:rPr>
+        <w:t xml:space="preserve"> Trials. </w:t>
       </w:r>
       <w:r>
         <w:rPr>
@@ -899,7 +1212,23 @@
           <w:rStyle w:val="element-citation"/>
           <w:color w:val="000000"/>
         </w:rPr>
-        <w:t>(5):503–510. doi: 10.1177/1740774515597701. </w:t>
+        <w:t xml:space="preserve">(5):503–510. </w:t>
+      </w:r>
+      <w:proofErr w:type="spellStart"/>
+      <w:r>
+        <w:rPr>
+          <w:rStyle w:val="element-citation"/>
+          <w:color w:val="000000"/>
+        </w:rPr>
+        <w:t>doi</w:t>
+      </w:r>
+      <w:proofErr w:type="spellEnd"/>
+      <w:r>
+        <w:rPr>
+          <w:rStyle w:val="element-citation"/>
+          <w:color w:val="000000"/>
+        </w:rPr>
+        <w:t>: 10.1177/1740774515597701. </w:t>
       </w:r>
       <w:r>
         <w:rPr>
@@ -998,19 +1327,76 @@
         </w:rPr>
         <w:t>10. </w:t>
       </w:r>
-      <w:r>
-        <w:rPr>
-          <w:rStyle w:val="element-citation"/>
-          <w:color w:val="000000"/>
-        </w:rPr>
-        <w:t>Bunnik EM, Aarts N, van de Vathorst S. The changing landscape of expanded access to investigational drugs for patients with unmet medical needs: ethical implications. </w:t>
+      <w:proofErr w:type="spellStart"/>
+      <w:r>
+        <w:rPr>
+          <w:rStyle w:val="element-citation"/>
+          <w:color w:val="000000"/>
+        </w:rPr>
+        <w:t>Bunnik</w:t>
+      </w:r>
+      <w:proofErr w:type="spellEnd"/>
+      <w:r>
+        <w:rPr>
+          <w:rStyle w:val="element-citation"/>
+          <w:color w:val="000000"/>
+        </w:rPr>
+        <w:t xml:space="preserve"> EM, </w:t>
+      </w:r>
+      <w:proofErr w:type="spellStart"/>
+      <w:r>
+        <w:rPr>
+          <w:rStyle w:val="element-citation"/>
+          <w:color w:val="000000"/>
+        </w:rPr>
+        <w:t>Aarts</w:t>
+      </w:r>
+      <w:proofErr w:type="spellEnd"/>
+      <w:r>
+        <w:rPr>
+          <w:rStyle w:val="element-citation"/>
+          <w:color w:val="000000"/>
+        </w:rPr>
+        <w:t xml:space="preserve"> N, van de </w:t>
+      </w:r>
+      <w:proofErr w:type="spellStart"/>
+      <w:r>
+        <w:rPr>
+          <w:rStyle w:val="element-citation"/>
+          <w:color w:val="000000"/>
+        </w:rPr>
+        <w:t>Vathorst</w:t>
+      </w:r>
+      <w:proofErr w:type="spellEnd"/>
+      <w:r>
+        <w:rPr>
+          <w:rStyle w:val="element-citation"/>
+          <w:color w:val="000000"/>
+        </w:rPr>
+        <w:t xml:space="preserve"> S. The changing landscape of expanded access to investigational drugs for patients with unmet medical needs: ethical implications. </w:t>
       </w:r>
       <w:r>
         <w:rPr>
           <w:rStyle w:val="ref-journal"/>
           <w:color w:val="000000"/>
         </w:rPr>
-        <w:t>J Pharm Policy Pract. </w:t>
+        <w:t xml:space="preserve">J Pharm Policy </w:t>
+      </w:r>
+      <w:proofErr w:type="spellStart"/>
+      <w:r>
+        <w:rPr>
+          <w:rStyle w:val="ref-journal"/>
+          <w:color w:val="000000"/>
+        </w:rPr>
+        <w:t>Pract</w:t>
+      </w:r>
+      <w:proofErr w:type="spellEnd"/>
+      <w:r>
+        <w:rPr>
+          <w:rStyle w:val="ref-journal"/>
+          <w:color w:val="000000"/>
+        </w:rPr>
+        <w:t>. </w:t>
       </w:r>
       <w:proofErr w:type="gramStart"/>
       <w:r>
@@ -1040,7 +1426,23 @@
           <w:rStyle w:val="element-citation"/>
           <w:color w:val="000000"/>
         </w:rPr>
-        <w:t>. doi: 10.1186/s40545-017-0100-3. </w:t>
+        <w:t xml:space="preserve">. </w:t>
+      </w:r>
+      <w:proofErr w:type="spellStart"/>
+      <w:r>
+        <w:rPr>
+          <w:rStyle w:val="element-citation"/>
+          <w:color w:val="000000"/>
+        </w:rPr>
+        <w:t>doi</w:t>
+      </w:r>
+      <w:proofErr w:type="spellEnd"/>
+      <w:r>
+        <w:rPr>
+          <w:rStyle w:val="element-citation"/>
+          <w:color w:val="000000"/>
+        </w:rPr>
+        <w:t>: 10.1186/s40545-017-0100-3. </w:t>
       </w:r>
       <w:r>
         <w:rPr>
@@ -1123,6 +1525,7 @@
         <w:rPr>
           <w:color w:val="000000"/>
         </w:rPr>
+        <w:lastRenderedPageBreak/>
         <w:t>11. </w:t>
       </w:r>
       <w:r>
@@ -1130,14 +1533,78 @@
           <w:rStyle w:val="element-citation"/>
           <w:color w:val="000000"/>
         </w:rPr>
-        <w:t>Darrow JJ, Sarpatwari JD, Avorn J, Kesselheim AS. Practical, legal, and ethical issues in expanded access to investigational drugs. </w:t>
+        <w:t xml:space="preserve">Darrow JJ, </w:t>
+      </w:r>
+      <w:proofErr w:type="spellStart"/>
+      <w:r>
+        <w:rPr>
+          <w:rStyle w:val="element-citation"/>
+          <w:color w:val="000000"/>
+        </w:rPr>
+        <w:t>Sarpatwari</w:t>
+      </w:r>
+      <w:proofErr w:type="spellEnd"/>
+      <w:r>
+        <w:rPr>
+          <w:rStyle w:val="element-citation"/>
+          <w:color w:val="000000"/>
+        </w:rPr>
+        <w:t xml:space="preserve"> JD, </w:t>
+      </w:r>
+      <w:proofErr w:type="spellStart"/>
+      <w:r>
+        <w:rPr>
+          <w:rStyle w:val="element-citation"/>
+          <w:color w:val="000000"/>
+        </w:rPr>
+        <w:t>Avorn</w:t>
+      </w:r>
+      <w:proofErr w:type="spellEnd"/>
+      <w:r>
+        <w:rPr>
+          <w:rStyle w:val="element-citation"/>
+          <w:color w:val="000000"/>
+        </w:rPr>
+        <w:t xml:space="preserve"> J, </w:t>
+      </w:r>
+      <w:proofErr w:type="spellStart"/>
+      <w:r>
+        <w:rPr>
+          <w:rStyle w:val="element-citation"/>
+          <w:color w:val="000000"/>
+        </w:rPr>
+        <w:t>Kesselheim</w:t>
+      </w:r>
+      <w:proofErr w:type="spellEnd"/>
+      <w:r>
+        <w:rPr>
+          <w:rStyle w:val="element-citation"/>
+          <w:color w:val="000000"/>
+        </w:rPr>
+        <w:t xml:space="preserve"> AS. Practical, legal, and ethical issues in expanded access to investigational drugs. </w:t>
       </w:r>
       <w:r>
         <w:rPr>
           <w:rStyle w:val="ref-journal"/>
           <w:color w:val="000000"/>
         </w:rPr>
-        <w:t>N Engl J Med. </w:t>
+        <w:t xml:space="preserve">N </w:t>
+      </w:r>
+      <w:proofErr w:type="spellStart"/>
+      <w:r>
+        <w:rPr>
+          <w:rStyle w:val="ref-journal"/>
+          <w:color w:val="000000"/>
+        </w:rPr>
+        <w:t>Engl</w:t>
+      </w:r>
+      <w:proofErr w:type="spellEnd"/>
+      <w:r>
+        <w:rPr>
+          <w:rStyle w:val="ref-journal"/>
+          <w:color w:val="000000"/>
+        </w:rPr>
+        <w:t xml:space="preserve"> J Med. </w:t>
       </w:r>
       <w:proofErr w:type="gramStart"/>
       <w:r>
@@ -1167,7 +1634,23 @@
           <w:rStyle w:val="element-citation"/>
           <w:color w:val="000000"/>
         </w:rPr>
-        <w:t>–286. doi: 10.1056/NEJMhle1409465.</w:t>
+        <w:t xml:space="preserve">–286. </w:t>
+      </w:r>
+      <w:proofErr w:type="spellStart"/>
+      <w:r>
+        <w:rPr>
+          <w:rStyle w:val="element-citation"/>
+          <w:color w:val="000000"/>
+        </w:rPr>
+        <w:t>doi</w:t>
+      </w:r>
+      <w:proofErr w:type="spellEnd"/>
+      <w:r>
+        <w:rPr>
+          <w:rStyle w:val="element-citation"/>
+          <w:color w:val="000000"/>
+        </w:rPr>
+        <w:t>: 10.1056/NEJMhle1409465.</w:t>
       </w:r>
       <w:r>
         <w:rPr>
@@ -1236,12 +1719,21 @@
         </w:rPr>
         <w:t>12. </w:t>
       </w:r>
-      <w:r>
-        <w:rPr>
-          <w:rStyle w:val="element-citation"/>
-          <w:color w:val="000000"/>
-        </w:rPr>
-        <w:t>Zettler PJ, Greely HT. The strange allure of state “right-to-try” laws. </w:t>
+      <w:proofErr w:type="spellStart"/>
+      <w:r>
+        <w:rPr>
+          <w:rStyle w:val="element-citation"/>
+          <w:color w:val="000000"/>
+        </w:rPr>
+        <w:t>Zettler</w:t>
+      </w:r>
+      <w:proofErr w:type="spellEnd"/>
+      <w:r>
+        <w:rPr>
+          <w:rStyle w:val="element-citation"/>
+          <w:color w:val="000000"/>
+        </w:rPr>
+        <w:t xml:space="preserve"> PJ, Greely HT. The strange allure of state “right-to-try” laws. </w:t>
       </w:r>
       <w:r>
         <w:rPr>
@@ -1269,7 +1761,23 @@
           <w:rStyle w:val="element-citation"/>
           <w:color w:val="000000"/>
         </w:rPr>
-        <w:t>(12):1885–1886. doi: 10.1001/jamainternmed.2014.5767. </w:t>
+        <w:t xml:space="preserve">(12):1885–1886. </w:t>
+      </w:r>
+      <w:proofErr w:type="spellStart"/>
+      <w:r>
+        <w:rPr>
+          <w:rStyle w:val="element-citation"/>
+          <w:color w:val="000000"/>
+        </w:rPr>
+        <w:t>doi</w:t>
+      </w:r>
+      <w:proofErr w:type="spellEnd"/>
+      <w:r>
+        <w:rPr>
+          <w:rStyle w:val="element-citation"/>
+          <w:color w:val="000000"/>
+        </w:rPr>
+        <w:t>: 10.1001/jamainternmed.2014.5767. </w:t>
       </w:r>
       <w:r>
         <w:rPr>
@@ -1336,7 +1844,6 @@
         <w:rPr>
           <w:color w:val="000000"/>
         </w:rPr>
-        <w:lastRenderedPageBreak/>
         <w:t>13. </w:t>
       </w:r>
       <w:r>
@@ -1344,7 +1851,23 @@
           <w:rStyle w:val="element-citation"/>
           <w:color w:val="000000"/>
         </w:rPr>
-        <w:t>Mackey TK, Schoenfeld VJ. Going “social” to access experimental and potentially life-saving treatment: an assessment of the policy and online patient advocacy environment for expanded access. </w:t>
+        <w:t xml:space="preserve">Mackey TK, </w:t>
+      </w:r>
+      <w:proofErr w:type="spellStart"/>
+      <w:r>
+        <w:rPr>
+          <w:rStyle w:val="element-citation"/>
+          <w:color w:val="000000"/>
+        </w:rPr>
+        <w:t>Schoenfeld</w:t>
+      </w:r>
+      <w:proofErr w:type="spellEnd"/>
+      <w:r>
+        <w:rPr>
+          <w:rStyle w:val="element-citation"/>
+          <w:color w:val="000000"/>
+        </w:rPr>
+        <w:t xml:space="preserve"> VJ. Going “social” to access experimental and potentially life-saving treatment: an assessment of the policy and online patient advocacy environment for expanded access. </w:t>
       </w:r>
       <w:r>
         <w:rPr>
@@ -1381,7 +1904,23 @@
           <w:rStyle w:val="element-citation"/>
           <w:color w:val="000000"/>
         </w:rPr>
-        <w:t>. doi: 10.1186/s12916-016-0568-8. </w:t>
+        <w:t xml:space="preserve">. </w:t>
+      </w:r>
+      <w:proofErr w:type="spellStart"/>
+      <w:r>
+        <w:rPr>
+          <w:rStyle w:val="element-citation"/>
+          <w:color w:val="000000"/>
+        </w:rPr>
+        <w:t>doi</w:t>
+      </w:r>
+      <w:proofErr w:type="spellEnd"/>
+      <w:r>
+        <w:rPr>
+          <w:rStyle w:val="element-citation"/>
+          <w:color w:val="000000"/>
+        </w:rPr>
+        <w:t>: 10.1186/s12916-016-0568-8. </w:t>
       </w:r>
       <w:r>
         <w:rPr>
@@ -1466,19 +2005,44 @@
         </w:rPr>
         <w:t>14. </w:t>
       </w:r>
-      <w:r>
-        <w:rPr>
-          <w:rStyle w:val="element-citation"/>
-          <w:color w:val="000000"/>
-        </w:rPr>
-        <w:t>Zettler PJ. Compassionate use of experimental therapies: who should decide? </w:t>
+      <w:proofErr w:type="spellStart"/>
+      <w:r>
+        <w:rPr>
+          <w:rStyle w:val="element-citation"/>
+          <w:color w:val="000000"/>
+        </w:rPr>
+        <w:t>Zettler</w:t>
+      </w:r>
+      <w:proofErr w:type="spellEnd"/>
+      <w:r>
+        <w:rPr>
+          <w:rStyle w:val="element-citation"/>
+          <w:color w:val="000000"/>
+        </w:rPr>
+        <w:t xml:space="preserve"> PJ. Compassionate use of experimental therapies: who should decide? </w:t>
       </w:r>
       <w:r>
         <w:rPr>
           <w:rStyle w:val="ref-journal"/>
           <w:color w:val="000000"/>
         </w:rPr>
-        <w:t>EMBO Mol Med. </w:t>
+        <w:t xml:space="preserve">EMBO </w:t>
+      </w:r>
+      <w:proofErr w:type="spellStart"/>
+      <w:r>
+        <w:rPr>
+          <w:rStyle w:val="ref-journal"/>
+          <w:color w:val="000000"/>
+        </w:rPr>
+        <w:t>Mol</w:t>
+      </w:r>
+      <w:proofErr w:type="spellEnd"/>
+      <w:r>
+        <w:rPr>
+          <w:rStyle w:val="ref-journal"/>
+          <w:color w:val="000000"/>
+        </w:rPr>
+        <w:t xml:space="preserve"> Med. </w:t>
       </w:r>
       <w:r>
         <w:rPr>
@@ -1554,19 +2118,101 @@
         </w:rPr>
         <w:t>15. </w:t>
       </w:r>
-      <w:r>
-        <w:rPr>
-          <w:rStyle w:val="element-citation"/>
-          <w:color w:val="000000"/>
-        </w:rPr>
-        <w:t>Jarow JP, Lemery S, Bugin K, Lowy N. Ten-year experience for the Center for Drug Evaluation and Research, Part 2: FDA’s role in ensuring patient safety. </w:t>
-      </w:r>
+      <w:proofErr w:type="spellStart"/>
+      <w:r>
+        <w:rPr>
+          <w:rStyle w:val="element-citation"/>
+          <w:color w:val="000000"/>
+        </w:rPr>
+        <w:t>Jarow</w:t>
+      </w:r>
+      <w:proofErr w:type="spellEnd"/>
+      <w:r>
+        <w:rPr>
+          <w:rStyle w:val="element-citation"/>
+          <w:color w:val="000000"/>
+        </w:rPr>
+        <w:t xml:space="preserve"> JP, </w:t>
+      </w:r>
+      <w:proofErr w:type="spellStart"/>
+      <w:r>
+        <w:rPr>
+          <w:rStyle w:val="element-citation"/>
+          <w:color w:val="000000"/>
+        </w:rPr>
+        <w:t>Lemery</w:t>
+      </w:r>
+      <w:proofErr w:type="spellEnd"/>
+      <w:r>
+        <w:rPr>
+          <w:rStyle w:val="element-citation"/>
+          <w:color w:val="000000"/>
+        </w:rPr>
+        <w:t xml:space="preserve"> S, </w:t>
+      </w:r>
+      <w:proofErr w:type="spellStart"/>
+      <w:r>
+        <w:rPr>
+          <w:rStyle w:val="element-citation"/>
+          <w:color w:val="000000"/>
+        </w:rPr>
+        <w:t>Bugin</w:t>
+      </w:r>
+      <w:proofErr w:type="spellEnd"/>
+      <w:r>
+        <w:rPr>
+          <w:rStyle w:val="element-citation"/>
+          <w:color w:val="000000"/>
+        </w:rPr>
+        <w:t xml:space="preserve"> K, Lowy N. Ten-year experience for the Center for Drug Evaluation and Research, Part 2: FDA’s role in ensuring patient safety. </w:t>
+      </w:r>
+      <w:proofErr w:type="spellStart"/>
       <w:r>
         <w:rPr>
           <w:rStyle w:val="ref-journal"/>
           <w:color w:val="000000"/>
         </w:rPr>
-        <w:t>Ther Innov Regul Sci. </w:t>
+        <w:t>Ther</w:t>
+      </w:r>
+      <w:proofErr w:type="spellEnd"/>
+      <w:r>
+        <w:rPr>
+          <w:rStyle w:val="ref-journal"/>
+          <w:color w:val="000000"/>
+        </w:rPr>
+        <w:t xml:space="preserve"> </w:t>
+      </w:r>
+      <w:proofErr w:type="spellStart"/>
+      <w:r>
+        <w:rPr>
+          <w:rStyle w:val="ref-journal"/>
+          <w:color w:val="000000"/>
+        </w:rPr>
+        <w:t>Innov</w:t>
+      </w:r>
+      <w:proofErr w:type="spellEnd"/>
+      <w:r>
+        <w:rPr>
+          <w:rStyle w:val="ref-journal"/>
+          <w:color w:val="000000"/>
+        </w:rPr>
+        <w:t xml:space="preserve"> </w:t>
+      </w:r>
+      <w:proofErr w:type="spellStart"/>
+      <w:r>
+        <w:rPr>
+          <w:rStyle w:val="ref-journal"/>
+          <w:color w:val="000000"/>
+        </w:rPr>
+        <w:t>Regul</w:t>
+      </w:r>
+      <w:proofErr w:type="spellEnd"/>
+      <w:r>
+        <w:rPr>
+          <w:rStyle w:val="ref-journal"/>
+          <w:color w:val="000000"/>
+        </w:rPr>
+        <w:t xml:space="preserve"> Sci. </w:t>
       </w:r>
       <w:r>
         <w:rPr>
@@ -1587,7 +2233,23 @@
           <w:rStyle w:val="element-citation"/>
           <w:color w:val="000000"/>
         </w:rPr>
-        <w:t>(2):246–249. doi: 10.1177/2168479016679214. </w:t>
+        <w:t xml:space="preserve">(2):246–249. </w:t>
+      </w:r>
+      <w:proofErr w:type="spellStart"/>
+      <w:r>
+        <w:rPr>
+          <w:rStyle w:val="element-citation"/>
+          <w:color w:val="000000"/>
+        </w:rPr>
+        <w:t>doi</w:t>
+      </w:r>
+      <w:proofErr w:type="spellEnd"/>
+      <w:r>
+        <w:rPr>
+          <w:rStyle w:val="element-citation"/>
+          <w:color w:val="000000"/>
+        </w:rPr>
+        <w:t>: 10.1177/2168479016679214. </w:t>
       </w:r>
       <w:r>
         <w:rPr>
@@ -1672,12 +2334,21 @@
         </w:rPr>
         <w:t>16. </w:t>
       </w:r>
+      <w:proofErr w:type="spellStart"/>
       <w:r>
         <w:rPr>
           <w:rStyle w:val="mixed-citation"/>
           <w:color w:val="000000"/>
         </w:rPr>
-        <w:t>Friedlaender J. The proposed federal ‘Right-To-Try’ law is not the answer for critically ill patients. Health Affairs Blog. </w:t>
+        <w:t>Friedlaender</w:t>
+      </w:r>
+      <w:proofErr w:type="spellEnd"/>
+      <w:r>
+        <w:rPr>
+          <w:rStyle w:val="mixed-citation"/>
+          <w:color w:val="000000"/>
+        </w:rPr>
+        <w:t xml:space="preserve"> J. The proposed federal ‘Right-To-Try’ law is not the answer for critically ill patients. Health Affairs Blog. </w:t>
       </w:r>
       <w:hyperlink r:id="rId38" w:tgtFrame="_blank" w:history="1">
         <w:r>
@@ -1714,7 +2385,39 @@
           <w:rStyle w:val="element-citation"/>
           <w:color w:val="000000"/>
         </w:rPr>
-        <w:t>Downing NS, Shah ND, Neiman JH, Aminawung JA, Krumholz HM, Ross JS. Participation of the elderly, women, and minorities in pivotal trials supporting 2011–2013 U.S. Food and Drug Administration approvals. </w:t>
+        <w:t xml:space="preserve">Downing NS, Shah ND, Neiman JH, </w:t>
+      </w:r>
+      <w:proofErr w:type="spellStart"/>
+      <w:r>
+        <w:rPr>
+          <w:rStyle w:val="element-citation"/>
+          <w:color w:val="000000"/>
+        </w:rPr>
+        <w:t>Aminawung</w:t>
+      </w:r>
+      <w:proofErr w:type="spellEnd"/>
+      <w:r>
+        <w:rPr>
+          <w:rStyle w:val="element-citation"/>
+          <w:color w:val="000000"/>
+        </w:rPr>
+        <w:t xml:space="preserve"> JA, </w:t>
+      </w:r>
+      <w:proofErr w:type="spellStart"/>
+      <w:r>
+        <w:rPr>
+          <w:rStyle w:val="element-citation"/>
+          <w:color w:val="000000"/>
+        </w:rPr>
+        <w:t>Krumholz</w:t>
+      </w:r>
+      <w:proofErr w:type="spellEnd"/>
+      <w:r>
+        <w:rPr>
+          <w:rStyle w:val="element-citation"/>
+          <w:color w:val="000000"/>
+        </w:rPr>
+        <w:t xml:space="preserve"> HM, Ross JS. Participation of the elderly, women, and minorities in pivotal trials supporting 2011–2013 U.S. Food and Drug Administration approvals. </w:t>
       </w:r>
       <w:r>
         <w:rPr>
@@ -1742,7 +2445,23 @@
           <w:rStyle w:val="element-citation"/>
           <w:color w:val="000000"/>
         </w:rPr>
-        <w:t>(1):1. doi: 10.1186/s13063-016-1322-4. </w:t>
+        <w:t xml:space="preserve">(1):1. </w:t>
+      </w:r>
+      <w:proofErr w:type="spellStart"/>
+      <w:r>
+        <w:rPr>
+          <w:rStyle w:val="element-citation"/>
+          <w:color w:val="000000"/>
+        </w:rPr>
+        <w:t>doi</w:t>
+      </w:r>
+      <w:proofErr w:type="spellEnd"/>
+      <w:r>
+        <w:rPr>
+          <w:rStyle w:val="element-citation"/>
+          <w:color w:val="000000"/>
+        </w:rPr>
+        <w:t>: 10.1186/s13063-016-1322-4. </w:t>
       </w:r>
       <w:r>
         <w:rPr>
@@ -1846,7 +2565,39 @@
           <w:rStyle w:val="element-citation"/>
           <w:color w:val="000000"/>
         </w:rPr>
-        <w:t>Downing NS, Aminawung JA, Shah ND, Krumholz HM, Ross JS. Clinical trial evidence supporting FDA approval of novel therapeutic agents, 2005–2012. </w:t>
+        <w:t xml:space="preserve">Downing NS, </w:t>
+      </w:r>
+      <w:proofErr w:type="spellStart"/>
+      <w:r>
+        <w:rPr>
+          <w:rStyle w:val="element-citation"/>
+          <w:color w:val="000000"/>
+        </w:rPr>
+        <w:t>Aminawung</w:t>
+      </w:r>
+      <w:proofErr w:type="spellEnd"/>
+      <w:r>
+        <w:rPr>
+          <w:rStyle w:val="element-citation"/>
+          <w:color w:val="000000"/>
+        </w:rPr>
+        <w:t xml:space="preserve"> JA, Shah ND, </w:t>
+      </w:r>
+      <w:proofErr w:type="spellStart"/>
+      <w:r>
+        <w:rPr>
+          <w:rStyle w:val="element-citation"/>
+          <w:color w:val="000000"/>
+        </w:rPr>
+        <w:t>Krumholz</w:t>
+      </w:r>
+      <w:proofErr w:type="spellEnd"/>
+      <w:r>
+        <w:rPr>
+          <w:rStyle w:val="element-citation"/>
+          <w:color w:val="000000"/>
+        </w:rPr>
+        <w:t xml:space="preserve"> HM, Ross JS. Clinical trial evidence supporting FDA approval of novel therapeutic agents, 2005–2012. </w:t>
       </w:r>
       <w:r>
         <w:rPr>
@@ -1874,7 +2625,23 @@
           <w:rStyle w:val="element-citation"/>
           <w:color w:val="000000"/>
         </w:rPr>
-        <w:t>(4):368–377. doi: 10.1001/jama.2013.282034. </w:t>
+        <w:t xml:space="preserve">(4):368–377. </w:t>
+      </w:r>
+      <w:proofErr w:type="spellStart"/>
+      <w:r>
+        <w:rPr>
+          <w:rStyle w:val="element-citation"/>
+          <w:color w:val="000000"/>
+        </w:rPr>
+        <w:t>doi</w:t>
+      </w:r>
+      <w:proofErr w:type="spellEnd"/>
+      <w:r>
+        <w:rPr>
+          <w:rStyle w:val="element-citation"/>
+          <w:color w:val="000000"/>
+        </w:rPr>
+        <w:t>: 10.1001/jama.2013.282034. </w:t>
       </w:r>
       <w:r>
         <w:rPr>
@@ -1978,14 +2745,62 @@
           <w:rStyle w:val="element-citation"/>
           <w:color w:val="000000"/>
         </w:rPr>
-        <w:t>Gifford AL, Cunningham WE, Heslin KC, Andersen RM, Nakazono T, Lieu DK, et al. Participation in research and access to experimental treatments by HIV-infected patients. </w:t>
+        <w:t xml:space="preserve">Gifford AL, Cunningham WE, </w:t>
+      </w:r>
+      <w:proofErr w:type="spellStart"/>
+      <w:r>
+        <w:rPr>
+          <w:rStyle w:val="element-citation"/>
+          <w:color w:val="000000"/>
+        </w:rPr>
+        <w:t>Heslin</w:t>
+      </w:r>
+      <w:proofErr w:type="spellEnd"/>
+      <w:r>
+        <w:rPr>
+          <w:rStyle w:val="element-citation"/>
+          <w:color w:val="000000"/>
+        </w:rPr>
+        <w:t xml:space="preserve"> KC, Andersen RM, </w:t>
+      </w:r>
+      <w:proofErr w:type="spellStart"/>
+      <w:r>
+        <w:rPr>
+          <w:rStyle w:val="element-citation"/>
+          <w:color w:val="000000"/>
+        </w:rPr>
+        <w:t>Nakazono</w:t>
+      </w:r>
+      <w:proofErr w:type="spellEnd"/>
+      <w:r>
+        <w:rPr>
+          <w:rStyle w:val="element-citation"/>
+          <w:color w:val="000000"/>
+        </w:rPr>
+        <w:t xml:space="preserve"> T, Lieu DK, et al. Participation in research and access to experimental treatments by HIV-infected patients. </w:t>
       </w:r>
       <w:r>
         <w:rPr>
           <w:rStyle w:val="ref-journal"/>
           <w:color w:val="000000"/>
         </w:rPr>
-        <w:t>N Engl J Med. </w:t>
+        <w:t xml:space="preserve">N </w:t>
+      </w:r>
+      <w:proofErr w:type="spellStart"/>
+      <w:r>
+        <w:rPr>
+          <w:rStyle w:val="ref-journal"/>
+          <w:color w:val="000000"/>
+        </w:rPr>
+        <w:t>Engl</w:t>
+      </w:r>
+      <w:proofErr w:type="spellEnd"/>
+      <w:r>
+        <w:rPr>
+          <w:rStyle w:val="ref-journal"/>
+          <w:color w:val="000000"/>
+        </w:rPr>
+        <w:t xml:space="preserve"> J Med. </w:t>
       </w:r>
       <w:r>
         <w:rPr>
@@ -2006,7 +2821,23 @@
           <w:rStyle w:val="element-citation"/>
           <w:color w:val="000000"/>
         </w:rPr>
-        <w:t>(18):1373–1382. doi: 10.1056/NEJMsa011565. </w:t>
+        <w:t xml:space="preserve">(18):1373–1382. </w:t>
+      </w:r>
+      <w:proofErr w:type="spellStart"/>
+      <w:r>
+        <w:rPr>
+          <w:rStyle w:val="element-citation"/>
+          <w:color w:val="000000"/>
+        </w:rPr>
+        <w:t>doi</w:t>
+      </w:r>
+      <w:proofErr w:type="spellEnd"/>
+      <w:r>
+        <w:rPr>
+          <w:rStyle w:val="element-citation"/>
+          <w:color w:val="000000"/>
+        </w:rPr>
+        <w:t>: 10.1056/NEJMsa011565. </w:t>
       </w:r>
       <w:r>
         <w:rPr>
@@ -2061,12 +2892,37 @@
         </w:rPr>
         <w:t>20. </w:t>
       </w:r>
-      <w:r>
-        <w:rPr>
-          <w:rStyle w:val="element-citation"/>
-          <w:color w:val="000000"/>
-        </w:rPr>
-        <w:t>Heiat A, Gross CP, Krumholz HM. Representation of the elderly, women, and minorities in heart failure clinical trials. </w:t>
+      <w:proofErr w:type="spellStart"/>
+      <w:r>
+        <w:rPr>
+          <w:rStyle w:val="element-citation"/>
+          <w:color w:val="000000"/>
+        </w:rPr>
+        <w:t>Heiat</w:t>
+      </w:r>
+      <w:proofErr w:type="spellEnd"/>
+      <w:r>
+        <w:rPr>
+          <w:rStyle w:val="element-citation"/>
+          <w:color w:val="000000"/>
+        </w:rPr>
+        <w:t xml:space="preserve"> A, Gross CP, </w:t>
+      </w:r>
+      <w:proofErr w:type="spellStart"/>
+      <w:r>
+        <w:rPr>
+          <w:rStyle w:val="element-citation"/>
+          <w:color w:val="000000"/>
+        </w:rPr>
+        <w:t>Krumholz</w:t>
+      </w:r>
+      <w:proofErr w:type="spellEnd"/>
+      <w:r>
+        <w:rPr>
+          <w:rStyle w:val="element-citation"/>
+          <w:color w:val="000000"/>
+        </w:rPr>
+        <w:t xml:space="preserve"> HM. Representation of the elderly, women, and minorities in heart failure clinical trials. </w:t>
       </w:r>
       <w:r>
         <w:rPr>
@@ -2094,7 +2950,23 @@
           <w:rStyle w:val="element-citation"/>
           <w:color w:val="000000"/>
         </w:rPr>
-        <w:t>(15):1682–1688. doi: 10.1001/archinte.162.15.1682.</w:t>
+        <w:t xml:space="preserve">(15):1682–1688. </w:t>
+      </w:r>
+      <w:proofErr w:type="spellStart"/>
+      <w:r>
+        <w:rPr>
+          <w:rStyle w:val="element-citation"/>
+          <w:color w:val="000000"/>
+        </w:rPr>
+        <w:t>doi</w:t>
+      </w:r>
+      <w:proofErr w:type="spellEnd"/>
+      <w:r>
+        <w:rPr>
+          <w:rStyle w:val="element-citation"/>
+          <w:color w:val="000000"/>
+        </w:rPr>
+        <w:t>: 10.1001/archinte.162.15.1682.</w:t>
       </w:r>
       <w:r>
         <w:rPr>
@@ -2163,19 +3035,108 @@
         </w:rPr>
         <w:t>21. </w:t>
       </w:r>
-      <w:r>
-        <w:rPr>
-          <w:rStyle w:val="element-citation"/>
-          <w:color w:val="000000"/>
-        </w:rPr>
-        <w:t>Ascierto PA, Simeone E, Sileni VC, et al. Clinical experience with ipilimumab 3 mg/kg: real-world efficacy and safety data from an expanded access programme cohort. </w:t>
+      <w:proofErr w:type="spellStart"/>
+      <w:r>
+        <w:rPr>
+          <w:rStyle w:val="element-citation"/>
+          <w:color w:val="000000"/>
+        </w:rPr>
+        <w:t>Ascierto</w:t>
+      </w:r>
+      <w:proofErr w:type="spellEnd"/>
+      <w:r>
+        <w:rPr>
+          <w:rStyle w:val="element-citation"/>
+          <w:color w:val="000000"/>
+        </w:rPr>
+        <w:t xml:space="preserve"> PA, </w:t>
+      </w:r>
+      <w:proofErr w:type="spellStart"/>
+      <w:r>
+        <w:rPr>
+          <w:rStyle w:val="element-citation"/>
+          <w:color w:val="000000"/>
+        </w:rPr>
+        <w:t>Simeone</w:t>
+      </w:r>
+      <w:proofErr w:type="spellEnd"/>
+      <w:r>
+        <w:rPr>
+          <w:rStyle w:val="element-citation"/>
+          <w:color w:val="000000"/>
+        </w:rPr>
+        <w:t xml:space="preserve"> E, </w:t>
+      </w:r>
+      <w:proofErr w:type="spellStart"/>
+      <w:r>
+        <w:rPr>
+          <w:rStyle w:val="element-citation"/>
+          <w:color w:val="000000"/>
+        </w:rPr>
+        <w:t>Sileni</w:t>
+      </w:r>
+      <w:proofErr w:type="spellEnd"/>
+      <w:r>
+        <w:rPr>
+          <w:rStyle w:val="element-citation"/>
+          <w:color w:val="000000"/>
+        </w:rPr>
+        <w:t xml:space="preserve"> VC, et al. Clinical experience with </w:t>
+      </w:r>
+      <w:proofErr w:type="spellStart"/>
+      <w:r>
+        <w:rPr>
+          <w:rStyle w:val="element-citation"/>
+          <w:color w:val="000000"/>
+        </w:rPr>
+        <w:t>ipilimumab</w:t>
+      </w:r>
+      <w:proofErr w:type="spellEnd"/>
+      <w:r>
+        <w:rPr>
+          <w:rStyle w:val="element-citation"/>
+          <w:color w:val="000000"/>
+        </w:rPr>
+        <w:t xml:space="preserve"> 3 mg/kg: real-world efficacy and safety data from an expanded access </w:t>
+      </w:r>
+      <w:proofErr w:type="spellStart"/>
+      <w:r>
+        <w:rPr>
+          <w:rStyle w:val="element-citation"/>
+          <w:color w:val="000000"/>
+        </w:rPr>
+        <w:t>programme</w:t>
+      </w:r>
+      <w:proofErr w:type="spellEnd"/>
+      <w:r>
+        <w:rPr>
+          <w:rStyle w:val="element-citation"/>
+          <w:color w:val="000000"/>
+        </w:rPr>
+        <w:t xml:space="preserve"> cohort. </w:t>
       </w:r>
       <w:r>
         <w:rPr>
           <w:rStyle w:val="ref-journal"/>
           <w:color w:val="000000"/>
         </w:rPr>
-        <w:t>J Transl Med. </w:t>
+        <w:t xml:space="preserve">J </w:t>
+      </w:r>
+      <w:proofErr w:type="spellStart"/>
+      <w:r>
+        <w:rPr>
+          <w:rStyle w:val="ref-journal"/>
+          <w:color w:val="000000"/>
+        </w:rPr>
+        <w:t>Transl</w:t>
+      </w:r>
+      <w:proofErr w:type="spellEnd"/>
+      <w:r>
+        <w:rPr>
+          <w:rStyle w:val="ref-journal"/>
+          <w:color w:val="000000"/>
+        </w:rPr>
+        <w:t xml:space="preserve"> Med. </w:t>
       </w:r>
       <w:proofErr w:type="gramStart"/>
       <w:r>
@@ -2205,7 +3166,23 @@
           <w:rStyle w:val="element-citation"/>
           <w:color w:val="000000"/>
         </w:rPr>
-        <w:t>. doi: 10.1186/1479-5876-12-116. </w:t>
+        <w:t xml:space="preserve">. </w:t>
+      </w:r>
+      <w:proofErr w:type="spellStart"/>
+      <w:r>
+        <w:rPr>
+          <w:rStyle w:val="element-citation"/>
+          <w:color w:val="000000"/>
+        </w:rPr>
+        <w:t>doi</w:t>
+      </w:r>
+      <w:proofErr w:type="spellEnd"/>
+      <w:r>
+        <w:rPr>
+          <w:rStyle w:val="element-citation"/>
+          <w:color w:val="000000"/>
+        </w:rPr>
+        <w:t>: 10.1186/1479-5876-12-116. </w:t>
       </w:r>
       <w:r>
         <w:rPr>
@@ -2304,12 +3281,21 @@
         </w:rPr>
         <w:t>22. </w:t>
       </w:r>
+      <w:proofErr w:type="spellStart"/>
       <w:r>
         <w:rPr>
           <w:rStyle w:val="mixed-citation"/>
           <w:color w:val="000000"/>
         </w:rPr>
-        <w:t>Fromer MJ. Road to successful use of real-world evidence for drug development is long and rocky, ASCO report. </w:t>
+        <w:t>Fromer</w:t>
+      </w:r>
+      <w:proofErr w:type="spellEnd"/>
+      <w:r>
+        <w:rPr>
+          <w:rStyle w:val="mixed-citation"/>
+          <w:color w:val="000000"/>
+        </w:rPr>
+        <w:t xml:space="preserve"> MJ. Road to successful use of real-world evidence for drug development is long and rocky, ASCO report. </w:t>
       </w:r>
       <w:hyperlink r:id="rId52" w:tgtFrame="_blank" w:history="1">
         <w:r>
@@ -2328,15 +3314,378 @@
         <w:t>. Accessed 15 Feb 2017.</w:t>
       </w:r>
     </w:p>
-    <w:p>
-      <w:bookmarkStart w:id="0" w:name="_GoBack"/>
-      <w:bookmarkEnd w:id="0"/>
-    </w:p>
+    <w:p/>
     <w:p>
       <w:r>
         <w:t>very similar to what I’m doing</w:t>
       </w:r>
     </w:p>
+    <w:p/>
+    <w:p/>
+    <w:p>
+      <w:hyperlink r:id="rId53" w:history="1">
+        <w:r>
+          <w:rPr>
+            <w:rStyle w:val="Hyperlink"/>
+          </w:rPr>
+          <w:t>https://jech.bmj.com/content/jech/72/7/557.full.pdf</w:t>
+        </w:r>
+      </w:hyperlink>
+      <w:r>
+        <w:t xml:space="preserve"> - high level impact on expanded </w:t>
+      </w:r>
+      <w:proofErr w:type="spellStart"/>
+      <w:r>
+        <w:t>acess</w:t>
+      </w:r>
+      <w:proofErr w:type="spellEnd"/>
+    </w:p>
+    <w:p>
+      <w:hyperlink r:id="rId54" w:history="1">
+        <w:r>
+          <w:rPr>
+            <w:rStyle w:val="Hyperlink"/>
+          </w:rPr>
+          <w:t>http://journals.sagepub.com/doi/abs/10.1177/2168479018759661</w:t>
+        </w:r>
+      </w:hyperlink>
+      <w:r>
+        <w:t xml:space="preserve"> - talks about </w:t>
+      </w:r>
+      <w:r>
+        <w:t>IRB’s</w:t>
+      </w:r>
+      <w:r>
+        <w:t xml:space="preserve"> very valuable (analyzed data set of 100 </w:t>
+      </w:r>
+      <w:proofErr w:type="spellStart"/>
+      <w:r>
+        <w:t>irb’s</w:t>
+      </w:r>
+      <w:proofErr w:type="spellEnd"/>
+      <w:r>
+        <w:t xml:space="preserve"> to see what it took(</w:t>
+      </w:r>
+    </w:p>
+    <w:p>
+      <w:r>
+        <w:t xml:space="preserve">Could be </w:t>
+      </w:r>
+      <w:proofErr w:type="spellStart"/>
+      <w:r>
+        <w:t>intressting</w:t>
+      </w:r>
+      <w:proofErr w:type="spellEnd"/>
+      <w:r>
+        <w:t xml:space="preserve"> to explore impact of one IRB member review policy</w:t>
+      </w:r>
+    </w:p>
+    <w:p>
+      <w:r>
+        <w:t xml:space="preserve">Could be cool to search through 100 </w:t>
+      </w:r>
+      <w:proofErr w:type="spellStart"/>
+      <w:r>
+        <w:t>irb’s</w:t>
+      </w:r>
+      <w:proofErr w:type="spellEnd"/>
+      <w:r>
+        <w:t xml:space="preserve"> with </w:t>
+      </w:r>
+      <w:proofErr w:type="spellStart"/>
+      <w:r>
+        <w:t>nlp</w:t>
+      </w:r>
+      <w:proofErr w:type="spellEnd"/>
+    </w:p>
+    <w:p/>
+    <w:p>
+      <w:r>
+        <w:t xml:space="preserve">OOOO could hit up mount Sinai </w:t>
+      </w:r>
+      <w:proofErr w:type="spellStart"/>
+      <w:r>
+        <w:t>irb</w:t>
+      </w:r>
+      <w:proofErr w:type="spellEnd"/>
+      <w:r>
+        <w:t xml:space="preserve"> to see if we could review their records of drug access and from there </w:t>
+      </w:r>
+      <w:proofErr w:type="spellStart"/>
+      <w:r>
+        <w:t>acess</w:t>
+      </w:r>
+      <w:proofErr w:type="spellEnd"/>
+      <w:r>
+        <w:t xml:space="preserve"> the acceptance rate. This is novel because no estimates of this number exists.</w:t>
+      </w:r>
+    </w:p>
+    <w:p>
+      <w:r>
+        <w:t>Possible we could bypass this through looking at patient info in data warehouse</w:t>
+      </w:r>
+    </w:p>
+    <w:p>
+      <w:hyperlink r:id="rId55" w:history="1">
+        <w:r>
+          <w:rPr>
+            <w:rStyle w:val="Hyperlink"/>
+          </w:rPr>
+          <w:t>https://jamanetwork.com/journals/jamanetworkopen/fullarticle/2684626</w:t>
+        </w:r>
+      </w:hyperlink>
+      <w:r>
+        <w:t xml:space="preserve"> - shows a lot of drugs in expanded </w:t>
+      </w:r>
+      <w:proofErr w:type="spellStart"/>
+      <w:r>
+        <w:t>acess</w:t>
+      </w:r>
+      <w:proofErr w:type="spellEnd"/>
+      <w:r>
+        <w:t xml:space="preserve"> program get approved soon after</w:t>
+      </w:r>
+    </w:p>
+    <w:p/>
+    <w:p>
+      <w:hyperlink r:id="rId56" w:history="1">
+        <w:r>
+          <w:rPr>
+            <w:rStyle w:val="Hyperlink"/>
+          </w:rPr>
+          <w:t>https://jamanetwork.com/journals/jamanetworkopen/fullarticle/2684626</w:t>
+        </w:r>
+      </w:hyperlink>
+      <w:r>
+        <w:t xml:space="preserve"> - very similar to what we were doing originally looking at the approved drugs in </w:t>
+      </w:r>
+      <w:proofErr w:type="spellStart"/>
+      <w:r>
+        <w:t>drugs@fda</w:t>
+      </w:r>
+      <w:proofErr w:type="spellEnd"/>
+      <w:r>
+        <w:t xml:space="preserve"> and those in expanded </w:t>
+      </w:r>
+      <w:proofErr w:type="spellStart"/>
+      <w:r>
+        <w:t>acess</w:t>
+      </w:r>
+      <w:proofErr w:type="spellEnd"/>
+      <w:r>
+        <w:t xml:space="preserve"> in </w:t>
+      </w:r>
+      <w:proofErr w:type="spellStart"/>
+      <w:r>
+        <w:t>clincialtrials</w:t>
+      </w:r>
+      <w:proofErr w:type="spellEnd"/>
+      <w:r>
+        <w:t>. They simply used this info to provide a timeframe about how long it took from expanded access to approval. Coolest thing is they used the expanded access flag</w:t>
+      </w:r>
+      <w:r>
+        <w:t xml:space="preserve"> as if it had value which we stated didn’t.</w:t>
+      </w:r>
+    </w:p>
+    <w:p>
+      <w:pPr>
+        <w:rPr>
+          <w:b/>
+        </w:rPr>
+      </w:pPr>
+      <w:hyperlink r:id="rId57" w:history="1">
+        <w:r>
+          <w:rPr>
+            <w:rStyle w:val="Hyperlink"/>
+            <w:b/>
+          </w:rPr>
+          <w:t>https://www.nature.com/articles/nbt0418-294</w:t>
+        </w:r>
+      </w:hyperlink>
+      <w:r>
+        <w:rPr>
+          <w:b/>
+        </w:rPr>
+        <w:t xml:space="preserve"> - nothing really </w:t>
+      </w:r>
+      <w:proofErr w:type="spellStart"/>
+      <w:r>
+        <w:rPr>
+          <w:b/>
+        </w:rPr>
+        <w:t>intressting</w:t>
+      </w:r>
+      <w:proofErr w:type="spellEnd"/>
+    </w:p>
+    <w:p>
+      <w:pPr>
+        <w:rPr>
+          <w:b/>
+        </w:rPr>
+      </w:pPr>
+    </w:p>
+    <w:p>
+      <w:pPr>
+        <w:rPr>
+          <w:b/>
+        </w:rPr>
+      </w:pPr>
+      <w:hyperlink r:id="rId58" w:history="1">
+        <w:r>
+          <w:rPr>
+            <w:rStyle w:val="Hyperlink"/>
+            <w:b/>
+          </w:rPr>
+          <w:t>https://www.tandfonline.com/doi/pdf/10.1080/13543784.2018.1430137?needAccess=true</w:t>
+        </w:r>
+      </w:hyperlink>
+    </w:p>
+    <w:p>
+      <w:pPr>
+        <w:rPr>
+          <w:b/>
+        </w:rPr>
+      </w:pPr>
+      <w:r>
+        <w:rPr>
+          <w:b/>
+        </w:rPr>
+        <w:t>-good sources descriptions</w:t>
+      </w:r>
+    </w:p>
+    <w:p>
+      <w:pPr>
+        <w:rPr>
+          <w:b/>
+        </w:rPr>
+      </w:pPr>
+    </w:p>
+    <w:p>
+      <w:r>
+        <w:t xml:space="preserve">Federal Right-to-Try Legislation — Threatening the FDA’s Public Health Mission Steven </w:t>
+      </w:r>
+      <w:proofErr w:type="spellStart"/>
+      <w:r>
+        <w:t>Joffe</w:t>
+      </w:r>
+      <w:proofErr w:type="spellEnd"/>
+      <w:r>
+        <w:t>, M.D., M.P.H., and Holly Fernandez Lynch, J.D., M.B.E</w:t>
+      </w:r>
+    </w:p>
+    <w:p>
+      <w:r>
+        <w:t xml:space="preserve">-most famous paper on topic </w:t>
+      </w:r>
+      <w:proofErr w:type="spellStart"/>
+      <w:r>
+        <w:t>probs</w:t>
+      </w:r>
+      <w:proofErr w:type="spellEnd"/>
+    </w:p>
+    <w:p/>
+    <w:p>
+      <w:pPr>
+        <w:rPr>
+          <w:b/>
+        </w:rPr>
+      </w:pPr>
+      <w:hyperlink r:id="rId59" w:history="1">
+        <w:r>
+          <w:rPr>
+            <w:rStyle w:val="Hyperlink"/>
+            <w:b/>
+          </w:rPr>
+          <w:t>https://www.ncbi.nlm.nih.gov/pmc/articles/PMC5821240/</w:t>
+        </w:r>
+      </w:hyperlink>
+    </w:p>
+    <w:p>
+      <w:pPr>
+        <w:rPr>
+          <w:b/>
+        </w:rPr>
+      </w:pPr>
+      <w:r>
+        <w:rPr>
+          <w:b/>
+        </w:rPr>
+        <w:t xml:space="preserve">-right to try v </w:t>
+      </w:r>
+      <w:proofErr w:type="spellStart"/>
+      <w:r>
+        <w:rPr>
+          <w:b/>
+        </w:rPr>
+        <w:t>v</w:t>
+      </w:r>
+      <w:proofErr w:type="spellEnd"/>
+      <w:r>
+        <w:rPr>
+          <w:b/>
+        </w:rPr>
+        <w:t xml:space="preserve"> bad</w:t>
+      </w:r>
+    </w:p>
+    <w:p>
+      <w:pPr>
+        <w:rPr>
+          <w:b/>
+        </w:rPr>
+      </w:pPr>
+    </w:p>
+    <w:p>
+      <w:pPr>
+        <w:rPr>
+          <w:b/>
+        </w:rPr>
+      </w:pPr>
+      <w:hyperlink r:id="rId60" w:history="1">
+        <w:r>
+          <w:rPr>
+            <w:rStyle w:val="Hyperlink"/>
+            <w:b/>
+          </w:rPr>
+          <w:t>https://jamanetwork.com/journals/jamainternalmedicine/fullarticle/2669909</w:t>
+        </w:r>
+      </w:hyperlink>
+      <w:r>
+        <w:rPr>
+          <w:b/>
+        </w:rPr>
+        <w:t xml:space="preserve"> </w:t>
+      </w:r>
+    </w:p>
+    <w:p>
+      <w:pPr>
+        <w:rPr>
+          <w:b/>
+        </w:rPr>
+      </w:pPr>
+      <w:r>
+        <w:rPr>
+          <w:b/>
+        </w:rPr>
+        <w:lastRenderedPageBreak/>
+        <w:t>-</w:t>
+      </w:r>
+      <w:proofErr w:type="spellStart"/>
+      <w:r>
+        <w:rPr>
+          <w:b/>
+        </w:rPr>
+        <w:t>righ</w:t>
+      </w:r>
+      <w:proofErr w:type="spellEnd"/>
+      <w:r>
+        <w:rPr>
+          <w:b/>
+        </w:rPr>
+        <w:t xml:space="preserve"> try bad</w:t>
+      </w:r>
+    </w:p>
+    <w:p/>
+    <w:p/>
     <w:sectPr>
       <w:pgSz w:w="12240" w:h="15840"/>
       <w:pgMar w:top="1440" w:right="1440" w:bottom="1440" w:left="1440" w:header="720" w:footer="720" w:gutter="0"/>

</xml_diff>

<commit_message>
minor additons to intro
</commit_message>
<xml_diff>
--- a/Outline.docx
+++ b/Outline.docx
@@ -4,8 +4,13 @@
   <w:body>
     <w:p>
       <w:r>
-        <w:t>Biggest Differences between Right to Try and expanded acess</w:t>
-      </w:r>
+        <w:t xml:space="preserve">Biggest Differences between Right to Try and expanded </w:t>
+      </w:r>
+      <w:proofErr w:type="spellStart"/>
+      <w:r>
+        <w:t>acess</w:t>
+      </w:r>
+      <w:proofErr w:type="spellEnd"/>
     </w:p>
     <w:p>
       <w:pPr>
@@ -78,14 +83,21 @@
         <w:t>llow a single patient</w:t>
       </w:r>
       <w:r>
-        <w:t xml:space="preserve"> using expanded acess</w:t>
-      </w:r>
+        <w:t xml:space="preserve"> using expanded </w:t>
+      </w:r>
+      <w:proofErr w:type="spellStart"/>
+      <w:r>
+        <w:t>acess</w:t>
+      </w:r>
+      <w:proofErr w:type="spellEnd"/>
       <w:r>
         <w:t xml:space="preserve"> and note how long it takes for </w:t>
       </w:r>
+      <w:proofErr w:type="spellStart"/>
       <w:r>
         <w:t>irb</w:t>
       </w:r>
+      <w:proofErr w:type="spellEnd"/>
       <w:r>
         <w:t xml:space="preserve"> approval</w:t>
       </w:r>
@@ -119,7 +131,31 @@
         <w:ind w:left="1440"/>
       </w:pPr>
       <w:r>
-        <w:t>-almost no info out on how long irb takes or drug approval would take. This is especially true now that irb only needs single irb member approval.</w:t>
+        <w:t xml:space="preserve">-almost no info out on how long </w:t>
+      </w:r>
+      <w:proofErr w:type="spellStart"/>
+      <w:r>
+        <w:t>irb</w:t>
+      </w:r>
+      <w:proofErr w:type="spellEnd"/>
+      <w:r>
+        <w:t xml:space="preserve"> takes or drug approval would take. This is especially true now that </w:t>
+      </w:r>
+      <w:proofErr w:type="spellStart"/>
+      <w:r>
+        <w:t>irb</w:t>
+      </w:r>
+      <w:proofErr w:type="spellEnd"/>
+      <w:r>
+        <w:t xml:space="preserve"> only needs single </w:t>
+      </w:r>
+      <w:proofErr w:type="spellStart"/>
+      <w:r>
+        <w:t>irb</w:t>
+      </w:r>
+      <w:proofErr w:type="spellEnd"/>
+      <w:r>
+        <w:t xml:space="preserve"> member approval.</w:t>
       </w:r>
     </w:p>
     <w:p>
@@ -134,7 +170,15 @@
       </w:r>
       <w:r>
         <w:tab/>
-        <w:t>-Only looking at one patient is kinda lame</w:t>
+        <w:t xml:space="preserve">-Only looking at one patient is </w:t>
+      </w:r>
+      <w:proofErr w:type="spellStart"/>
+      <w:r>
+        <w:t>kinda</w:t>
+      </w:r>
+      <w:proofErr w:type="spellEnd"/>
+      <w:r>
+        <w:t xml:space="preserve"> lame</w:t>
       </w:r>
     </w:p>
     <w:p>
@@ -221,7 +265,15 @@
         <w:ind w:left="1440"/>
       </w:pPr>
       <w:r>
-        <w:t xml:space="preserve">-If we could show that their have been almost no suits brought up and that those that have been brought up were won by the doctor we can help show that the effects of blocking liability from right to try is reliable. </w:t>
+        <w:t xml:space="preserve">-If we could show that </w:t>
+      </w:r>
+      <w:proofErr w:type="spellStart"/>
+      <w:r>
+        <w:t>their</w:t>
+      </w:r>
+      <w:proofErr w:type="spellEnd"/>
+      <w:r>
+        <w:t xml:space="preserve"> have been almost no suits brought up and that those that have been brought up were won by the doctor we can help show that the effects of blocking liability from right to try is reliable. </w:t>
       </w:r>
     </w:p>
     <w:p>
@@ -229,7 +281,15 @@
         <w:ind w:left="1440"/>
       </w:pPr>
       <w:r>
-        <w:t xml:space="preserve">-for ny would have to use </w:t>
+        <w:t xml:space="preserve">-for </w:t>
+      </w:r>
+      <w:proofErr w:type="spellStart"/>
+      <w:r>
+        <w:t>ny</w:t>
+      </w:r>
+      <w:proofErr w:type="spellEnd"/>
+      <w:r>
+        <w:t xml:space="preserve"> would have to use </w:t>
       </w:r>
       <w:hyperlink r:id="rId5" w:history="1">
         <w:r>
@@ -251,7 +311,15 @@
         </w:r>
       </w:hyperlink>
       <w:r>
-        <w:t xml:space="preserve"> this would allow me to get all malpractice suits against ny doctors or mount Sinai one’s</w:t>
+        <w:t xml:space="preserve"> this would allow me to get all malpractice suits against </w:t>
+      </w:r>
+      <w:proofErr w:type="spellStart"/>
+      <w:r>
+        <w:t>ny</w:t>
+      </w:r>
+      <w:proofErr w:type="spellEnd"/>
+      <w:r>
+        <w:t xml:space="preserve"> doctors or mount Sinai one’s</w:t>
       </w:r>
     </w:p>
     <w:p>
@@ -283,10 +351,34 @@
         <w:t>4</w:t>
       </w:r>
       <w:r>
-        <w:t>. Explore mount Sinai’s IRb policy. I would bet money if it mentions expanded access it requires a full committee approval when that’s no longer required. Could explore it’s policy and things like how often it meets.</w:t>
-      </w:r>
-      <w:r>
-        <w:t xml:space="preserve"> One really cool paper did a review of 100 irb’s it would be cool to do something similar but on a smaller scale.</w:t>
+        <w:t xml:space="preserve">. Explore mount Sinai’s </w:t>
+      </w:r>
+      <w:proofErr w:type="spellStart"/>
+      <w:r>
+        <w:t>IRb</w:t>
+      </w:r>
+      <w:proofErr w:type="spellEnd"/>
+      <w:r>
+        <w:t xml:space="preserve"> policy. I would bet money if it mentions expanded access it requires a full committee approval when that’s no longer required. Could explore </w:t>
+      </w:r>
+      <w:proofErr w:type="gramStart"/>
+      <w:r>
+        <w:t>it’s</w:t>
+      </w:r>
+      <w:proofErr w:type="gramEnd"/>
+      <w:r>
+        <w:t xml:space="preserve"> policy and things like how often it meets.</w:t>
+      </w:r>
+      <w:r>
+        <w:t xml:space="preserve"> One really cool paper did a review of 100 </w:t>
+      </w:r>
+      <w:proofErr w:type="spellStart"/>
+      <w:r>
+        <w:t>irb’s</w:t>
+      </w:r>
+      <w:proofErr w:type="spellEnd"/>
+      <w:r>
+        <w:t xml:space="preserve"> it would be cool to do something similar but on a smaller scale.</w:t>
       </w:r>
     </w:p>
     <w:p>
@@ -294,7 +386,23 @@
         <w:t>5</w:t>
       </w:r>
       <w:r>
-        <w:t>.Explore mount sinai’s expanded access irb approval rates and average length of time. This number doesn’t exist and would be</w:t>
+        <w:t xml:space="preserve">.Explore mount </w:t>
+      </w:r>
+      <w:proofErr w:type="spellStart"/>
+      <w:r>
+        <w:t>sinai’s</w:t>
+      </w:r>
+      <w:proofErr w:type="spellEnd"/>
+      <w:r>
+        <w:t xml:space="preserve"> expanded access </w:t>
+      </w:r>
+      <w:proofErr w:type="spellStart"/>
+      <w:r>
+        <w:t>irb</w:t>
+      </w:r>
+      <w:proofErr w:type="spellEnd"/>
+      <w:r>
+        <w:t xml:space="preserve"> approval rates and average length of time. This number doesn’t exist and would be</w:t>
       </w:r>
       <w:r>
         <w:t xml:space="preserve"> very</w:t>
@@ -317,7 +425,15 @@
         <w:ind w:left="1440"/>
       </w:pPr>
       <w:r>
-        <w:t>-again no real numbers on this exist so would be valuable to see if we could get logs of irb meeting or make predictions from the warehouse</w:t>
+        <w:t xml:space="preserve">-again no real numbers on this exist so would be valuable to see if we could get logs of </w:t>
+      </w:r>
+      <w:proofErr w:type="spellStart"/>
+      <w:r>
+        <w:t>irb</w:t>
+      </w:r>
+      <w:proofErr w:type="spellEnd"/>
+      <w:r>
+        <w:t xml:space="preserve"> meeting or make predictions from the warehouse</w:t>
       </w:r>
     </w:p>
     <w:p/>
@@ -340,7 +456,23 @@
         <w:ind w:left="1440"/>
       </w:pPr>
       <w:r>
-        <w:t xml:space="preserve">-if 100% of people using expanded access aren’t on medicare or Medicaid in a database where 80% of patients are that shows that there is unequal levels of access. </w:t>
+        <w:t xml:space="preserve">-if 100% of people using expanded access aren’t on </w:t>
+      </w:r>
+      <w:proofErr w:type="spellStart"/>
+      <w:r>
+        <w:t>medicare</w:t>
+      </w:r>
+      <w:proofErr w:type="spellEnd"/>
+      <w:r>
+        <w:t xml:space="preserve"> or Medicaid in a database where 80% of patients are that shows that there </w:t>
+      </w:r>
+      <w:proofErr w:type="gramStart"/>
+      <w:r>
+        <w:t>is</w:t>
+      </w:r>
+      <w:proofErr w:type="gramEnd"/>
+      <w:r>
+        <w:t xml:space="preserve"> unequal levels of access. </w:t>
       </w:r>
     </w:p>
     <w:p>
@@ -348,7 +480,15 @@
         <w:ind w:left="1440"/>
       </w:pPr>
       <w:r>
-        <w:t>-Can also use location as a rough proxy for wealth. If you live in a project your more likely to be less well off.</w:t>
+        <w:t xml:space="preserve">-Can also use location as a rough proxy for wealth. If you live in a project </w:t>
+      </w:r>
+      <w:proofErr w:type="spellStart"/>
+      <w:r>
+        <w:t>your</w:t>
+      </w:r>
+      <w:proofErr w:type="spellEnd"/>
+      <w:r>
+        <w:t xml:space="preserve"> more likely to be less well off.</w:t>
       </w:r>
     </w:p>
     <w:p>
@@ -393,7 +533,15 @@
     <w:p>
       <w:r>
         <w:tab/>
-        <w:t xml:space="preserve">Con’s I don’t think the datawarehouse would have this info so it would be tricky to link patients with billing info which I also don’t think is available. </w:t>
+        <w:t xml:space="preserve">Con’s I don’t think the </w:t>
+      </w:r>
+      <w:proofErr w:type="spellStart"/>
+      <w:r>
+        <w:t>datawarehouse</w:t>
+      </w:r>
+      <w:proofErr w:type="spellEnd"/>
+      <w:r>
+        <w:t xml:space="preserve"> would have this info so it would be tricky to link patients with billing info which I also don’t think is available. </w:t>
       </w:r>
     </w:p>
     <w:p/>
@@ -419,7 +567,15 @@
     </w:p>
     <w:p>
       <w:r>
-        <w:t>-average time irb took</w:t>
+        <w:t xml:space="preserve">-average time </w:t>
+      </w:r>
+      <w:proofErr w:type="spellStart"/>
+      <w:r>
+        <w:t>irb</w:t>
+      </w:r>
+      <w:proofErr w:type="spellEnd"/>
+      <w:r>
+        <w:t xml:space="preserve"> took</w:t>
       </w:r>
     </w:p>
     <w:p>
@@ -429,12 +585,36 @@
     </w:p>
     <w:p>
       <w:r>
-        <w:t>-both factors in total time of right to try vs expanded acess not really covered</w:t>
-      </w:r>
-    </w:p>
-    <w:p>
-      <w:r>
-        <w:t>-Look at rate of irb approvals in mount Sinai system that is the paper. If we can use warehouse data or irb logs we can provide an element not really analyzed.</w:t>
+        <w:t xml:space="preserve">-both factors in total time of right to try vs expanded </w:t>
+      </w:r>
+      <w:proofErr w:type="spellStart"/>
+      <w:r>
+        <w:t>acess</w:t>
+      </w:r>
+      <w:proofErr w:type="spellEnd"/>
+      <w:r>
+        <w:t xml:space="preserve"> not really covered</w:t>
+      </w:r>
+    </w:p>
+    <w:p>
+      <w:r>
+        <w:t xml:space="preserve">-Look at rate of </w:t>
+      </w:r>
+      <w:proofErr w:type="spellStart"/>
+      <w:r>
+        <w:t>irb</w:t>
+      </w:r>
+      <w:proofErr w:type="spellEnd"/>
+      <w:r>
+        <w:t xml:space="preserve"> approvals in mount Sinai system that is the paper. If we can use warehouse data or </w:t>
+      </w:r>
+      <w:proofErr w:type="spellStart"/>
+      <w:r>
+        <w:t>irb</w:t>
+      </w:r>
+      <w:proofErr w:type="spellEnd"/>
+      <w:r>
+        <w:t xml:space="preserve"> logs we can provide an element not really analyzed.</w:t>
       </w:r>
     </w:p>
     <w:p/>
@@ -454,8 +634,6 @@
       <w:r>
         <w:t xml:space="preserve"> (I don’t think this title is valid anymore)</w:t>
       </w:r>
-      <w:bookmarkStart w:id="0" w:name="_GoBack"/>
-      <w:bookmarkEnd w:id="0"/>
     </w:p>
     <w:p>
       <w:r>
@@ -497,10 +675,18 @@
         <w:t>As far as industry approval rates it’s hard to know across the board due to some companies fear of how adverse events will affect the approval process. It turns out there has only been two incidences i</w:t>
       </w:r>
       <w:r>
-        <w:t>n which adverse events caused a drug to be placed on clinical hold in the past ten years both however ended up being removed from hold</w:t>
-      </w:r>
-      <w:r>
-        <w:t>[3</w:t>
+        <w:t xml:space="preserve">n which adverse events caused a drug to be placed on clinical hold in the past ten years both however ended up being removed from </w:t>
+      </w:r>
+      <w:proofErr w:type="gramStart"/>
+      <w:r>
+        <w:t>hold</w:t>
+      </w:r>
+      <w:r>
+        <w:t>[</w:t>
+      </w:r>
+      <w:proofErr w:type="gramEnd"/>
+      <w:r>
+        <w:t>3</w:t>
       </w:r>
       <w:r>
         <w:t>] .</w:t>
@@ -533,7 +719,18 @@
         <w:t xml:space="preserve"> </w:t>
       </w:r>
       <w:r>
-        <w:t>This makes sense since if an medical center does not have an IRB they must use an independent one it still provides a barrier. additionally</w:t>
+        <w:t xml:space="preserve">This makes sense since if </w:t>
+      </w:r>
+      <w:proofErr w:type="gramStart"/>
+      <w:r>
+        <w:t>an</w:t>
+      </w:r>
+      <w:proofErr w:type="gramEnd"/>
+      <w:r>
+        <w:t xml:space="preserve"> medical center does not have an IRB they must use an independent one it still provides a barrier. </w:t>
+      </w:r>
+      <w:r>
+        <w:t>additionally,</w:t>
       </w:r>
       <w:r>
         <w:t xml:space="preserve"> there </w:t>
@@ -552,6 +749,12 @@
       </w:r>
       <w:r>
         <w:t xml:space="preserve">. </w:t>
+      </w:r>
+      <w:r>
+        <w:t xml:space="preserve">However, as with all steps this places another potential cost and delay on treatment. </w:t>
+      </w:r>
+      <w:r>
+        <w:t>These factors might be part of the reason only _____ out ___ studies on clinicaltrails.gov were available for expanded access [8].</w:t>
       </w:r>
     </w:p>
     <w:p>
@@ -568,17 +771,43 @@
         </w:rPr>
       </w:pPr>
       <w:r>
-        <w:t>Using the Drugs@FDA database I opened the products.txt file through pandas to create a dataframe. Using that generated dataframe I created a list of all unique DrugNames</w:t>
-      </w:r>
+        <w:lastRenderedPageBreak/>
+        <w:t xml:space="preserve">Using the </w:t>
+      </w:r>
+      <w:proofErr w:type="spellStart"/>
+      <w:r>
+        <w:t>Drugs@FDA</w:t>
+      </w:r>
+      <w:proofErr w:type="spellEnd"/>
+      <w:r>
+        <w:t xml:space="preserve"> database I opened the products.txt file through pandas to create a </w:t>
+      </w:r>
+      <w:proofErr w:type="spellStart"/>
+      <w:r>
+        <w:t>dataframe</w:t>
+      </w:r>
+      <w:proofErr w:type="spellEnd"/>
+      <w:r>
+        <w:t xml:space="preserve">. Using that generated </w:t>
+      </w:r>
+      <w:proofErr w:type="spellStart"/>
+      <w:r>
+        <w:t>dataframe</w:t>
+      </w:r>
+      <w:proofErr w:type="spellEnd"/>
+      <w:r>
+        <w:t xml:space="preserve"> I created a list of all unique </w:t>
+      </w:r>
+      <w:proofErr w:type="spellStart"/>
+      <w:r>
+        <w:t>DrugNames</w:t>
+      </w:r>
+      <w:proofErr w:type="spellEnd"/>
       <w:r>
         <w:t>. This gave me a collection of 7088 drugs that the FDA has approved.</w:t>
       </w:r>
       <w:r>
-        <w:t xml:space="preserve"> Then through the clinical trials database I downloaded all drugs </w:t>
-      </w:r>
-      <w:r>
-        <w:lastRenderedPageBreak/>
-        <w:t xml:space="preserve">listed in interventions for both trails listed as </w:t>
+        <w:t xml:space="preserve"> Then through the clinical trials database I downloaded all drugs listed in interventions for both trails listed as </w:t>
       </w:r>
       <w:r>
         <w:rPr>
@@ -586,46 +815,117 @@
           <w:color w:val="222222"/>
           <w:shd w:val="clear" w:color="auto" w:fill="FFFFFF"/>
         </w:rPr>
-        <w:t xml:space="preserve">phase 3 that have statuses of either: not yet recruiting, recruiting, enroll by invitation, active not recruiting or suspended (but not including completed) and trails listed as available and/or approved for marketing in their expanded access program. From both these lists I found all unique drug entries and removed all those in the approved drugs@FDA database and those with the text phrase placebo. Because these databases are not linked it’s possible that this does not remove all the approved drugs to contain just the experimental drugs. However, this still provides value as an estimate of what is available.  </w:t>
-      </w:r>
-    </w:p>
-    <w:p>
-      <w:pPr>
+        <w:t xml:space="preserve">phase 3 that have statuses of either: not yet recruiting, recruiting, enroll by invitation, active not recruiting or suspended (but not including completed) and trails listed as available and/or approved for marketing in their expanded access program. From both these lists I found all unique drug entries and removed all those in the approved </w:t>
+      </w:r>
+      <w:proofErr w:type="spellStart"/>
+      <w:r>
         <w:rPr>
           <w:rFonts w:ascii="Arial" w:hAnsi="Arial" w:cs="Arial"/>
           <w:color w:val="222222"/>
           <w:shd w:val="clear" w:color="auto" w:fill="FFFFFF"/>
         </w:rPr>
-      </w:pPr>
-    </w:p>
-    <w:p>
+        <w:t>drugs@FDA</w:t>
+      </w:r>
+      <w:proofErr w:type="spellEnd"/>
       <w:r>
         <w:rPr>
           <w:rFonts w:ascii="Arial" w:hAnsi="Arial" w:cs="Arial"/>
           <w:color w:val="222222"/>
           <w:shd w:val="clear" w:color="auto" w:fill="FFFFFF"/>
         </w:rPr>
-        <w:t>Using PharmaGKB I downloaded a comprehensive drugs database. From this I created a python program that allowed for me to easily parse their database and query all drugs from Id’s, all Id’s from each drug and all the different terms used for each drug. This was done to create a more compressive list of all terms used for each drug such that one can quickly determine if a dr</w:t>
-      </w:r>
-      <w:r>
+        <w:t xml:space="preserve"> database and those with the text phrase placebo. Because these databases are not linked it’s possible that this does not remove all the approved drugs to contain just the experimental drugs. However, this still provides value as an estimate of what is available.  </w:t>
+      </w:r>
+    </w:p>
+    <w:p>
+      <w:pPr>
         <w:rPr>
           <w:rFonts w:ascii="Arial" w:hAnsi="Arial" w:cs="Arial"/>
           <w:color w:val="222222"/>
           <w:shd w:val="clear" w:color="auto" w:fill="FFFFFF"/>
         </w:rPr>
-        <w:t>ug listed in the warehouse i</w:t>
-      </w:r>
-      <w:r>
+      </w:pPr>
+    </w:p>
+    <w:p>
+      <w:pPr>
         <w:rPr>
           <w:rFonts w:ascii="Arial" w:hAnsi="Arial" w:cs="Arial"/>
           <w:color w:val="222222"/>
           <w:shd w:val="clear" w:color="auto" w:fill="FFFFFF"/>
         </w:rPr>
+      </w:pPr>
+      <w:r>
+        <w:rPr>
+          <w:rFonts w:ascii="Arial" w:hAnsi="Arial" w:cs="Arial"/>
+          <w:color w:val="222222"/>
+          <w:shd w:val="clear" w:color="auto" w:fill="FFFFFF"/>
+        </w:rPr>
+        <w:t xml:space="preserve">Using </w:t>
+      </w:r>
+      <w:proofErr w:type="spellStart"/>
+      <w:r>
+        <w:rPr>
+          <w:rFonts w:ascii="Arial" w:hAnsi="Arial" w:cs="Arial"/>
+          <w:color w:val="222222"/>
+          <w:shd w:val="clear" w:color="auto" w:fill="FFFFFF"/>
+        </w:rPr>
+        <w:t>PharmaGKB</w:t>
+      </w:r>
+      <w:proofErr w:type="spellEnd"/>
+      <w:r>
+        <w:rPr>
+          <w:rFonts w:ascii="Arial" w:hAnsi="Arial" w:cs="Arial"/>
+          <w:color w:val="222222"/>
+          <w:shd w:val="clear" w:color="auto" w:fill="FFFFFF"/>
+        </w:rPr>
+        <w:t xml:space="preserve"> I downloaded a comprehensive drugs database. From this I created a python program that allowed for me to easily parse their database and query all drugs from Id’s, all Id’s from each drug and all the different terms used for each drug. This was done to create a more compressive list of all terms used for each drug such that one can quickly determine if a dr</w:t>
+      </w:r>
+      <w:r>
+        <w:rPr>
+          <w:rFonts w:ascii="Arial" w:hAnsi="Arial" w:cs="Arial"/>
+          <w:color w:val="222222"/>
+          <w:shd w:val="clear" w:color="auto" w:fill="FFFFFF"/>
+        </w:rPr>
+        <w:t>ug listed in the warehouse i</w:t>
+      </w:r>
+      <w:r>
+        <w:rPr>
+          <w:rFonts w:ascii="Arial" w:hAnsi="Arial" w:cs="Arial"/>
+          <w:color w:val="222222"/>
+          <w:shd w:val="clear" w:color="auto" w:fill="FFFFFF"/>
+        </w:rPr>
         <w:t>s novel or simply not the main name.</w:t>
       </w:r>
     </w:p>
     <w:p>
       <w:r>
+        <w:rPr>
+          <w:rFonts w:ascii="Arial" w:hAnsi="Arial" w:cs="Arial"/>
+          <w:color w:val="222222"/>
+          <w:shd w:val="clear" w:color="auto" w:fill="FFFFFF"/>
+        </w:rPr>
+        <w:t>-</w:t>
+      </w:r>
+      <w:proofErr w:type="spellStart"/>
+      <w:r>
+        <w:rPr>
+          <w:rFonts w:ascii="Arial" w:hAnsi="Arial" w:cs="Arial"/>
+          <w:color w:val="222222"/>
+          <w:shd w:val="clear" w:color="auto" w:fill="FFFFFF"/>
+        </w:rPr>
+        <w:t>RXNorm</w:t>
+      </w:r>
+      <w:proofErr w:type="spellEnd"/>
+      <w:r>
+        <w:rPr>
+          <w:rFonts w:ascii="Arial" w:hAnsi="Arial" w:cs="Arial"/>
+          <w:color w:val="222222"/>
+          <w:shd w:val="clear" w:color="auto" w:fill="FFFFFF"/>
+        </w:rPr>
+        <w:t xml:space="preserve"> might do something similar</w:t>
+      </w:r>
+    </w:p>
+    <w:p>
+      <w:r>
         <w:t>Results:</w:t>
       </w:r>
     </w:p>
@@ -723,13 +1023,63 @@
         <w:t xml:space="preserve">[5] </w:t>
       </w:r>
       <w:r>
-        <w:t>Darrow, J.J., A. Sarpatwari, J.Avorn, and A.S. Kesselheim. 2015. Practical, legal, and ethical issues in expanded access to investigational drugs. The New England Journal of Medicine 372(3): 279–286.</w:t>
-      </w:r>
-      <w:r>
-        <w:t xml:space="preserve"> Which is refrenced in the r</w:t>
-      </w:r>
-      <w:r>
-        <w:t>eally really good paper on the medical neglicance side</w:t>
+        <w:t xml:space="preserve">Darrow, J.J., A. </w:t>
+      </w:r>
+      <w:proofErr w:type="spellStart"/>
+      <w:r>
+        <w:t>Sarpatwari</w:t>
+      </w:r>
+      <w:proofErr w:type="spellEnd"/>
+      <w:r>
+        <w:t xml:space="preserve">, </w:t>
+      </w:r>
+      <w:proofErr w:type="spellStart"/>
+      <w:proofErr w:type="gramStart"/>
+      <w:r>
+        <w:t>J.Avorn</w:t>
+      </w:r>
+      <w:proofErr w:type="spellEnd"/>
+      <w:proofErr w:type="gramEnd"/>
+      <w:r>
+        <w:t xml:space="preserve">, and A.S. </w:t>
+      </w:r>
+      <w:proofErr w:type="spellStart"/>
+      <w:r>
+        <w:t>Kesselheim</w:t>
+      </w:r>
+      <w:proofErr w:type="spellEnd"/>
+      <w:r>
+        <w:t>. 2015. Practical, legal, and ethical issues in expanded access to investigational drugs. The New England Journal of Medicine 372(3): 279–286.</w:t>
+      </w:r>
+      <w:r>
+        <w:t xml:space="preserve"> Which is </w:t>
+      </w:r>
+      <w:proofErr w:type="spellStart"/>
+      <w:r>
+        <w:t>refrenced</w:t>
+      </w:r>
+      <w:proofErr w:type="spellEnd"/>
+      <w:r>
+        <w:t xml:space="preserve"> in the r</w:t>
+      </w:r>
+      <w:r>
+        <w:t xml:space="preserve">eally </w:t>
+      </w:r>
+      <w:proofErr w:type="spellStart"/>
+      <w:r>
+        <w:t>really</w:t>
+      </w:r>
+      <w:proofErr w:type="spellEnd"/>
+      <w:r>
+        <w:t xml:space="preserve"> good paper on the medical </w:t>
+      </w:r>
+      <w:proofErr w:type="spellStart"/>
+      <w:r>
+        <w:t>neglicance</w:t>
+      </w:r>
+      <w:proofErr w:type="spellEnd"/>
+      <w:r>
+        <w:t xml:space="preserve"> side</w:t>
       </w:r>
       <w:r>
         <w:t xml:space="preserve"> </w:t>
@@ -792,6 +1142,20 @@
     </w:p>
     <w:p>
       <w:r>
+        <w:t xml:space="preserve">[8] clinicaltrails.gov this format though was done by [5] as </w:t>
+      </w:r>
+      <w:proofErr w:type="gramStart"/>
+      <w:r>
+        <w:t>there</w:t>
+      </w:r>
+      <w:proofErr w:type="gramEnd"/>
+      <w:r>
+        <w:t xml:space="preserve"> citation number [19]</w:t>
+      </w:r>
+    </w:p>
+    <w:p>
+      <w:r>
+        <w:lastRenderedPageBreak/>
         <w:t xml:space="preserve">[99] </w:t>
       </w:r>
       <w:hyperlink r:id="rId16" w:history="1">
@@ -803,42 +1167,220 @@
         </w:r>
       </w:hyperlink>
       <w:r>
-        <w:t xml:space="preserve"> Says how independent irb takes up to 48 hours and lists some associated costs might be useful info.</w:t>
-      </w:r>
-    </w:p>
-    <w:p/>
-    <w:p/>
-    <w:p/>
-    <w:p/>
-    <w:p/>
-    <w:p/>
-    <w:p/>
-    <w:p/>
-    <w:p/>
-    <w:p/>
-    <w:p/>
-    <w:p/>
-    <w:p/>
-    <w:p/>
-    <w:p/>
-    <w:p/>
-    <w:p/>
-    <w:p/>
-    <w:p/>
-    <w:p/>
-    <w:p/>
-    <w:p/>
-    <w:p/>
-    <w:p/>
-    <w:p/>
-    <w:p/>
-    <w:p/>
-    <w:p/>
-    <w:p/>
-    <w:p/>
-    <w:p/>
-    <w:p>
+        <w:t xml:space="preserve"> Says how independent </w:t>
+      </w:r>
+      <w:proofErr w:type="spellStart"/>
+      <w:r>
+        <w:t>irb</w:t>
+      </w:r>
+      <w:proofErr w:type="spellEnd"/>
+      <w:r>
+        <w:t xml:space="preserve"> takes up to 48 hours and lists some associated costs might be useful info.</w:t>
+      </w:r>
+    </w:p>
+    <w:p>
+      <w:r>
+        <w:t>[99]</w:t>
+      </w:r>
+      <w:r>
+        <w:t xml:space="preserve"> </w:t>
+      </w:r>
       <w:hyperlink r:id="rId17" w:history="1">
+        <w:r>
+          <w:rPr>
+            <w:rStyle w:val="Hyperlink"/>
+          </w:rPr>
+          <w:t>http://www.consortiumofirb.org/membership-info/</w:t>
+        </w:r>
+      </w:hyperlink>
+      <w:r>
+        <w:t xml:space="preserve"> a consortium of independent </w:t>
+      </w:r>
+      <w:proofErr w:type="spellStart"/>
+      <w:r>
+        <w:t>irb</w:t>
+      </w:r>
+      <w:proofErr w:type="spellEnd"/>
+    </w:p>
+    <w:p>
+      <w:r>
+        <w:t xml:space="preserve">[99] </w:t>
+      </w:r>
+      <w:r>
+        <w:rPr>
+          <w:rFonts w:ascii="Arial" w:hAnsi="Arial" w:cs="Arial"/>
+          <w:color w:val="333333"/>
+          <w:shd w:val="clear" w:color="auto" w:fill="FFFFFF"/>
+        </w:rPr>
+        <w:t>Electronic Code of Federal Regulations, Part 314.510. US Food and Drug administration silver spring. </w:t>
+      </w:r>
+      <w:r>
+        <w:rPr>
+          <w:rStyle w:val="nlmpublisher-name"/>
+          <w:rFonts w:ascii="Arial" w:hAnsi="Arial" w:cs="Arial"/>
+          <w:color w:val="333333"/>
+        </w:rPr>
+        <w:t>MD US Food and Drug Administration</w:t>
+      </w:r>
+      <w:r>
+        <w:rPr>
+          <w:rFonts w:ascii="Arial" w:hAnsi="Arial" w:cs="Arial"/>
+          <w:color w:val="333333"/>
+          <w:shd w:val="clear" w:color="auto" w:fill="FFFFFF"/>
+        </w:rPr>
+        <w:t>; </w:t>
+      </w:r>
+      <w:r>
+        <w:rPr>
+          <w:rStyle w:val="nlmyear"/>
+          <w:rFonts w:ascii="Arial" w:hAnsi="Arial" w:cs="Arial"/>
+          <w:color w:val="333333"/>
+        </w:rPr>
+        <w:t>2008</w:t>
+      </w:r>
+      <w:r>
+        <w:rPr>
+          <w:rFonts w:ascii="Arial" w:hAnsi="Arial" w:cs="Arial"/>
+          <w:color w:val="333333"/>
+          <w:shd w:val="clear" w:color="auto" w:fill="FFFFFF"/>
+        </w:rPr>
+        <w:t>. </w:t>
+      </w:r>
+      <w:r>
+        <w:rPr>
+          <w:rFonts w:ascii="Arial" w:hAnsi="Arial" w:cs="Arial"/>
+          <w:color w:val="333333"/>
+          <w:shd w:val="clear" w:color="auto" w:fill="FFFFFF"/>
+        </w:rPr>
+        <w:t xml:space="preserve"> Can charge for direct cost through expanded access</w:t>
+      </w:r>
+    </w:p>
+    <w:p>
+      <w:r>
+        <w:t xml:space="preserve">[99] </w:t>
+      </w:r>
+      <w:r>
+        <w:rPr>
+          <w:color w:val="4D4D4D"/>
+          <w:sz w:val="23"/>
+          <w:szCs w:val="23"/>
+          <w:shd w:val="clear" w:color="auto" w:fill="FFFFFF"/>
+        </w:rPr>
+        <w:t>Expanded access to investigational drugs for treatment use: final rule. </w:t>
+      </w:r>
+      <w:r>
+        <w:rPr>
+          <w:rStyle w:val="citationsource-journal"/>
+          <w:color w:val="4D4D4D"/>
+          <w:sz w:val="23"/>
+          <w:szCs w:val="23"/>
+          <w:bdr w:val="none" w:sz="0" w:space="0" w:color="auto" w:frame="1"/>
+          <w:shd w:val="clear" w:color="auto" w:fill="FFFFFF"/>
+        </w:rPr>
+        <w:t>Fed Regist</w:t>
+      </w:r>
+      <w:proofErr w:type="gramStart"/>
+      <w:r>
+        <w:rPr>
+          <w:rStyle w:val="nlmyear"/>
+          <w:color w:val="4D4D4D"/>
+          <w:sz w:val="23"/>
+          <w:szCs w:val="23"/>
+          <w:bdr w:val="none" w:sz="0" w:space="0" w:color="auto" w:frame="1"/>
+          <w:shd w:val="clear" w:color="auto" w:fill="FFFFFF"/>
+        </w:rPr>
+        <w:t>2009</w:t>
+      </w:r>
+      <w:r>
+        <w:rPr>
+          <w:color w:val="4D4D4D"/>
+          <w:sz w:val="23"/>
+          <w:szCs w:val="23"/>
+          <w:shd w:val="clear" w:color="auto" w:fill="FFFFFF"/>
+        </w:rPr>
+        <w:t>;74:</w:t>
+      </w:r>
+      <w:r>
+        <w:rPr>
+          <w:rStyle w:val="nlmfpage"/>
+          <w:color w:val="4D4D4D"/>
+          <w:sz w:val="23"/>
+          <w:szCs w:val="23"/>
+          <w:bdr w:val="none" w:sz="0" w:space="0" w:color="auto" w:frame="1"/>
+          <w:shd w:val="clear" w:color="auto" w:fill="FFFFFF"/>
+        </w:rPr>
+        <w:t>40900</w:t>
+      </w:r>
+      <w:proofErr w:type="gramEnd"/>
+      <w:r>
+        <w:rPr>
+          <w:color w:val="4D4D4D"/>
+          <w:sz w:val="23"/>
+          <w:szCs w:val="23"/>
+          <w:shd w:val="clear" w:color="auto" w:fill="FFFFFF"/>
+        </w:rPr>
+        <w:t>-</w:t>
+      </w:r>
+      <w:r>
+        <w:rPr>
+          <w:rStyle w:val="nlmlpage"/>
+          <w:color w:val="4D4D4D"/>
+          <w:sz w:val="23"/>
+          <w:szCs w:val="23"/>
+          <w:bdr w:val="none" w:sz="0" w:space="0" w:color="auto" w:frame="1"/>
+          <w:shd w:val="clear" w:color="auto" w:fill="FFFFFF"/>
+        </w:rPr>
+        <w:t>40945</w:t>
+      </w:r>
+      <w:r>
+        <w:rPr>
+          <w:rStyle w:val="nlmlpage"/>
+          <w:color w:val="4D4D4D"/>
+          <w:sz w:val="23"/>
+          <w:szCs w:val="23"/>
+          <w:bdr w:val="none" w:sz="0" w:space="0" w:color="auto" w:frame="1"/>
+          <w:shd w:val="clear" w:color="auto" w:fill="FFFFFF"/>
+        </w:rPr>
+        <w:t xml:space="preserve"> </w:t>
+      </w:r>
+      <w:bookmarkStart w:id="0" w:name="_GoBack"/>
+      <w:bookmarkEnd w:id="0"/>
+      <w:r>
+        <w:t>Can take up to 120 man hours to prepare a protocol for intermediate size population</w:t>
+      </w:r>
+    </w:p>
+    <w:p/>
+    <w:p/>
+    <w:p/>
+    <w:p/>
+    <w:p/>
+    <w:p/>
+    <w:p/>
+    <w:p/>
+    <w:p/>
+    <w:p/>
+    <w:p/>
+    <w:p/>
+    <w:p/>
+    <w:p/>
+    <w:p/>
+    <w:p/>
+    <w:p/>
+    <w:p/>
+    <w:p/>
+    <w:p/>
+    <w:p/>
+    <w:p/>
+    <w:p/>
+    <w:p/>
+    <w:p/>
+    <w:p/>
+    <w:p/>
+    <w:p/>
+    <w:p/>
+    <w:p/>
+    <w:p>
+      <w:hyperlink r:id="rId18" w:history="1">
         <w:r>
           <w:rPr>
             <w:rStyle w:val="Hyperlink"/>
@@ -902,26 +1444,9 @@
           <w:szCs w:val="23"/>
           <w:shd w:val="clear" w:color="auto" w:fill="FFFFFF"/>
         </w:rPr>
-        <w:t>2. Karlin-Smith S, Kim SM. Senate approves ‘right-to-try’ drug bill. Politico. politico.com/story/2017/08/03/senate-right-to-try-drug-bill-241293. Published August 3, 2017. Accessed January 16, 2018.</w:t>
-      </w:r>
-      <w:r>
-        <w:rPr>
-          <w:rFonts w:ascii="Arial" w:hAnsi="Arial" w:cs="Arial"/>
-          <w:color w:val="444444"/>
-          <w:sz w:val="23"/>
-          <w:szCs w:val="23"/>
-        </w:rPr>
-        <w:br/>
-      </w:r>
-      <w:r>
-        <w:rPr>
-          <w:rFonts w:ascii="Arial" w:hAnsi="Arial" w:cs="Arial"/>
-          <w:color w:val="444444"/>
-          <w:sz w:val="23"/>
-          <w:szCs w:val="23"/>
-        </w:rPr>
-        <w:br/>
-      </w:r>
+        <w:t xml:space="preserve">2. </w:t>
+      </w:r>
+      <w:proofErr w:type="spellStart"/>
       <w:r>
         <w:rPr>
           <w:rFonts w:ascii="Arial" w:hAnsi="Arial" w:cs="Arial"/>
@@ -930,6 +1455,45 @@
           <w:szCs w:val="23"/>
           <w:shd w:val="clear" w:color="auto" w:fill="FFFFFF"/>
         </w:rPr>
+        <w:t>Karlin</w:t>
+      </w:r>
+      <w:proofErr w:type="spellEnd"/>
+      <w:r>
+        <w:rPr>
+          <w:rFonts w:ascii="Arial" w:hAnsi="Arial" w:cs="Arial"/>
+          <w:color w:val="444444"/>
+          <w:sz w:val="23"/>
+          <w:szCs w:val="23"/>
+          <w:shd w:val="clear" w:color="auto" w:fill="FFFFFF"/>
+        </w:rPr>
+        <w:t>-Smith S, Kim SM. Senate approves ‘right-to-try’ drug bill. Politico. politico.com/story/2017/08/03/senate-right-to-try-drug-bill-241293. Published August 3, 2017. Accessed January 16, 2018.</w:t>
+      </w:r>
+      <w:r>
+        <w:rPr>
+          <w:rFonts w:ascii="Arial" w:hAnsi="Arial" w:cs="Arial"/>
+          <w:color w:val="444444"/>
+          <w:sz w:val="23"/>
+          <w:szCs w:val="23"/>
+        </w:rPr>
+        <w:br/>
+      </w:r>
+      <w:r>
+        <w:rPr>
+          <w:rFonts w:ascii="Arial" w:hAnsi="Arial" w:cs="Arial"/>
+          <w:color w:val="444444"/>
+          <w:sz w:val="23"/>
+          <w:szCs w:val="23"/>
+        </w:rPr>
+        <w:br/>
+      </w:r>
+      <w:r>
+        <w:rPr>
+          <w:rFonts w:ascii="Arial" w:hAnsi="Arial" w:cs="Arial"/>
+          <w:color w:val="444444"/>
+          <w:sz w:val="23"/>
+          <w:szCs w:val="23"/>
+          <w:shd w:val="clear" w:color="auto" w:fill="FFFFFF"/>
+        </w:rPr>
         <w:t>3. FDA Expanded Access (Compassionate Use). FDA website. fda.gov/NewsEvents/PublicHealthFocus/ExpandedAccessCompassionateUse/default.htm. </w:t>
       </w:r>
     </w:p>
@@ -940,7 +1504,7 @@
           <w:rStyle w:val="Hyperlink"/>
         </w:rPr>
       </w:pPr>
-      <w:hyperlink r:id="rId18" w:history="1">
+      <w:hyperlink r:id="rId19" w:history="1">
         <w:r>
           <w:rPr>
             <w:rStyle w:val="Hyperlink"/>
@@ -962,12 +1526,21 @@
         </w:rPr>
         <w:t>6. </w:t>
       </w:r>
-      <w:r>
-        <w:rPr>
-          <w:rStyle w:val="element-citation"/>
-          <w:color w:val="000000"/>
-        </w:rPr>
-        <w:t>Falit BP, Gross CP. Access to experimental drugs for terminally ill patients. </w:t>
+      <w:proofErr w:type="spellStart"/>
+      <w:r>
+        <w:rPr>
+          <w:rStyle w:val="element-citation"/>
+          <w:color w:val="000000"/>
+        </w:rPr>
+        <w:t>Falit</w:t>
+      </w:r>
+      <w:proofErr w:type="spellEnd"/>
+      <w:r>
+        <w:rPr>
+          <w:rStyle w:val="element-citation"/>
+          <w:color w:val="000000"/>
+        </w:rPr>
+        <w:t xml:space="preserve"> BP, Gross CP. Access to experimental drugs for terminally ill patients. </w:t>
       </w:r>
       <w:r>
         <w:rPr>
@@ -976,6 +1549,7 @@
         </w:rPr>
         <w:t>JAMA. </w:t>
       </w:r>
+      <w:proofErr w:type="gramStart"/>
       <w:r>
         <w:rPr>
           <w:rStyle w:val="element-citation"/>
@@ -995,7 +1569,31 @@
           <w:rStyle w:val="element-citation"/>
           <w:color w:val="000000"/>
         </w:rPr>
-        <w:t>:2793–2795. doi: 10.1001/jama.2008.828.</w:t>
+        <w:t>:2793</w:t>
+      </w:r>
+      <w:proofErr w:type="gramEnd"/>
+      <w:r>
+        <w:rPr>
+          <w:rStyle w:val="element-citation"/>
+          <w:color w:val="000000"/>
+        </w:rPr>
+        <w:t xml:space="preserve">–2795. </w:t>
+      </w:r>
+      <w:proofErr w:type="spellStart"/>
+      <w:r>
+        <w:rPr>
+          <w:rStyle w:val="element-citation"/>
+          <w:color w:val="000000"/>
+        </w:rPr>
+        <w:t>doi</w:t>
+      </w:r>
+      <w:proofErr w:type="spellEnd"/>
+      <w:r>
+        <w:rPr>
+          <w:rStyle w:val="element-citation"/>
+          <w:color w:val="000000"/>
+        </w:rPr>
+        <w:t>: 10.1001/jama.2008.828.</w:t>
       </w:r>
       <w:r>
         <w:rPr>
@@ -1004,7 +1602,7 @@
         </w:rPr>
         <w:t>[</w:t>
       </w:r>
-      <w:hyperlink r:id="rId19" w:tgtFrame="pmc_ext" w:history="1">
+      <w:hyperlink r:id="rId20" w:tgtFrame="pmc_ext" w:history="1">
         <w:r>
           <w:rPr>
             <w:rStyle w:val="Hyperlink"/>
@@ -1034,7 +1632,7 @@
         </w:rPr>
         <w:t>[</w:t>
       </w:r>
-      <w:hyperlink r:id="rId20" w:tgtFrame="pmc_ext" w:history="1">
+      <w:hyperlink r:id="rId21" w:tgtFrame="pmc_ext" w:history="1">
         <w:r>
           <w:rPr>
             <w:rStyle w:val="Hyperlink"/>
@@ -1069,14 +1667,39 @@
           <w:rStyle w:val="element-citation"/>
           <w:color w:val="000000"/>
         </w:rPr>
-        <w:t>Welch MJ, Lally R, Miller JE, et al. The ethics and regulatory landscape of including vulnerable populations in pragmatic clinical trials. </w:t>
-      </w:r>
+        <w:t xml:space="preserve">Welch MJ, </w:t>
+      </w:r>
+      <w:proofErr w:type="spellStart"/>
+      <w:r>
+        <w:rPr>
+          <w:rStyle w:val="element-citation"/>
+          <w:color w:val="000000"/>
+        </w:rPr>
+        <w:t>Lally</w:t>
+      </w:r>
+      <w:proofErr w:type="spellEnd"/>
+      <w:r>
+        <w:rPr>
+          <w:rStyle w:val="element-citation"/>
+          <w:color w:val="000000"/>
+        </w:rPr>
+        <w:t xml:space="preserve"> R, Miller JE, et al. The ethics and regulatory landscape of including vulnerable populations in pragmatic clinical trials. </w:t>
+      </w:r>
+      <w:proofErr w:type="spellStart"/>
       <w:r>
         <w:rPr>
           <w:rStyle w:val="ref-journal"/>
           <w:color w:val="000000"/>
         </w:rPr>
-        <w:t>Clin Trials. </w:t>
+        <w:t>Clin</w:t>
+      </w:r>
+      <w:proofErr w:type="spellEnd"/>
+      <w:r>
+        <w:rPr>
+          <w:rStyle w:val="ref-journal"/>
+          <w:color w:val="000000"/>
+        </w:rPr>
+        <w:t xml:space="preserve"> Trials. </w:t>
       </w:r>
       <w:r>
         <w:rPr>
@@ -1097,7 +1720,23 @@
           <w:rStyle w:val="element-citation"/>
           <w:color w:val="000000"/>
         </w:rPr>
-        <w:t>(5):503–510. doi: 10.1177/1740774515597701. </w:t>
+        <w:t xml:space="preserve">(5):503–510. </w:t>
+      </w:r>
+      <w:proofErr w:type="spellStart"/>
+      <w:r>
+        <w:rPr>
+          <w:rStyle w:val="element-citation"/>
+          <w:color w:val="000000"/>
+        </w:rPr>
+        <w:t>doi</w:t>
+      </w:r>
+      <w:proofErr w:type="spellEnd"/>
+      <w:r>
+        <w:rPr>
+          <w:rStyle w:val="element-citation"/>
+          <w:color w:val="000000"/>
+        </w:rPr>
+        <w:t>: 10.1177/1740774515597701. </w:t>
       </w:r>
       <w:r>
         <w:rPr>
@@ -1106,7 +1745,7 @@
         </w:rPr>
         <w:t>[</w:t>
       </w:r>
-      <w:hyperlink r:id="rId21" w:history="1">
+      <w:hyperlink r:id="rId22" w:history="1">
         <w:r>
           <w:rPr>
             <w:rStyle w:val="Hyperlink"/>
@@ -1136,7 +1775,7 @@
         </w:rPr>
         <w:t>[</w:t>
       </w:r>
-      <w:hyperlink r:id="rId22" w:tgtFrame="pmc_ext" w:history="1">
+      <w:hyperlink r:id="rId23" w:tgtFrame="pmc_ext" w:history="1">
         <w:r>
           <w:rPr>
             <w:rStyle w:val="Hyperlink"/>
@@ -1166,7 +1805,7 @@
         </w:rPr>
         <w:t>[</w:t>
       </w:r>
-      <w:hyperlink r:id="rId23" w:tgtFrame="pmc_ext" w:history="1">
+      <w:hyperlink r:id="rId24" w:tgtFrame="pmc_ext" w:history="1">
         <w:r>
           <w:rPr>
             <w:rStyle w:val="Hyperlink"/>
@@ -1201,7 +1840,23 @@
           <w:rStyle w:val="element-citation"/>
           <w:color w:val="000000"/>
         </w:rPr>
-        <w:t>Mackey TK, Schoenfeld VJ. Going “social” to access experimental and potentially life-saving treatment: an assessment of the policy and online patient advocacy environment for expanded access. </w:t>
+        <w:t xml:space="preserve">Mackey TK, </w:t>
+      </w:r>
+      <w:proofErr w:type="spellStart"/>
+      <w:r>
+        <w:rPr>
+          <w:rStyle w:val="element-citation"/>
+          <w:color w:val="000000"/>
+        </w:rPr>
+        <w:t>Schoenfeld</w:t>
+      </w:r>
+      <w:proofErr w:type="spellEnd"/>
+      <w:r>
+        <w:rPr>
+          <w:rStyle w:val="element-citation"/>
+          <w:color w:val="000000"/>
+        </w:rPr>
+        <w:t xml:space="preserve"> VJ. Going “social” to access experimental and potentially life-saving treatment: an assessment of the policy and online patient advocacy environment for expanded access. </w:t>
       </w:r>
       <w:r>
         <w:rPr>
@@ -1210,6 +1865,7 @@
         </w:rPr>
         <w:t>BMC Med. </w:t>
       </w:r>
+      <w:proofErr w:type="gramStart"/>
       <w:r>
         <w:rPr>
           <w:rStyle w:val="element-citation"/>
@@ -1229,7 +1885,31 @@
           <w:rStyle w:val="element-citation"/>
           <w:color w:val="000000"/>
         </w:rPr>
-        <w:t>:17. doi: 10.1186/s12916-016-0568-8. </w:t>
+        <w:t>:17</w:t>
+      </w:r>
+      <w:proofErr w:type="gramEnd"/>
+      <w:r>
+        <w:rPr>
+          <w:rStyle w:val="element-citation"/>
+          <w:color w:val="000000"/>
+        </w:rPr>
+        <w:t xml:space="preserve">. </w:t>
+      </w:r>
+      <w:proofErr w:type="spellStart"/>
+      <w:r>
+        <w:rPr>
+          <w:rStyle w:val="element-citation"/>
+          <w:color w:val="000000"/>
+        </w:rPr>
+        <w:t>doi</w:t>
+      </w:r>
+      <w:proofErr w:type="spellEnd"/>
+      <w:r>
+        <w:rPr>
+          <w:rStyle w:val="element-citation"/>
+          <w:color w:val="000000"/>
+        </w:rPr>
+        <w:t>: 10.1186/s12916-016-0568-8. </w:t>
       </w:r>
       <w:r>
         <w:rPr>
@@ -1238,7 +1918,7 @@
         </w:rPr>
         <w:t>[</w:t>
       </w:r>
-      <w:hyperlink r:id="rId24" w:history="1">
+      <w:hyperlink r:id="rId25" w:history="1">
         <w:r>
           <w:rPr>
             <w:rStyle w:val="Hyperlink"/>
@@ -1254,7 +1934,7 @@
         </w:rPr>
         <w:t>][</w:t>
       </w:r>
-      <w:hyperlink r:id="rId25" w:tgtFrame="pmc_ext" w:history="1">
+      <w:hyperlink r:id="rId26" w:tgtFrame="pmc_ext" w:history="1">
         <w:r>
           <w:rPr>
             <w:rStyle w:val="Hyperlink"/>
@@ -1284,7 +1964,7 @@
         </w:rPr>
         <w:t>[</w:t>
       </w:r>
-      <w:hyperlink r:id="rId26" w:tgtFrame="pmc_ext" w:history="1">
+      <w:hyperlink r:id="rId27" w:tgtFrame="pmc_ext" w:history="1">
         <w:r>
           <w:rPr>
             <w:rStyle w:val="Hyperlink"/>
@@ -1319,7 +1999,39 @@
           <w:rStyle w:val="element-citation"/>
           <w:color w:val="000000"/>
         </w:rPr>
-        <w:t>Downing NS, Shah ND, Neiman JH, Aminawung JA, Krumholz HM, Ross JS. Participation of the elderly, women, and minorities in pivotal trials supporting 2011–2013 U.S. Food and Drug Administration approvals. </w:t>
+        <w:t xml:space="preserve">Downing NS, Shah ND, Neiman JH, </w:t>
+      </w:r>
+      <w:proofErr w:type="spellStart"/>
+      <w:r>
+        <w:rPr>
+          <w:rStyle w:val="element-citation"/>
+          <w:color w:val="000000"/>
+        </w:rPr>
+        <w:t>Aminawung</w:t>
+      </w:r>
+      <w:proofErr w:type="spellEnd"/>
+      <w:r>
+        <w:rPr>
+          <w:rStyle w:val="element-citation"/>
+          <w:color w:val="000000"/>
+        </w:rPr>
+        <w:t xml:space="preserve"> JA, </w:t>
+      </w:r>
+      <w:proofErr w:type="spellStart"/>
+      <w:r>
+        <w:rPr>
+          <w:rStyle w:val="element-citation"/>
+          <w:color w:val="000000"/>
+        </w:rPr>
+        <w:t>Krumholz</w:t>
+      </w:r>
+      <w:proofErr w:type="spellEnd"/>
+      <w:r>
+        <w:rPr>
+          <w:rStyle w:val="element-citation"/>
+          <w:color w:val="000000"/>
+        </w:rPr>
+        <w:t xml:space="preserve"> HM, Ross JS. Participation of the elderly, women, and minorities in pivotal trials supporting 2011–2013 U.S. Food and Drug Administration approvals. </w:t>
       </w:r>
       <w:r>
         <w:rPr>
@@ -1347,7 +2059,23 @@
           <w:rStyle w:val="element-citation"/>
           <w:color w:val="000000"/>
         </w:rPr>
-        <w:t>(1):1. doi: 10.1186/s13063-016-1322-4. </w:t>
+        <w:t xml:space="preserve">(1):1. </w:t>
+      </w:r>
+      <w:proofErr w:type="spellStart"/>
+      <w:r>
+        <w:rPr>
+          <w:rStyle w:val="element-citation"/>
+          <w:color w:val="000000"/>
+        </w:rPr>
+        <w:t>doi</w:t>
+      </w:r>
+      <w:proofErr w:type="spellEnd"/>
+      <w:r>
+        <w:rPr>
+          <w:rStyle w:val="element-citation"/>
+          <w:color w:val="000000"/>
+        </w:rPr>
+        <w:t>: 10.1186/s13063-016-1322-4. </w:t>
       </w:r>
       <w:r>
         <w:rPr>
@@ -1356,7 +2084,7 @@
         </w:rPr>
         <w:t>[</w:t>
       </w:r>
-      <w:hyperlink r:id="rId27" w:history="1">
+      <w:hyperlink r:id="rId28" w:history="1">
         <w:r>
           <w:rPr>
             <w:rStyle w:val="Hyperlink"/>
@@ -1386,7 +2114,7 @@
         </w:rPr>
         <w:t>[</w:t>
       </w:r>
-      <w:hyperlink r:id="rId28" w:tgtFrame="pmc_ext" w:history="1">
+      <w:hyperlink r:id="rId29" w:tgtFrame="pmc_ext" w:history="1">
         <w:r>
           <w:rPr>
             <w:rStyle w:val="Hyperlink"/>
@@ -1416,7 +2144,7 @@
         </w:rPr>
         <w:t>[</w:t>
       </w:r>
-      <w:hyperlink r:id="rId29" w:tgtFrame="pmc_ext" w:history="1">
+      <w:hyperlink r:id="rId30" w:tgtFrame="pmc_ext" w:history="1">
         <w:r>
           <w:rPr>
             <w:rStyle w:val="Hyperlink"/>
@@ -1444,14 +2172,40 @@
         <w:rPr>
           <w:color w:val="000000"/>
         </w:rPr>
+        <w:lastRenderedPageBreak/>
         <w:t>20. </w:t>
       </w:r>
-      <w:r>
-        <w:rPr>
-          <w:rStyle w:val="element-citation"/>
-          <w:color w:val="000000"/>
-        </w:rPr>
-        <w:t>Heiat A, Gross CP, Krumholz HM. Representation of the elderly, women, and minorities in heart failure clinical trials. </w:t>
+      <w:proofErr w:type="spellStart"/>
+      <w:r>
+        <w:rPr>
+          <w:rStyle w:val="element-citation"/>
+          <w:color w:val="000000"/>
+        </w:rPr>
+        <w:t>Heiat</w:t>
+      </w:r>
+      <w:proofErr w:type="spellEnd"/>
+      <w:r>
+        <w:rPr>
+          <w:rStyle w:val="element-citation"/>
+          <w:color w:val="000000"/>
+        </w:rPr>
+        <w:t xml:space="preserve"> A, Gross CP, </w:t>
+      </w:r>
+      <w:proofErr w:type="spellStart"/>
+      <w:r>
+        <w:rPr>
+          <w:rStyle w:val="element-citation"/>
+          <w:color w:val="000000"/>
+        </w:rPr>
+        <w:t>Krumholz</w:t>
+      </w:r>
+      <w:proofErr w:type="spellEnd"/>
+      <w:r>
+        <w:rPr>
+          <w:rStyle w:val="element-citation"/>
+          <w:color w:val="000000"/>
+        </w:rPr>
+        <w:t xml:space="preserve"> HM. Representation of the elderly, women, and minorities in heart failure clinical trials. </w:t>
       </w:r>
       <w:r>
         <w:rPr>
@@ -1479,7 +2233,23 @@
           <w:rStyle w:val="element-citation"/>
           <w:color w:val="000000"/>
         </w:rPr>
-        <w:t>(15):1682–1688. doi: 10.1001/archinte.162.15.1682.</w:t>
+        <w:t xml:space="preserve">(15):1682–1688. </w:t>
+      </w:r>
+      <w:proofErr w:type="spellStart"/>
+      <w:r>
+        <w:rPr>
+          <w:rStyle w:val="element-citation"/>
+          <w:color w:val="000000"/>
+        </w:rPr>
+        <w:t>doi</w:t>
+      </w:r>
+      <w:proofErr w:type="spellEnd"/>
+      <w:r>
+        <w:rPr>
+          <w:rStyle w:val="element-citation"/>
+          <w:color w:val="000000"/>
+        </w:rPr>
+        <w:t>: 10.1001/archinte.162.15.1682.</w:t>
       </w:r>
       <w:r>
         <w:rPr>
@@ -1488,7 +2258,7 @@
         </w:rPr>
         <w:t>[</w:t>
       </w:r>
-      <w:hyperlink r:id="rId30" w:tgtFrame="pmc_ext" w:history="1">
+      <w:hyperlink r:id="rId31" w:tgtFrame="pmc_ext" w:history="1">
         <w:r>
           <w:rPr>
             <w:rStyle w:val="Hyperlink"/>
@@ -1518,7 +2288,7 @@
         </w:rPr>
         <w:t>[</w:t>
       </w:r>
-      <w:hyperlink r:id="rId31" w:tgtFrame="pmc_ext" w:history="1">
+      <w:hyperlink r:id="rId32" w:tgtFrame="pmc_ext" w:history="1">
         <w:r>
           <w:rPr>
             <w:rStyle w:val="Hyperlink"/>
@@ -1538,7 +2308,7 @@
     <w:p/>
     <w:p/>
     <w:p>
-      <w:hyperlink r:id="rId32" w:history="1">
+      <w:hyperlink r:id="rId33" w:history="1">
         <w:r>
           <w:rPr>
             <w:rStyle w:val="Hyperlink"/>
@@ -1547,11 +2317,16 @@
         </w:r>
       </w:hyperlink>
       <w:r>
-        <w:t xml:space="preserve"> - high level impact on expanded acess</w:t>
-      </w:r>
-    </w:p>
-    <w:p>
-      <w:hyperlink r:id="rId33" w:history="1">
+        <w:t xml:space="preserve"> - high level impact on expanded </w:t>
+      </w:r>
+      <w:proofErr w:type="spellStart"/>
+      <w:r>
+        <w:t>acess</w:t>
+      </w:r>
+      <w:proofErr w:type="spellEnd"/>
+    </w:p>
+    <w:p>
+      <w:hyperlink r:id="rId34" w:history="1">
         <w:r>
           <w:rPr>
             <w:rStyle w:val="Hyperlink"/>
@@ -1566,7 +2341,15 @@
         <w:t>IRB’s</w:t>
       </w:r>
       <w:r>
-        <w:t xml:space="preserve"> very valuable (analyzed data set of 100 irb’s to see what</w:t>
+        <w:t xml:space="preserve"> very valuable (analyzed data set of 100 </w:t>
+      </w:r>
+      <w:proofErr w:type="spellStart"/>
+      <w:r>
+        <w:t>irb’s</w:t>
+      </w:r>
+      <w:proofErr w:type="spellEnd"/>
+      <w:r>
+        <w:t xml:space="preserve"> to see what</w:t>
       </w:r>
       <w:r>
         <w:t xml:space="preserve"> policies common)</w:t>
@@ -1574,18 +2357,55 @@
     </w:p>
     <w:p>
       <w:r>
-        <w:t>Could be intressting to explore impact of one IRB member review policy</w:t>
-      </w:r>
-    </w:p>
-    <w:p>
-      <w:r>
-        <w:t>Could be cool to search through 100 irb’s with nlp</w:t>
-      </w:r>
-    </w:p>
-    <w:p/>
-    <w:p>
-      <w:r>
-        <w:t>OOOO could hit up mount Sinai irb to see if we could review their records of drug access and from there acess the acceptance rate. This is novel because no estimates of this number exists.</w:t>
+        <w:t xml:space="preserve">Could be </w:t>
+      </w:r>
+      <w:proofErr w:type="spellStart"/>
+      <w:r>
+        <w:t>intressting</w:t>
+      </w:r>
+      <w:proofErr w:type="spellEnd"/>
+      <w:r>
+        <w:t xml:space="preserve"> to explore impact of one IRB member review policy</w:t>
+      </w:r>
+    </w:p>
+    <w:p>
+      <w:r>
+        <w:t xml:space="preserve">Could be cool to search through 100 </w:t>
+      </w:r>
+      <w:proofErr w:type="spellStart"/>
+      <w:r>
+        <w:t>irb’s</w:t>
+      </w:r>
+      <w:proofErr w:type="spellEnd"/>
+      <w:r>
+        <w:t xml:space="preserve"> with </w:t>
+      </w:r>
+      <w:proofErr w:type="spellStart"/>
+      <w:r>
+        <w:t>nlp</w:t>
+      </w:r>
+      <w:proofErr w:type="spellEnd"/>
+    </w:p>
+    <w:p/>
+    <w:p>
+      <w:r>
+        <w:t xml:space="preserve">OOOO could hit up mount Sinai </w:t>
+      </w:r>
+      <w:proofErr w:type="spellStart"/>
+      <w:r>
+        <w:t>irb</w:t>
+      </w:r>
+      <w:proofErr w:type="spellEnd"/>
+      <w:r>
+        <w:t xml:space="preserve"> to see if we could review their records of drug access and from there </w:t>
+      </w:r>
+      <w:proofErr w:type="spellStart"/>
+      <w:r>
+        <w:t>acess</w:t>
+      </w:r>
+      <w:proofErr w:type="spellEnd"/>
+      <w:r>
+        <w:t xml:space="preserve"> the acceptance rate. This is novel because no estimates of this number exists.</w:t>
       </w:r>
     </w:p>
     <w:p>
@@ -1594,7 +2414,7 @@
       </w:r>
     </w:p>
     <w:p>
-      <w:hyperlink r:id="rId34" w:history="1">
+      <w:hyperlink r:id="rId35" w:history="1">
         <w:r>
           <w:rPr>
             <w:rStyle w:val="Hyperlink"/>
@@ -1603,12 +2423,20 @@
         </w:r>
       </w:hyperlink>
       <w:r>
-        <w:t xml:space="preserve"> - shows a lot of drugs in expanded acess program get approved soon after</w:t>
-      </w:r>
-    </w:p>
-    <w:p/>
-    <w:p>
-      <w:hyperlink r:id="rId35" w:history="1">
+        <w:t xml:space="preserve"> - shows a lot of drugs in expanded </w:t>
+      </w:r>
+      <w:proofErr w:type="spellStart"/>
+      <w:r>
+        <w:t>acess</w:t>
+      </w:r>
+      <w:proofErr w:type="spellEnd"/>
+      <w:r>
+        <w:t xml:space="preserve"> program get approved soon after</w:t>
+      </w:r>
+    </w:p>
+    <w:p/>
+    <w:p>
+      <w:hyperlink r:id="rId36" w:history="1">
         <w:r>
           <w:rPr>
             <w:rStyle w:val="Hyperlink"/>
@@ -1617,7 +2445,31 @@
         </w:r>
       </w:hyperlink>
       <w:r>
-        <w:t xml:space="preserve"> - very similar to what we were doing originally looking at the approved drugs in drugs@fda and those in expanded acess in clincialtrials. They simply used this info to provide a timeframe about how long it took from expanded access to approval. Coolest thing is they used the expanded access flag</w:t>
+        <w:t xml:space="preserve"> - very similar to what we were doing originally looking at the approved drugs in </w:t>
+      </w:r>
+      <w:proofErr w:type="spellStart"/>
+      <w:r>
+        <w:t>drugs@fda</w:t>
+      </w:r>
+      <w:proofErr w:type="spellEnd"/>
+      <w:r>
+        <w:t xml:space="preserve"> and those in expanded </w:t>
+      </w:r>
+      <w:proofErr w:type="spellStart"/>
+      <w:r>
+        <w:t>acess</w:t>
+      </w:r>
+      <w:proofErr w:type="spellEnd"/>
+      <w:r>
+        <w:t xml:space="preserve"> in </w:t>
+      </w:r>
+      <w:proofErr w:type="spellStart"/>
+      <w:r>
+        <w:t>clincialtrials</w:t>
+      </w:r>
+      <w:proofErr w:type="spellEnd"/>
+      <w:r>
+        <w:t>. They simply used this info to provide a timeframe about how long it took from expanded access to approval. Coolest thing is they used the expanded access flag</w:t>
       </w:r>
       <w:r>
         <w:t xml:space="preserve"> as if it had value which we stated didn’t.</w:t>
@@ -1629,7 +2481,7 @@
           <w:b/>
         </w:rPr>
       </w:pPr>
-      <w:hyperlink r:id="rId36" w:history="1">
+      <w:hyperlink r:id="rId37" w:history="1">
         <w:r>
           <w:rPr>
             <w:rStyle w:val="Hyperlink"/>
@@ -1642,15 +2494,16 @@
         <w:rPr>
           <w:b/>
         </w:rPr>
-        <w:t xml:space="preserve"> - nothing really intressting</w:t>
-      </w:r>
-    </w:p>
-    <w:p>
-      <w:pPr>
+        <w:t xml:space="preserve"> - nothing really </w:t>
+      </w:r>
+      <w:proofErr w:type="spellStart"/>
+      <w:r>
         <w:rPr>
           <w:b/>
         </w:rPr>
-      </w:pPr>
+        <w:t>intressting</w:t>
+      </w:r>
+      <w:proofErr w:type="spellEnd"/>
     </w:p>
     <w:p>
       <w:pPr>
@@ -1658,7 +2511,14 @@
           <w:b/>
         </w:rPr>
       </w:pPr>
-      <w:hyperlink r:id="rId37" w:history="1">
+    </w:p>
+    <w:p>
+      <w:pPr>
+        <w:rPr>
+          <w:b/>
+        </w:rPr>
+      </w:pPr>
+      <w:hyperlink r:id="rId38" w:history="1">
         <w:r>
           <w:rPr>
             <w:rStyle w:val="Hyperlink"/>
@@ -1690,13 +2550,26 @@
     </w:p>
     <w:p>
       <w:r>
-        <w:t>Federal Right-to-Try Legislation — Threatening the FDA’s Public Health Mission Steven Joffe, M.D., M.P.H., and Holly Fernandez Lynch, J.D., M.B.E</w:t>
-      </w:r>
-    </w:p>
-    <w:p>
-      <w:r>
-        <w:t>-most famous paper on topic probs</w:t>
-      </w:r>
+        <w:t xml:space="preserve">Federal Right-to-Try Legislation — Threatening the FDA’s Public Health Mission Steven </w:t>
+      </w:r>
+      <w:proofErr w:type="spellStart"/>
+      <w:r>
+        <w:t>Joffe</w:t>
+      </w:r>
+      <w:proofErr w:type="spellEnd"/>
+      <w:r>
+        <w:t>, M.D., M.P.H., and Holly Fernandez Lynch, J.D., M.B.E</w:t>
+      </w:r>
+    </w:p>
+    <w:p>
+      <w:r>
+        <w:t xml:space="preserve">-most famous paper on topic </w:t>
+      </w:r>
+      <w:proofErr w:type="spellStart"/>
+      <w:r>
+        <w:t>probs</w:t>
+      </w:r>
+      <w:proofErr w:type="spellEnd"/>
     </w:p>
     <w:p/>
     <w:p>
@@ -1705,7 +2578,7 @@
           <w:b/>
         </w:rPr>
       </w:pPr>
-      <w:hyperlink r:id="rId38" w:history="1">
+      <w:hyperlink r:id="rId39" w:history="1">
         <w:r>
           <w:rPr>
             <w:rStyle w:val="Hyperlink"/>
@@ -1725,23 +2598,38 @@
         <w:rPr>
           <w:b/>
         </w:rPr>
-        <w:t>-right to try v v bad</w:t>
-      </w:r>
-    </w:p>
-    <w:p>
-      <w:pPr>
+        <w:lastRenderedPageBreak/>
+        <w:t xml:space="preserve">-right to try v </w:t>
+      </w:r>
+      <w:proofErr w:type="spellStart"/>
+      <w:r>
         <w:rPr>
           <w:b/>
         </w:rPr>
-      </w:pPr>
-    </w:p>
-    <w:p>
-      <w:pPr>
+        <w:t>v</w:t>
+      </w:r>
+      <w:proofErr w:type="spellEnd"/>
+      <w:r>
         <w:rPr>
           <w:b/>
         </w:rPr>
-      </w:pPr>
-      <w:hyperlink r:id="rId39" w:history="1">
+        <w:t xml:space="preserve"> bad</w:t>
+      </w:r>
+    </w:p>
+    <w:p>
+      <w:pPr>
+        <w:rPr>
+          <w:b/>
+        </w:rPr>
+      </w:pPr>
+    </w:p>
+    <w:p>
+      <w:pPr>
+        <w:rPr>
+          <w:b/>
+        </w:rPr>
+      </w:pPr>
+      <w:hyperlink r:id="rId40" w:history="1">
         <w:r>
           <w:rPr>
             <w:rStyle w:val="Hyperlink"/>
@@ -1767,18 +2655,40 @@
         <w:rPr>
           <w:b/>
         </w:rPr>
-        <w:t>-righ try bad</w:t>
-      </w:r>
-    </w:p>
-    <w:p/>
-    <w:p/>
-    <w:p>
-      <w:r>
-        <w:t>Exploring length of time irb takes</w:t>
-      </w:r>
-    </w:p>
-    <w:p>
-      <w:hyperlink r:id="rId40" w:history="1">
+        <w:t>-</w:t>
+      </w:r>
+      <w:proofErr w:type="spellStart"/>
+      <w:r>
+        <w:rPr>
+          <w:b/>
+        </w:rPr>
+        <w:t>righ</w:t>
+      </w:r>
+      <w:proofErr w:type="spellEnd"/>
+      <w:r>
+        <w:rPr>
+          <w:b/>
+        </w:rPr>
+        <w:t xml:space="preserve"> try bad</w:t>
+      </w:r>
+    </w:p>
+    <w:p/>
+    <w:p/>
+    <w:p>
+      <w:r>
+        <w:t xml:space="preserve">Exploring length of time </w:t>
+      </w:r>
+      <w:proofErr w:type="spellStart"/>
+      <w:r>
+        <w:t>irb</w:t>
+      </w:r>
+      <w:proofErr w:type="spellEnd"/>
+      <w:r>
+        <w:t xml:space="preserve"> takes</w:t>
+      </w:r>
+    </w:p>
+    <w:p>
+      <w:hyperlink r:id="rId41" w:history="1">
         <w:r>
           <w:rPr>
             <w:rStyle w:val="Hyperlink"/>
@@ -1788,7 +2698,7 @@
       </w:hyperlink>
     </w:p>
     <w:p>
-      <w:hyperlink r:id="rId41" w:history="1">
+      <w:hyperlink r:id="rId42" w:history="1">
         <w:r>
           <w:rPr>
             <w:rStyle w:val="Hyperlink"/>
@@ -1799,7 +2709,7 @@
     </w:p>
     <w:p/>
     <w:p>
-      <w:hyperlink r:id="rId42" w:history="1">
+      <w:hyperlink r:id="rId43" w:history="1">
         <w:r>
           <w:rPr>
             <w:rStyle w:val="Hyperlink"/>
@@ -2527,6 +3437,31 @@
       <w:contextualSpacing/>
     </w:pPr>
   </w:style>
+  <w:style w:type="character" w:customStyle="1" w:styleId="nlmpublisher-name">
+    <w:name w:val="nlm_publisher-name"/>
+    <w:basedOn w:val="DefaultParagraphFont"/>
+    <w:rsid w:val="00CF1154"/>
+  </w:style>
+  <w:style w:type="character" w:customStyle="1" w:styleId="nlmyear">
+    <w:name w:val="nlm_year"/>
+    <w:basedOn w:val="DefaultParagraphFont"/>
+    <w:rsid w:val="00CF1154"/>
+  </w:style>
+  <w:style w:type="character" w:customStyle="1" w:styleId="citationsource-journal">
+    <w:name w:val="citation_source-journal"/>
+    <w:basedOn w:val="DefaultParagraphFont"/>
+    <w:rsid w:val="00CF1154"/>
+  </w:style>
+  <w:style w:type="character" w:customStyle="1" w:styleId="nlmfpage">
+    <w:name w:val="nlm_fpage"/>
+    <w:basedOn w:val="DefaultParagraphFont"/>
+    <w:rsid w:val="00CF1154"/>
+  </w:style>
+  <w:style w:type="character" w:customStyle="1" w:styleId="nlmlpage">
+    <w:name w:val="nlm_lpage"/>
+    <w:basedOn w:val="DefaultParagraphFont"/>
+    <w:rsid w:val="00CF1154"/>
+  </w:style>
 </w:styles>
 </file>
 

</xml_diff>

<commit_message>
added a new single idea
</commit_message>
<xml_diff>
--- a/Outline.docx
+++ b/Outline.docx
@@ -4,13 +4,8 @@
   <w:body>
     <w:p>
       <w:r>
-        <w:t xml:space="preserve">Biggest Differences between Right to Try and expanded </w:t>
-      </w:r>
-      <w:proofErr w:type="spellStart"/>
-      <w:r>
-        <w:t>acess</w:t>
-      </w:r>
-      <w:proofErr w:type="spellEnd"/>
+        <w:t>Biggest Differences between Right to Try and expanded acess</w:t>
+      </w:r>
     </w:p>
     <w:p>
       <w:pPr>
@@ -83,21 +78,14 @@
         <w:t>llow a single patient</w:t>
       </w:r>
       <w:r>
-        <w:t xml:space="preserve"> using expanded </w:t>
-      </w:r>
-      <w:proofErr w:type="spellStart"/>
-      <w:r>
-        <w:t>acess</w:t>
-      </w:r>
-      <w:proofErr w:type="spellEnd"/>
+        <w:t xml:space="preserve"> using expanded acess</w:t>
+      </w:r>
       <w:r>
         <w:t xml:space="preserve"> and note how long it takes for </w:t>
       </w:r>
-      <w:proofErr w:type="spellStart"/>
       <w:r>
         <w:t>irb</w:t>
       </w:r>
-      <w:proofErr w:type="spellEnd"/>
       <w:r>
         <w:t xml:space="preserve"> approval</w:t>
       </w:r>
@@ -131,31 +119,7 @@
         <w:ind w:left="1440"/>
       </w:pPr>
       <w:r>
-        <w:t xml:space="preserve">-almost no info out on how long </w:t>
-      </w:r>
-      <w:proofErr w:type="spellStart"/>
-      <w:r>
-        <w:t>irb</w:t>
-      </w:r>
-      <w:proofErr w:type="spellEnd"/>
-      <w:r>
-        <w:t xml:space="preserve"> takes or drug approval would take. This is especially true now that </w:t>
-      </w:r>
-      <w:proofErr w:type="spellStart"/>
-      <w:r>
-        <w:t>irb</w:t>
-      </w:r>
-      <w:proofErr w:type="spellEnd"/>
-      <w:r>
-        <w:t xml:space="preserve"> only needs single </w:t>
-      </w:r>
-      <w:proofErr w:type="spellStart"/>
-      <w:r>
-        <w:t>irb</w:t>
-      </w:r>
-      <w:proofErr w:type="spellEnd"/>
-      <w:r>
-        <w:t xml:space="preserve"> member approval.</w:t>
+        <w:t>-almost no info out on how long irb takes or drug approval would take. This is especially true now that irb only needs single irb member approval.</w:t>
       </w:r>
     </w:p>
     <w:p>
@@ -170,15 +134,7 @@
       </w:r>
       <w:r>
         <w:tab/>
-        <w:t xml:space="preserve">-Only looking at one patient is </w:t>
-      </w:r>
-      <w:proofErr w:type="spellStart"/>
-      <w:r>
-        <w:t>kinda</w:t>
-      </w:r>
-      <w:proofErr w:type="spellEnd"/>
-      <w:r>
-        <w:t xml:space="preserve"> lame</w:t>
+        <w:t>-Only looking at one patient is kinda lame</w:t>
       </w:r>
     </w:p>
     <w:p>
@@ -265,15 +221,7 @@
         <w:ind w:left="1440"/>
       </w:pPr>
       <w:r>
-        <w:t xml:space="preserve">-If we could show that </w:t>
-      </w:r>
-      <w:proofErr w:type="spellStart"/>
-      <w:r>
-        <w:t>their</w:t>
-      </w:r>
-      <w:proofErr w:type="spellEnd"/>
-      <w:r>
-        <w:t xml:space="preserve"> have been almost no suits brought up and that those that have been brought up were won by the doctor we can help show that the effects of blocking liability from right to try is reliable. </w:t>
+        <w:t xml:space="preserve">-If we could show that their have been almost no suits brought up and that those that have been brought up were won by the doctor we can help show that the effects of blocking liability from right to try is reliable. </w:t>
       </w:r>
     </w:p>
     <w:p>
@@ -281,15 +229,7 @@
         <w:ind w:left="1440"/>
       </w:pPr>
       <w:r>
-        <w:t xml:space="preserve">-for </w:t>
-      </w:r>
-      <w:proofErr w:type="spellStart"/>
-      <w:r>
-        <w:t>ny</w:t>
-      </w:r>
-      <w:proofErr w:type="spellEnd"/>
-      <w:r>
-        <w:t xml:space="preserve"> would have to use </w:t>
+        <w:t xml:space="preserve">-for ny would have to use </w:t>
       </w:r>
       <w:hyperlink r:id="rId5" w:history="1">
         <w:r>
@@ -311,15 +251,7 @@
         </w:r>
       </w:hyperlink>
       <w:r>
-        <w:t xml:space="preserve"> this would allow me to get all malpractice suits against </w:t>
-      </w:r>
-      <w:proofErr w:type="spellStart"/>
-      <w:r>
-        <w:t>ny</w:t>
-      </w:r>
-      <w:proofErr w:type="spellEnd"/>
-      <w:r>
-        <w:t xml:space="preserve"> doctors or mount Sinai one’s</w:t>
+        <w:t xml:space="preserve"> this would allow me to get all malpractice suits against ny doctors or mount Sinai one’s</w:t>
       </w:r>
     </w:p>
     <w:p>
@@ -351,34 +283,10 @@
         <w:t>4</w:t>
       </w:r>
       <w:r>
-        <w:t xml:space="preserve">. Explore mount Sinai’s </w:t>
-      </w:r>
-      <w:proofErr w:type="spellStart"/>
-      <w:r>
-        <w:t>IRb</w:t>
-      </w:r>
-      <w:proofErr w:type="spellEnd"/>
-      <w:r>
-        <w:t xml:space="preserve"> policy. I would bet money if it mentions expanded access it requires a full committee approval when that’s no longer required. Could explore </w:t>
-      </w:r>
-      <w:proofErr w:type="gramStart"/>
-      <w:r>
-        <w:t>it’s</w:t>
-      </w:r>
-      <w:proofErr w:type="gramEnd"/>
-      <w:r>
-        <w:t xml:space="preserve"> policy and things like how often it meets.</w:t>
-      </w:r>
-      <w:r>
-        <w:t xml:space="preserve"> One really cool paper did a review of 100 </w:t>
-      </w:r>
-      <w:proofErr w:type="spellStart"/>
-      <w:r>
-        <w:t>irb’s</w:t>
-      </w:r>
-      <w:proofErr w:type="spellEnd"/>
-      <w:r>
-        <w:t xml:space="preserve"> it would be cool to do something similar but on a smaller scale.</w:t>
+        <w:t>. Explore mount Sinai’s IRb policy. I would bet money if it mentions expanded access it requires a full committee approval when that’s no longer required. Could explore it’s policy and things like how often it meets.</w:t>
+      </w:r>
+      <w:r>
+        <w:t xml:space="preserve"> One really cool paper did a review of 100 irb’s it would be cool to do something similar but on a smaller scale.</w:t>
       </w:r>
     </w:p>
     <w:p>
@@ -386,23 +294,7 @@
         <w:t>5</w:t>
       </w:r>
       <w:r>
-        <w:t xml:space="preserve">.Explore mount </w:t>
-      </w:r>
-      <w:proofErr w:type="spellStart"/>
-      <w:r>
-        <w:t>sinai’s</w:t>
-      </w:r>
-      <w:proofErr w:type="spellEnd"/>
-      <w:r>
-        <w:t xml:space="preserve"> expanded access </w:t>
-      </w:r>
-      <w:proofErr w:type="spellStart"/>
-      <w:r>
-        <w:t>irb</w:t>
-      </w:r>
-      <w:proofErr w:type="spellEnd"/>
-      <w:r>
-        <w:t xml:space="preserve"> approval rates and average length of time. This number doesn’t exist and would be</w:t>
+        <w:t>.Explore mount sinai’s expanded access irb approval rates and average length of time. This number doesn’t exist and would be</w:t>
       </w:r>
       <w:r>
         <w:t xml:space="preserve"> very</w:t>
@@ -425,15 +317,7 @@
         <w:ind w:left="1440"/>
       </w:pPr>
       <w:r>
-        <w:t xml:space="preserve">-again no real numbers on this exist so would be valuable to see if we could get logs of </w:t>
-      </w:r>
-      <w:proofErr w:type="spellStart"/>
-      <w:r>
-        <w:t>irb</w:t>
-      </w:r>
-      <w:proofErr w:type="spellEnd"/>
-      <w:r>
-        <w:t xml:space="preserve"> meeting or make predictions from the warehouse</w:t>
+        <w:t>-again no real numbers on this exist so would be valuable to see if we could get logs of irb meeting or make predictions from the warehouse</w:t>
       </w:r>
     </w:p>
     <w:p/>
@@ -456,23 +340,7 @@
         <w:ind w:left="1440"/>
       </w:pPr>
       <w:r>
-        <w:t xml:space="preserve">-if 100% of people using expanded access aren’t on </w:t>
-      </w:r>
-      <w:proofErr w:type="spellStart"/>
-      <w:r>
-        <w:t>medicare</w:t>
-      </w:r>
-      <w:proofErr w:type="spellEnd"/>
-      <w:r>
-        <w:t xml:space="preserve"> or Medicaid in a database where 80% of patients are that shows that there </w:t>
-      </w:r>
-      <w:proofErr w:type="gramStart"/>
-      <w:r>
-        <w:t>is</w:t>
-      </w:r>
-      <w:proofErr w:type="gramEnd"/>
-      <w:r>
-        <w:t xml:space="preserve"> unequal levels of access. </w:t>
+        <w:t xml:space="preserve">-if 100% of people using expanded access aren’t on medicare or Medicaid in a database where 80% of patients are that shows that there is unequal levels of access. </w:t>
       </w:r>
     </w:p>
     <w:p>
@@ -480,15 +348,7 @@
         <w:ind w:left="1440"/>
       </w:pPr>
       <w:r>
-        <w:t xml:space="preserve">-Can also use location as a rough proxy for wealth. If you live in a project </w:t>
-      </w:r>
-      <w:proofErr w:type="spellStart"/>
-      <w:r>
-        <w:t>your</w:t>
-      </w:r>
-      <w:proofErr w:type="spellEnd"/>
-      <w:r>
-        <w:t xml:space="preserve"> more likely to be less well off.</w:t>
+        <w:t>-Can also use location as a rough proxy for wealth. If you live in a project your more likely to be less well off.</w:t>
       </w:r>
     </w:p>
     <w:p>
@@ -533,16 +393,16 @@
     <w:p>
       <w:r>
         <w:tab/>
-        <w:t xml:space="preserve">Con’s I don’t think the </w:t>
-      </w:r>
-      <w:proofErr w:type="spellStart"/>
-      <w:r>
-        <w:t>datawarehouse</w:t>
-      </w:r>
-      <w:proofErr w:type="spellEnd"/>
-      <w:r>
-        <w:t xml:space="preserve"> would have this info so it would be tricky to link patients with billing info which I also don’t think is available. </w:t>
-      </w:r>
+        <w:t xml:space="preserve">Con’s I don’t think the datawarehouse would have this info so it would be tricky to link patients with billing info which I also don’t think is available. </w:t>
+      </w:r>
+    </w:p>
+    <w:p/>
+    <w:p>
+      <w:r>
+        <w:t>8. IRB APPROVAL TIME PRE AND POST ONE COMMITTEE MEMBER ONLY REQUIREMENT</w:t>
+      </w:r>
+      <w:bookmarkStart w:id="0" w:name="_GoBack"/>
+      <w:bookmarkEnd w:id="0"/>
     </w:p>
     <w:p/>
     <w:p>
@@ -567,15 +427,7 @@
     </w:p>
     <w:p>
       <w:r>
-        <w:t xml:space="preserve">-average time </w:t>
-      </w:r>
-      <w:proofErr w:type="spellStart"/>
-      <w:r>
-        <w:t>irb</w:t>
-      </w:r>
-      <w:proofErr w:type="spellEnd"/>
-      <w:r>
-        <w:t xml:space="preserve"> took</w:t>
+        <w:t>-average time irb took</w:t>
       </w:r>
     </w:p>
     <w:p>
@@ -585,36 +437,12 @@
     </w:p>
     <w:p>
       <w:r>
-        <w:t xml:space="preserve">-both factors in total time of right to try vs expanded </w:t>
-      </w:r>
-      <w:proofErr w:type="spellStart"/>
-      <w:r>
-        <w:t>acess</w:t>
-      </w:r>
-      <w:proofErr w:type="spellEnd"/>
-      <w:r>
-        <w:t xml:space="preserve"> not really covered</w:t>
-      </w:r>
-    </w:p>
-    <w:p>
-      <w:r>
-        <w:t xml:space="preserve">-Look at rate of </w:t>
-      </w:r>
-      <w:proofErr w:type="spellStart"/>
-      <w:r>
-        <w:t>irb</w:t>
-      </w:r>
-      <w:proofErr w:type="spellEnd"/>
-      <w:r>
-        <w:t xml:space="preserve"> approvals in mount Sinai system that is the paper. If we can use warehouse data or </w:t>
-      </w:r>
-      <w:proofErr w:type="spellStart"/>
-      <w:r>
-        <w:t>irb</w:t>
-      </w:r>
-      <w:proofErr w:type="spellEnd"/>
-      <w:r>
-        <w:t xml:space="preserve"> logs we can provide an element not really analyzed.</w:t>
+        <w:t>-both factors in total time of right to try vs expanded acess not really covered</w:t>
+      </w:r>
+    </w:p>
+    <w:p>
+      <w:r>
+        <w:t>-Look at rate of irb approvals in mount Sinai system that is the paper. If we can use warehouse data or irb logs we can provide an element not really analyzed.</w:t>
       </w:r>
     </w:p>
     <w:p/>
@@ -675,18 +503,10 @@
         <w:t>As far as industry approval rates it’s hard to know across the board due to some companies fear of how adverse events will affect the approval process. It turns out there has only been two incidences i</w:t>
       </w:r>
       <w:r>
-        <w:t xml:space="preserve">n which adverse events caused a drug to be placed on clinical hold in the past ten years both however ended up being removed from </w:t>
-      </w:r>
-      <w:proofErr w:type="gramStart"/>
-      <w:r>
-        <w:t>hold</w:t>
-      </w:r>
-      <w:r>
-        <w:t>[</w:t>
-      </w:r>
-      <w:proofErr w:type="gramEnd"/>
-      <w:r>
-        <w:t>3</w:t>
+        <w:t>n which adverse events caused a drug to be placed on clinical hold in the past ten years both however ended up being removed from hold</w:t>
+      </w:r>
+      <w:r>
+        <w:t>[3</w:t>
       </w:r>
       <w:r>
         <w:t>] .</w:t>
@@ -719,15 +539,7 @@
         <w:t xml:space="preserve"> </w:t>
       </w:r>
       <w:r>
-        <w:t xml:space="preserve">This makes sense since if </w:t>
-      </w:r>
-      <w:proofErr w:type="gramStart"/>
-      <w:r>
-        <w:t>an</w:t>
-      </w:r>
-      <w:proofErr w:type="gramEnd"/>
-      <w:r>
-        <w:t xml:space="preserve"> medical center does not have an IRB they must use an independent one it still provides a barrier. </w:t>
+        <w:t xml:space="preserve">This makes sense since if an medical center does not have an IRB they must use an independent one it still provides a barrier. </w:t>
       </w:r>
       <w:r>
         <w:t>additionally,</w:t>
@@ -754,7 +566,11 @@
         <w:t xml:space="preserve">However, as with all steps this places another potential cost and delay on treatment. </w:t>
       </w:r>
       <w:r>
-        <w:t>These factors might be part of the reason only _____ out ___ studies on clinicaltrails.gov were available for expanded access [8].</w:t>
+        <w:t xml:space="preserve">These factors </w:t>
+      </w:r>
+      <w:r>
+        <w:lastRenderedPageBreak/>
+        <w:t>might be part of the reason only _____ out ___ studies on clinicaltrails.gov were available for expanded access [8].</w:t>
       </w:r>
     </w:p>
     <w:p>
@@ -771,38 +587,8 @@
         </w:rPr>
       </w:pPr>
       <w:r>
-        <w:lastRenderedPageBreak/>
-        <w:t xml:space="preserve">Using the </w:t>
-      </w:r>
-      <w:proofErr w:type="spellStart"/>
-      <w:r>
-        <w:t>Drugs@FDA</w:t>
-      </w:r>
-      <w:proofErr w:type="spellEnd"/>
-      <w:r>
-        <w:t xml:space="preserve"> database I opened the products.txt file through pandas to create a </w:t>
-      </w:r>
-      <w:proofErr w:type="spellStart"/>
-      <w:r>
-        <w:t>dataframe</w:t>
-      </w:r>
-      <w:proofErr w:type="spellEnd"/>
-      <w:r>
-        <w:t xml:space="preserve">. Using that generated </w:t>
-      </w:r>
-      <w:proofErr w:type="spellStart"/>
-      <w:r>
-        <w:t>dataframe</w:t>
-      </w:r>
-      <w:proofErr w:type="spellEnd"/>
-      <w:r>
-        <w:t xml:space="preserve"> I created a list of all unique </w:t>
-      </w:r>
-      <w:proofErr w:type="spellStart"/>
-      <w:r>
-        <w:t>DrugNames</w:t>
-      </w:r>
-      <w:proofErr w:type="spellEnd"/>
+        <w:t>Using the Drugs@FDA database I opened the products.txt file through pandas to create a dataframe. Using that generated dataframe I created a list of all unique DrugNames</w:t>
+      </w:r>
       <w:r>
         <w:t>. This gave me a collection of 7088 drugs that the FDA has approved.</w:t>
       </w:r>
@@ -815,113 +601,59 @@
           <w:color w:val="222222"/>
           <w:shd w:val="clear" w:color="auto" w:fill="FFFFFF"/>
         </w:rPr>
-        <w:t xml:space="preserve">phase 3 that have statuses of either: not yet recruiting, recruiting, enroll by invitation, active not recruiting or suspended (but not including completed) and trails listed as available and/or approved for marketing in their expanded access program. From both these lists I found all unique drug entries and removed all those in the approved </w:t>
-      </w:r>
-      <w:proofErr w:type="spellStart"/>
-      <w:r>
+        <w:t xml:space="preserve">phase 3 that have statuses of either: not yet recruiting, recruiting, enroll by invitation, active not recruiting or suspended (but not including completed) and trails listed as available and/or approved for marketing in their expanded access program. From both these lists I found all unique drug entries and removed all those in the approved drugs@FDA database and those with the text phrase placebo. Because these databases are not linked it’s possible that this does not remove all the approved drugs to contain just the experimental drugs. However, this still provides value as an estimate of what is available.  </w:t>
+      </w:r>
+    </w:p>
+    <w:p>
+      <w:pPr>
         <w:rPr>
           <w:rFonts w:ascii="Arial" w:hAnsi="Arial" w:cs="Arial"/>
           <w:color w:val="222222"/>
           <w:shd w:val="clear" w:color="auto" w:fill="FFFFFF"/>
         </w:rPr>
-        <w:t>drugs@FDA</w:t>
-      </w:r>
-      <w:proofErr w:type="spellEnd"/>
-      <w:r>
+      </w:pPr>
+    </w:p>
+    <w:p>
+      <w:pPr>
         <w:rPr>
           <w:rFonts w:ascii="Arial" w:hAnsi="Arial" w:cs="Arial"/>
           <w:color w:val="222222"/>
           <w:shd w:val="clear" w:color="auto" w:fill="FFFFFF"/>
         </w:rPr>
-        <w:t xml:space="preserve"> database and those with the text phrase placebo. Because these databases are not linked it’s possible that this does not remove all the approved drugs to contain just the experimental drugs. However, this still provides value as an estimate of what is available.  </w:t>
-      </w:r>
-    </w:p>
-    <w:p>
-      <w:pPr>
+      </w:pPr>
+      <w:r>
         <w:rPr>
           <w:rFonts w:ascii="Arial" w:hAnsi="Arial" w:cs="Arial"/>
           <w:color w:val="222222"/>
           <w:shd w:val="clear" w:color="auto" w:fill="FFFFFF"/>
         </w:rPr>
-      </w:pPr>
-    </w:p>
-    <w:p>
-      <w:pPr>
+        <w:t>Using PharmaGKB I downloaded a comprehensive drugs database. From this I created a python program that allowed for me to easily parse their database and query all drugs from Id’s, all Id’s from each drug and all the different terms used for each drug. This was done to create a more compressive list of all terms used for each drug such that one can quickly determine if a dr</w:t>
+      </w:r>
+      <w:r>
         <w:rPr>
           <w:rFonts w:ascii="Arial" w:hAnsi="Arial" w:cs="Arial"/>
           <w:color w:val="222222"/>
           <w:shd w:val="clear" w:color="auto" w:fill="FFFFFF"/>
         </w:rPr>
-      </w:pPr>
+        <w:t>ug listed in the warehouse i</w:t>
+      </w:r>
       <w:r>
         <w:rPr>
           <w:rFonts w:ascii="Arial" w:hAnsi="Arial" w:cs="Arial"/>
           <w:color w:val="222222"/>
           <w:shd w:val="clear" w:color="auto" w:fill="FFFFFF"/>
         </w:rPr>
-        <w:t xml:space="preserve">Using </w:t>
-      </w:r>
-      <w:proofErr w:type="spellStart"/>
+        <w:t>s novel or simply not the main name.</w:t>
+      </w:r>
+    </w:p>
+    <w:p>
       <w:r>
         <w:rPr>
           <w:rFonts w:ascii="Arial" w:hAnsi="Arial" w:cs="Arial"/>
           <w:color w:val="222222"/>
           <w:shd w:val="clear" w:color="auto" w:fill="FFFFFF"/>
         </w:rPr>
-        <w:t>PharmaGKB</w:t>
-      </w:r>
-      <w:proofErr w:type="spellEnd"/>
-      <w:r>
-        <w:rPr>
-          <w:rFonts w:ascii="Arial" w:hAnsi="Arial" w:cs="Arial"/>
-          <w:color w:val="222222"/>
-          <w:shd w:val="clear" w:color="auto" w:fill="FFFFFF"/>
-        </w:rPr>
-        <w:t xml:space="preserve"> I downloaded a comprehensive drugs database. From this I created a python program that allowed for me to easily parse their database and query all drugs from Id’s, all Id’s from each drug and all the different terms used for each drug. This was done to create a more compressive list of all terms used for each drug such that one can quickly determine if a dr</w:t>
-      </w:r>
-      <w:r>
-        <w:rPr>
-          <w:rFonts w:ascii="Arial" w:hAnsi="Arial" w:cs="Arial"/>
-          <w:color w:val="222222"/>
-          <w:shd w:val="clear" w:color="auto" w:fill="FFFFFF"/>
-        </w:rPr>
-        <w:t>ug listed in the warehouse i</w:t>
-      </w:r>
-      <w:r>
-        <w:rPr>
-          <w:rFonts w:ascii="Arial" w:hAnsi="Arial" w:cs="Arial"/>
-          <w:color w:val="222222"/>
-          <w:shd w:val="clear" w:color="auto" w:fill="FFFFFF"/>
-        </w:rPr>
-        <w:t>s novel or simply not the main name.</w:t>
-      </w:r>
-    </w:p>
-    <w:p>
-      <w:r>
-        <w:rPr>
-          <w:rFonts w:ascii="Arial" w:hAnsi="Arial" w:cs="Arial"/>
-          <w:color w:val="222222"/>
-          <w:shd w:val="clear" w:color="auto" w:fill="FFFFFF"/>
-        </w:rPr>
-        <w:t>-</w:t>
-      </w:r>
-      <w:proofErr w:type="spellStart"/>
-      <w:r>
-        <w:rPr>
-          <w:rFonts w:ascii="Arial" w:hAnsi="Arial" w:cs="Arial"/>
-          <w:color w:val="222222"/>
-          <w:shd w:val="clear" w:color="auto" w:fill="FFFFFF"/>
-        </w:rPr>
-        <w:t>RXNorm</w:t>
-      </w:r>
-      <w:proofErr w:type="spellEnd"/>
-      <w:r>
-        <w:rPr>
-          <w:rFonts w:ascii="Arial" w:hAnsi="Arial" w:cs="Arial"/>
-          <w:color w:val="222222"/>
-          <w:shd w:val="clear" w:color="auto" w:fill="FFFFFF"/>
-        </w:rPr>
-        <w:t xml:space="preserve"> might do something similar</w:t>
+        <w:t>-RXNorm might do something similar</w:t>
       </w:r>
     </w:p>
     <w:p>
@@ -1023,63 +755,13 @@
         <w:t xml:space="preserve">[5] </w:t>
       </w:r>
       <w:r>
-        <w:t xml:space="preserve">Darrow, J.J., A. </w:t>
-      </w:r>
-      <w:proofErr w:type="spellStart"/>
-      <w:r>
-        <w:t>Sarpatwari</w:t>
-      </w:r>
-      <w:proofErr w:type="spellEnd"/>
-      <w:r>
-        <w:t xml:space="preserve">, </w:t>
-      </w:r>
-      <w:proofErr w:type="spellStart"/>
-      <w:proofErr w:type="gramStart"/>
-      <w:r>
-        <w:t>J.Avorn</w:t>
-      </w:r>
-      <w:proofErr w:type="spellEnd"/>
-      <w:proofErr w:type="gramEnd"/>
-      <w:r>
-        <w:t xml:space="preserve">, and A.S. </w:t>
-      </w:r>
-      <w:proofErr w:type="spellStart"/>
-      <w:r>
-        <w:t>Kesselheim</w:t>
-      </w:r>
-      <w:proofErr w:type="spellEnd"/>
-      <w:r>
-        <w:t>. 2015. Practical, legal, and ethical issues in expanded access to investigational drugs. The New England Journal of Medicine 372(3): 279–286.</w:t>
-      </w:r>
-      <w:r>
-        <w:t xml:space="preserve"> Which is </w:t>
-      </w:r>
-      <w:proofErr w:type="spellStart"/>
-      <w:r>
-        <w:t>refrenced</w:t>
-      </w:r>
-      <w:proofErr w:type="spellEnd"/>
-      <w:r>
-        <w:t xml:space="preserve"> in the r</w:t>
-      </w:r>
-      <w:r>
-        <w:t xml:space="preserve">eally </w:t>
-      </w:r>
-      <w:proofErr w:type="spellStart"/>
-      <w:r>
-        <w:t>really</w:t>
-      </w:r>
-      <w:proofErr w:type="spellEnd"/>
-      <w:r>
-        <w:t xml:space="preserve"> good paper on the medical </w:t>
-      </w:r>
-      <w:proofErr w:type="spellStart"/>
-      <w:r>
-        <w:t>neglicance</w:t>
-      </w:r>
-      <w:proofErr w:type="spellEnd"/>
-      <w:r>
-        <w:t xml:space="preserve"> side</w:t>
+        <w:t>Darrow, J.J., A. Sarpatwari, J.Avorn, and A.S. Kesselheim. 2015. Practical, legal, and ethical issues in expanded access to investigational drugs. The New England Journal of Medicine 372(3): 279–286.</w:t>
+      </w:r>
+      <w:r>
+        <w:t xml:space="preserve"> Which is refrenced in the r</w:t>
+      </w:r>
+      <w:r>
+        <w:t>eally really good paper on the medical neglicance side</w:t>
       </w:r>
       <w:r>
         <w:t xml:space="preserve"> </w:t>
@@ -1126,6 +808,7 @@
     </w:p>
     <w:p>
       <w:r>
+        <w:lastRenderedPageBreak/>
         <w:t xml:space="preserve">[7] </w:t>
       </w:r>
       <w:hyperlink r:id="rId15" w:history="1">
@@ -1142,20 +825,11 @@
     </w:p>
     <w:p>
       <w:r>
-        <w:t xml:space="preserve">[8] clinicaltrails.gov this format though was done by [5] as </w:t>
-      </w:r>
-      <w:proofErr w:type="gramStart"/>
-      <w:r>
-        <w:t>there</w:t>
-      </w:r>
-      <w:proofErr w:type="gramEnd"/>
-      <w:r>
-        <w:t xml:space="preserve"> citation number [19]</w:t>
-      </w:r>
-    </w:p>
-    <w:p>
-      <w:r>
-        <w:lastRenderedPageBreak/>
+        <w:t>[8] clinicaltrails.gov this format though was done by [5] as there citation number [19]</w:t>
+      </w:r>
+    </w:p>
+    <w:p>
+      <w:r>
         <w:t xml:space="preserve">[99] </w:t>
       </w:r>
       <w:hyperlink r:id="rId16" w:history="1">
@@ -1167,15 +841,7 @@
         </w:r>
       </w:hyperlink>
       <w:r>
-        <w:t xml:space="preserve"> Says how independent </w:t>
-      </w:r>
-      <w:proofErr w:type="spellStart"/>
-      <w:r>
-        <w:t>irb</w:t>
-      </w:r>
-      <w:proofErr w:type="spellEnd"/>
-      <w:r>
-        <w:t xml:space="preserve"> takes up to 48 hours and lists some associated costs might be useful info.</w:t>
+        <w:t xml:space="preserve"> Says how independent irb takes up to 48 hours and lists some associated costs might be useful info.</w:t>
       </w:r>
     </w:p>
     <w:p>
@@ -1194,13 +860,8 @@
         </w:r>
       </w:hyperlink>
       <w:r>
-        <w:t xml:space="preserve"> a consortium of independent </w:t>
-      </w:r>
-      <w:proofErr w:type="spellStart"/>
-      <w:r>
-        <w:t>irb</w:t>
-      </w:r>
-      <w:proofErr w:type="spellEnd"/>
+        <w:t xml:space="preserve"> a consortium of independent irb</w:t>
+      </w:r>
     </w:p>
     <w:p>
       <w:r>
@@ -1279,7 +940,6 @@
         </w:rPr>
         <w:t>Fed Regist</w:t>
       </w:r>
-      <w:proofErr w:type="gramStart"/>
       <w:r>
         <w:rPr>
           <w:rStyle w:val="nlmyear"/>
@@ -1311,7 +971,6 @@
         </w:rPr>
         <w:t>40900</w:t>
       </w:r>
-      <w:proofErr w:type="gramEnd"/>
       <w:r>
         <w:rPr>
           <w:color w:val="4D4D4D"/>
@@ -1343,8 +1002,6 @@
         </w:rPr>
         <w:t xml:space="preserve"> </w:t>
       </w:r>
-      <w:bookmarkStart w:id="0" w:name="_GoBack"/>
-      <w:bookmarkEnd w:id="0"/>
       <w:r>
         <w:t>Can take up to 120 man hours to prepare a protocol for intermediate size population</w:t>
       </w:r>
@@ -1444,9 +1101,26 @@
           <w:szCs w:val="23"/>
           <w:shd w:val="clear" w:color="auto" w:fill="FFFFFF"/>
         </w:rPr>
-        <w:t xml:space="preserve">2. </w:t>
-      </w:r>
-      <w:proofErr w:type="spellStart"/>
+        <w:t>2. Karlin-Smith S, Kim SM. Senate approves ‘right-to-try’ drug bill. Politico. politico.com/story/2017/08/03/senate-right-to-try-drug-bill-241293. Published August 3, 2017. Accessed January 16, 2018.</w:t>
+      </w:r>
+      <w:r>
+        <w:rPr>
+          <w:rFonts w:ascii="Arial" w:hAnsi="Arial" w:cs="Arial"/>
+          <w:color w:val="444444"/>
+          <w:sz w:val="23"/>
+          <w:szCs w:val="23"/>
+        </w:rPr>
+        <w:br/>
+      </w:r>
+      <w:r>
+        <w:rPr>
+          <w:rFonts w:ascii="Arial" w:hAnsi="Arial" w:cs="Arial"/>
+          <w:color w:val="444444"/>
+          <w:sz w:val="23"/>
+          <w:szCs w:val="23"/>
+        </w:rPr>
+        <w:br/>
+      </w:r>
       <w:r>
         <w:rPr>
           <w:rFonts w:ascii="Arial" w:hAnsi="Arial" w:cs="Arial"/>
@@ -1455,45 +1129,6 @@
           <w:szCs w:val="23"/>
           <w:shd w:val="clear" w:color="auto" w:fill="FFFFFF"/>
         </w:rPr>
-        <w:t>Karlin</w:t>
-      </w:r>
-      <w:proofErr w:type="spellEnd"/>
-      <w:r>
-        <w:rPr>
-          <w:rFonts w:ascii="Arial" w:hAnsi="Arial" w:cs="Arial"/>
-          <w:color w:val="444444"/>
-          <w:sz w:val="23"/>
-          <w:szCs w:val="23"/>
-          <w:shd w:val="clear" w:color="auto" w:fill="FFFFFF"/>
-        </w:rPr>
-        <w:t>-Smith S, Kim SM. Senate approves ‘right-to-try’ drug bill. Politico. politico.com/story/2017/08/03/senate-right-to-try-drug-bill-241293. Published August 3, 2017. Accessed January 16, 2018.</w:t>
-      </w:r>
-      <w:r>
-        <w:rPr>
-          <w:rFonts w:ascii="Arial" w:hAnsi="Arial" w:cs="Arial"/>
-          <w:color w:val="444444"/>
-          <w:sz w:val="23"/>
-          <w:szCs w:val="23"/>
-        </w:rPr>
-        <w:br/>
-      </w:r>
-      <w:r>
-        <w:rPr>
-          <w:rFonts w:ascii="Arial" w:hAnsi="Arial" w:cs="Arial"/>
-          <w:color w:val="444444"/>
-          <w:sz w:val="23"/>
-          <w:szCs w:val="23"/>
-        </w:rPr>
-        <w:br/>
-      </w:r>
-      <w:r>
-        <w:rPr>
-          <w:rFonts w:ascii="Arial" w:hAnsi="Arial" w:cs="Arial"/>
-          <w:color w:val="444444"/>
-          <w:sz w:val="23"/>
-          <w:szCs w:val="23"/>
-          <w:shd w:val="clear" w:color="auto" w:fill="FFFFFF"/>
-        </w:rPr>
         <w:t>3. FDA Expanded Access (Compassionate Use). FDA website. fda.gov/NewsEvents/PublicHealthFocus/ExpandedAccessCompassionateUse/default.htm. </w:t>
       </w:r>
     </w:p>
@@ -1526,74 +1161,274 @@
         </w:rPr>
         <w:t>6. </w:t>
       </w:r>
-      <w:proofErr w:type="spellStart"/>
       <w:r>
         <w:rPr>
           <w:rStyle w:val="element-citation"/>
           <w:color w:val="000000"/>
         </w:rPr>
-        <w:t>Falit</w:t>
-      </w:r>
-      <w:proofErr w:type="spellEnd"/>
+        <w:t>Falit BP, Gross CP. Access to experimental drugs for terminally ill patients. </w:t>
+      </w:r>
+      <w:r>
+        <w:rPr>
+          <w:rStyle w:val="ref-journal"/>
+          <w:color w:val="000000"/>
+        </w:rPr>
+        <w:t>JAMA. </w:t>
+      </w:r>
       <w:r>
         <w:rPr>
           <w:rStyle w:val="element-citation"/>
           <w:color w:val="000000"/>
         </w:rPr>
-        <w:t xml:space="preserve"> BP, Gross CP. Access to experimental drugs for terminally ill patients. </w:t>
+        <w:t>2008;</w:t>
+      </w:r>
+      <w:r>
+        <w:rPr>
+          <w:rStyle w:val="ref-vol"/>
+          <w:color w:val="000000"/>
+        </w:rPr>
+        <w:t>300</w:t>
+      </w:r>
+      <w:r>
+        <w:rPr>
+          <w:rStyle w:val="element-citation"/>
+          <w:color w:val="000000"/>
+        </w:rPr>
+        <w:t>:2793–2795. doi: 10.1001/jama.2008.828.</w:t>
+      </w:r>
+      <w:r>
+        <w:rPr>
+          <w:rStyle w:val="nowrap"/>
+          <w:color w:val="000000"/>
+        </w:rPr>
+        <w:t>[</w:t>
+      </w:r>
+      <w:hyperlink r:id="rId20" w:tgtFrame="pmc_ext" w:history="1">
+        <w:r>
+          <w:rPr>
+            <w:rStyle w:val="Hyperlink"/>
+            <w:color w:val="642A8F"/>
+          </w:rPr>
+          <w:t>PubMed</w:t>
+        </w:r>
+      </w:hyperlink>
+      <w:r>
+        <w:rPr>
+          <w:rStyle w:val="nowrap"/>
+          <w:color w:val="000000"/>
+        </w:rPr>
+        <w:t>]</w:t>
+      </w:r>
+      <w:r>
+        <w:rPr>
+          <w:rStyle w:val="element-citation"/>
+          <w:color w:val="000000"/>
+        </w:rPr>
+        <w:t> </w:t>
+      </w:r>
+      <w:r>
+        <w:rPr>
+          <w:rStyle w:val="nowrap"/>
+          <w:color w:val="000000"/>
+        </w:rPr>
+        <w:t>[</w:t>
+      </w:r>
+      <w:hyperlink r:id="rId21" w:tgtFrame="pmc_ext" w:history="1">
+        <w:r>
+          <w:rPr>
+            <w:rStyle w:val="Hyperlink"/>
+            <w:color w:val="642A8F"/>
+          </w:rPr>
+          <w:t>Cross Ref</w:t>
+        </w:r>
+      </w:hyperlink>
+      <w:r>
+        <w:rPr>
+          <w:rStyle w:val="nowrap"/>
+          <w:color w:val="000000"/>
+        </w:rPr>
+        <w:t>]</w:t>
+      </w:r>
+    </w:p>
+    <w:p>
+      <w:pPr>
+        <w:shd w:val="clear" w:color="auto" w:fill="FFFFFF"/>
+        <w:rPr>
+          <w:color w:val="000000"/>
+        </w:rPr>
+      </w:pPr>
+      <w:r>
+        <w:rPr>
+          <w:color w:val="000000"/>
+        </w:rPr>
+        <w:t>9. </w:t>
+      </w:r>
+      <w:r>
+        <w:rPr>
+          <w:rStyle w:val="element-citation"/>
+          <w:color w:val="000000"/>
+        </w:rPr>
+        <w:t>Welch MJ, Lally R, Miller JE, et al. The ethics and regulatory landscape of including vulnerable populations in pragmatic clinical trials. </w:t>
       </w:r>
       <w:r>
         <w:rPr>
           <w:rStyle w:val="ref-journal"/>
           <w:color w:val="000000"/>
         </w:rPr>
-        <w:t>JAMA. </w:t>
-      </w:r>
-      <w:proofErr w:type="gramStart"/>
+        <w:t>Clin Trials. </w:t>
+      </w:r>
       <w:r>
         <w:rPr>
           <w:rStyle w:val="element-citation"/>
           <w:color w:val="000000"/>
         </w:rPr>
-        <w:t>2008;</w:t>
+        <w:t>2015;</w:t>
       </w:r>
       <w:r>
         <w:rPr>
           <w:rStyle w:val="ref-vol"/>
           <w:color w:val="000000"/>
         </w:rPr>
-        <w:t>300</w:t>
+        <w:t>12</w:t>
       </w:r>
       <w:r>
         <w:rPr>
           <w:rStyle w:val="element-citation"/>
           <w:color w:val="000000"/>
         </w:rPr>
-        <w:t>:2793</w:t>
-      </w:r>
-      <w:proofErr w:type="gramEnd"/>
+        <w:t>(5):503–510. doi: 10.1177/1740774515597701. </w:t>
+      </w:r>
+      <w:r>
+        <w:rPr>
+          <w:rStyle w:val="nowrap"/>
+          <w:color w:val="000000"/>
+        </w:rPr>
+        <w:t>[</w:t>
+      </w:r>
+      <w:hyperlink r:id="rId22" w:history="1">
+        <w:r>
+          <w:rPr>
+            <w:rStyle w:val="Hyperlink"/>
+            <w:color w:val="642A8F"/>
+          </w:rPr>
+          <w:t>PMC free article</w:t>
+        </w:r>
+      </w:hyperlink>
+      <w:r>
+        <w:rPr>
+          <w:rStyle w:val="nowrap"/>
+          <w:color w:val="000000"/>
+        </w:rPr>
+        <w:t>]</w:t>
+      </w:r>
       <w:r>
         <w:rPr>
           <w:rStyle w:val="element-citation"/>
           <w:color w:val="000000"/>
         </w:rPr>
-        <w:t xml:space="preserve">–2795. </w:t>
-      </w:r>
-      <w:proofErr w:type="spellStart"/>
+        <w:t> </w:t>
+      </w:r>
+      <w:r>
+        <w:rPr>
+          <w:rStyle w:val="nowrap"/>
+          <w:color w:val="000000"/>
+        </w:rPr>
+        <w:t>[</w:t>
+      </w:r>
+      <w:hyperlink r:id="rId23" w:tgtFrame="pmc_ext" w:history="1">
+        <w:r>
+          <w:rPr>
+            <w:rStyle w:val="Hyperlink"/>
+            <w:color w:val="642A8F"/>
+          </w:rPr>
+          <w:t>PubMed</w:t>
+        </w:r>
+      </w:hyperlink>
+      <w:r>
+        <w:rPr>
+          <w:rStyle w:val="nowrap"/>
+          <w:color w:val="000000"/>
+        </w:rPr>
+        <w:t>]</w:t>
+      </w:r>
       <w:r>
         <w:rPr>
           <w:rStyle w:val="element-citation"/>
           <w:color w:val="000000"/>
         </w:rPr>
-        <w:t>doi</w:t>
-      </w:r>
-      <w:proofErr w:type="spellEnd"/>
+        <w:t> </w:t>
+      </w:r>
+      <w:r>
+        <w:rPr>
+          <w:rStyle w:val="nowrap"/>
+          <w:color w:val="000000"/>
+        </w:rPr>
+        <w:t>[</w:t>
+      </w:r>
+      <w:hyperlink r:id="rId24" w:tgtFrame="pmc_ext" w:history="1">
+        <w:r>
+          <w:rPr>
+            <w:rStyle w:val="Hyperlink"/>
+            <w:color w:val="642A8F"/>
+          </w:rPr>
+          <w:t>Cross Ref</w:t>
+        </w:r>
+      </w:hyperlink>
+      <w:r>
+        <w:rPr>
+          <w:rStyle w:val="nowrap"/>
+          <w:color w:val="000000"/>
+        </w:rPr>
+        <w:t>]</w:t>
+      </w:r>
+    </w:p>
+    <w:p>
+      <w:pPr>
+        <w:shd w:val="clear" w:color="auto" w:fill="FFFFFF"/>
+        <w:rPr>
+          <w:color w:val="000000"/>
+        </w:rPr>
+      </w:pPr>
+      <w:r>
+        <w:rPr>
+          <w:color w:val="000000"/>
+        </w:rPr>
+        <w:t>13. </w:t>
+      </w:r>
       <w:r>
         <w:rPr>
           <w:rStyle w:val="element-citation"/>
           <w:color w:val="000000"/>
         </w:rPr>
-        <w:t>: 10.1001/jama.2008.828.</w:t>
+        <w:t>Mackey TK, Schoenfeld VJ. Going “social” to access experimental and potentially life-saving treatment: an assessment of the policy and online patient advocacy environment for expanded access. </w:t>
+      </w:r>
+      <w:r>
+        <w:rPr>
+          <w:rStyle w:val="ref-journal"/>
+          <w:color w:val="000000"/>
+        </w:rPr>
+        <w:t>BMC Med. </w:t>
+      </w:r>
+      <w:r>
+        <w:rPr>
+          <w:rStyle w:val="element-citation"/>
+          <w:color w:val="000000"/>
+        </w:rPr>
+        <w:t>2016;</w:t>
+      </w:r>
+      <w:r>
+        <w:rPr>
+          <w:rStyle w:val="ref-vol"/>
+          <w:color w:val="000000"/>
+        </w:rPr>
+        <w:t>14</w:t>
+      </w:r>
+      <w:r>
+        <w:rPr>
+          <w:rStyle w:val="element-citation"/>
+          <w:color w:val="000000"/>
+        </w:rPr>
+        <w:t>:17. doi: 10.1186/s12916-016-0568-8. </w:t>
       </w:r>
       <w:r>
         <w:rPr>
@@ -1602,12 +1437,28 @@
         </w:rPr>
         <w:t>[</w:t>
       </w:r>
-      <w:hyperlink r:id="rId20" w:tgtFrame="pmc_ext" w:history="1">
+      <w:hyperlink r:id="rId25" w:history="1">
         <w:r>
           <w:rPr>
             <w:rStyle w:val="Hyperlink"/>
             <w:color w:val="642A8F"/>
           </w:rPr>
+          <w:t>PMC free article</w:t>
+        </w:r>
+      </w:hyperlink>
+      <w:r>
+        <w:rPr>
+          <w:rStyle w:val="nowrap"/>
+          <w:color w:val="000000"/>
+        </w:rPr>
+        <w:t>][</w:t>
+      </w:r>
+      <w:hyperlink r:id="rId26" w:tgtFrame="pmc_ext" w:history="1">
+        <w:r>
+          <w:rPr>
+            <w:rStyle w:val="Hyperlink"/>
+            <w:color w:val="642A8F"/>
+          </w:rPr>
           <w:t>PubMed</w:t>
         </w:r>
       </w:hyperlink>
@@ -1632,7 +1483,7 @@
         </w:rPr>
         <w:t>[</w:t>
       </w:r>
-      <w:hyperlink r:id="rId21" w:tgtFrame="pmc_ext" w:history="1">
+      <w:hyperlink r:id="rId27" w:tgtFrame="pmc_ext" w:history="1">
         <w:r>
           <w:rPr>
             <w:rStyle w:val="Hyperlink"/>
@@ -1660,83 +1511,205 @@
         <w:rPr>
           <w:color w:val="000000"/>
         </w:rPr>
-        <w:t>9. </w:t>
+        <w:lastRenderedPageBreak/>
+        <w:t>17. </w:t>
       </w:r>
       <w:r>
         <w:rPr>
           <w:rStyle w:val="element-citation"/>
           <w:color w:val="000000"/>
         </w:rPr>
-        <w:t xml:space="preserve">Welch MJ, </w:t>
-      </w:r>
-      <w:proofErr w:type="spellStart"/>
+        <w:t>Downing NS, Shah ND, Neiman JH, Aminawung JA, Krumholz HM, Ross JS. Participation of the elderly, women, and minorities in pivotal trials supporting 2011–2013 U.S. Food and Drug Administration approvals. </w:t>
+      </w:r>
+      <w:r>
+        <w:rPr>
+          <w:rStyle w:val="ref-journal"/>
+          <w:color w:val="000000"/>
+        </w:rPr>
+        <w:t>Trials. </w:t>
+      </w:r>
       <w:r>
         <w:rPr>
           <w:rStyle w:val="element-citation"/>
           <w:color w:val="000000"/>
         </w:rPr>
-        <w:t>Lally</w:t>
-      </w:r>
-      <w:proofErr w:type="spellEnd"/>
+        <w:t>2016;</w:t>
+      </w:r>
+      <w:r>
+        <w:rPr>
+          <w:rStyle w:val="ref-vol"/>
+          <w:color w:val="000000"/>
+        </w:rPr>
+        <w:t>17</w:t>
+      </w:r>
       <w:r>
         <w:rPr>
           <w:rStyle w:val="element-citation"/>
           <w:color w:val="000000"/>
         </w:rPr>
-        <w:t xml:space="preserve"> R, Miller JE, et al. The ethics and regulatory landscape of including vulnerable populations in pragmatic clinical trials. </w:t>
-      </w:r>
-      <w:proofErr w:type="spellStart"/>
+        <w:t>(1):1. doi: 10.1186/s13063-016-1322-4. </w:t>
+      </w:r>
+      <w:r>
+        <w:rPr>
+          <w:rStyle w:val="nowrap"/>
+          <w:color w:val="000000"/>
+        </w:rPr>
+        <w:t>[</w:t>
+      </w:r>
+      <w:hyperlink r:id="rId28" w:history="1">
+        <w:r>
+          <w:rPr>
+            <w:rStyle w:val="Hyperlink"/>
+            <w:color w:val="642A8F"/>
+          </w:rPr>
+          <w:t>PMC free article</w:t>
+        </w:r>
+      </w:hyperlink>
+      <w:r>
+        <w:rPr>
+          <w:rStyle w:val="nowrap"/>
+          <w:color w:val="000000"/>
+        </w:rPr>
+        <w:t>]</w:t>
+      </w:r>
+      <w:r>
+        <w:rPr>
+          <w:rStyle w:val="element-citation"/>
+          <w:color w:val="000000"/>
+        </w:rPr>
+        <w:t> </w:t>
+      </w:r>
+      <w:r>
+        <w:rPr>
+          <w:rStyle w:val="nowrap"/>
+          <w:color w:val="000000"/>
+        </w:rPr>
+        <w:t>[</w:t>
+      </w:r>
+      <w:hyperlink r:id="rId29" w:tgtFrame="pmc_ext" w:history="1">
+        <w:r>
+          <w:rPr>
+            <w:rStyle w:val="Hyperlink"/>
+            <w:color w:val="642A8F"/>
+          </w:rPr>
+          <w:t>PubMed</w:t>
+        </w:r>
+      </w:hyperlink>
+      <w:r>
+        <w:rPr>
+          <w:rStyle w:val="nowrap"/>
+          <w:color w:val="000000"/>
+        </w:rPr>
+        <w:t>]</w:t>
+      </w:r>
+      <w:r>
+        <w:rPr>
+          <w:rStyle w:val="element-citation"/>
+          <w:color w:val="000000"/>
+        </w:rPr>
+        <w:t> </w:t>
+      </w:r>
+      <w:r>
+        <w:rPr>
+          <w:rStyle w:val="nowrap"/>
+          <w:color w:val="000000"/>
+        </w:rPr>
+        <w:t>[</w:t>
+      </w:r>
+      <w:hyperlink r:id="rId30" w:tgtFrame="pmc_ext" w:history="1">
+        <w:r>
+          <w:rPr>
+            <w:rStyle w:val="Hyperlink"/>
+            <w:color w:val="642A8F"/>
+          </w:rPr>
+          <w:t>Cross Ref</w:t>
+        </w:r>
+      </w:hyperlink>
+      <w:r>
+        <w:rPr>
+          <w:rStyle w:val="nowrap"/>
+          <w:color w:val="000000"/>
+        </w:rPr>
+        <w:t>]</w:t>
+      </w:r>
+    </w:p>
+    <w:p>
+      <w:pPr>
+        <w:shd w:val="clear" w:color="auto" w:fill="FFFFFF"/>
+        <w:rPr>
+          <w:color w:val="000000"/>
+        </w:rPr>
+      </w:pPr>
+      <w:r>
+        <w:rPr>
+          <w:color w:val="000000"/>
+        </w:rPr>
+        <w:t>20. </w:t>
+      </w:r>
+      <w:r>
+        <w:rPr>
+          <w:rStyle w:val="element-citation"/>
+          <w:color w:val="000000"/>
+        </w:rPr>
+        <w:t>Heiat A, Gross CP, Krumholz HM. Representation of the elderly, women, and minorities in heart failure clinical trials. </w:t>
+      </w:r>
       <w:r>
         <w:rPr>
           <w:rStyle w:val="ref-journal"/>
           <w:color w:val="000000"/>
         </w:rPr>
-        <w:t>Clin</w:t>
-      </w:r>
-      <w:proofErr w:type="spellEnd"/>
-      <w:r>
-        <w:rPr>
-          <w:rStyle w:val="ref-journal"/>
-          <w:color w:val="000000"/>
-        </w:rPr>
-        <w:t xml:space="preserve"> Trials. </w:t>
+        <w:t>Arch Intern Med. </w:t>
       </w:r>
       <w:r>
         <w:rPr>
           <w:rStyle w:val="element-citation"/>
           <w:color w:val="000000"/>
         </w:rPr>
-        <w:t>2015;</w:t>
+        <w:t>2002;</w:t>
       </w:r>
       <w:r>
         <w:rPr>
           <w:rStyle w:val="ref-vol"/>
           <w:color w:val="000000"/>
         </w:rPr>
-        <w:t>12</w:t>
+        <w:t>162</w:t>
       </w:r>
       <w:r>
         <w:rPr>
           <w:rStyle w:val="element-citation"/>
           <w:color w:val="000000"/>
         </w:rPr>
-        <w:t xml:space="preserve">(5):503–510. </w:t>
-      </w:r>
-      <w:proofErr w:type="spellStart"/>
+        <w:t>(15):1682–1688. doi: 10.1001/archinte.162.15.1682.</w:t>
+      </w:r>
+      <w:r>
+        <w:rPr>
+          <w:rStyle w:val="nowrap"/>
+          <w:color w:val="000000"/>
+        </w:rPr>
+        <w:t>[</w:t>
+      </w:r>
+      <w:hyperlink r:id="rId31" w:tgtFrame="pmc_ext" w:history="1">
+        <w:r>
+          <w:rPr>
+            <w:rStyle w:val="Hyperlink"/>
+            <w:color w:val="642A8F"/>
+          </w:rPr>
+          <w:t>PubMed</w:t>
+        </w:r>
+      </w:hyperlink>
+      <w:r>
+        <w:rPr>
+          <w:rStyle w:val="nowrap"/>
+          <w:color w:val="000000"/>
+        </w:rPr>
+        <w:t>]</w:t>
+      </w:r>
       <w:r>
         <w:rPr>
           <w:rStyle w:val="element-citation"/>
           <w:color w:val="000000"/>
         </w:rPr>
-        <w:t>doi</w:t>
-      </w:r>
-      <w:proofErr w:type="spellEnd"/>
-      <w:r>
-        <w:rPr>
-          <w:rStyle w:val="element-citation"/>
-          <w:color w:val="000000"/>
-        </w:rPr>
-        <w:t>: 10.1177/1740774515597701. </w:t>
+        <w:t> </w:t>
       </w:r>
       <w:r>
         <w:rPr>
@@ -1745,13 +1718,13 @@
         </w:rPr>
         <w:t>[</w:t>
       </w:r>
-      <w:hyperlink r:id="rId22" w:history="1">
+      <w:hyperlink r:id="rId32" w:tgtFrame="pmc_ext" w:history="1">
         <w:r>
           <w:rPr>
             <w:rStyle w:val="Hyperlink"/>
             <w:color w:val="642A8F"/>
           </w:rPr>
-          <w:t>PMC free article</w:t>
+          <w:t>Cross Ref</w:t>
         </w:r>
       </w:hyperlink>
       <w:r>
@@ -1761,749 +1734,200 @@
         </w:rPr>
         <w:t>]</w:t>
       </w:r>
-      <w:r>
-        <w:rPr>
-          <w:rStyle w:val="element-citation"/>
-          <w:color w:val="000000"/>
-        </w:rPr>
-        <w:t> </w:t>
-      </w:r>
-      <w:r>
-        <w:rPr>
-          <w:rStyle w:val="nowrap"/>
-          <w:color w:val="000000"/>
-        </w:rPr>
-        <w:t>[</w:t>
-      </w:r>
-      <w:hyperlink r:id="rId23" w:tgtFrame="pmc_ext" w:history="1">
-        <w:r>
-          <w:rPr>
-            <w:rStyle w:val="Hyperlink"/>
-            <w:color w:val="642A8F"/>
-          </w:rPr>
-          <w:t>PubMed</w:t>
-        </w:r>
-      </w:hyperlink>
-      <w:r>
-        <w:rPr>
-          <w:rStyle w:val="nowrap"/>
-          <w:color w:val="000000"/>
-        </w:rPr>
-        <w:t>]</w:t>
-      </w:r>
-      <w:r>
-        <w:rPr>
-          <w:rStyle w:val="element-citation"/>
-          <w:color w:val="000000"/>
-        </w:rPr>
-        <w:t> </w:t>
-      </w:r>
-      <w:r>
-        <w:rPr>
-          <w:rStyle w:val="nowrap"/>
-          <w:color w:val="000000"/>
-        </w:rPr>
-        <w:t>[</w:t>
-      </w:r>
-      <w:hyperlink r:id="rId24" w:tgtFrame="pmc_ext" w:history="1">
-        <w:r>
-          <w:rPr>
-            <w:rStyle w:val="Hyperlink"/>
-            <w:color w:val="642A8F"/>
-          </w:rPr>
-          <w:t>Cross Ref</w:t>
-        </w:r>
-      </w:hyperlink>
-      <w:r>
-        <w:rPr>
-          <w:rStyle w:val="nowrap"/>
-          <w:color w:val="000000"/>
-        </w:rPr>
-        <w:t>]</w:t>
-      </w:r>
-    </w:p>
-    <w:p>
-      <w:pPr>
-        <w:shd w:val="clear" w:color="auto" w:fill="FFFFFF"/>
-        <w:rPr>
-          <w:color w:val="000000"/>
-        </w:rPr>
-      </w:pPr>
-      <w:r>
-        <w:rPr>
-          <w:color w:val="000000"/>
-        </w:rPr>
-        <w:t>13. </w:t>
-      </w:r>
-      <w:r>
-        <w:rPr>
-          <w:rStyle w:val="element-citation"/>
-          <w:color w:val="000000"/>
-        </w:rPr>
-        <w:t xml:space="preserve">Mackey TK, </w:t>
-      </w:r>
-      <w:proofErr w:type="spellStart"/>
-      <w:r>
-        <w:rPr>
-          <w:rStyle w:val="element-citation"/>
-          <w:color w:val="000000"/>
-        </w:rPr>
-        <w:t>Schoenfeld</w:t>
-      </w:r>
-      <w:proofErr w:type="spellEnd"/>
-      <w:r>
-        <w:rPr>
-          <w:rStyle w:val="element-citation"/>
-          <w:color w:val="000000"/>
-        </w:rPr>
-        <w:t xml:space="preserve"> VJ. Going “social” to access experimental and potentially life-saving treatment: an assessment of the policy and online patient advocacy environment for expanded access. </w:t>
-      </w:r>
-      <w:r>
-        <w:rPr>
-          <w:rStyle w:val="ref-journal"/>
-          <w:color w:val="000000"/>
-        </w:rPr>
-        <w:t>BMC Med. </w:t>
-      </w:r>
-      <w:proofErr w:type="gramStart"/>
-      <w:r>
-        <w:rPr>
-          <w:rStyle w:val="element-citation"/>
-          <w:color w:val="000000"/>
-        </w:rPr>
-        <w:t>2016;</w:t>
-      </w:r>
-      <w:r>
-        <w:rPr>
-          <w:rStyle w:val="ref-vol"/>
-          <w:color w:val="000000"/>
-        </w:rPr>
-        <w:t>14</w:t>
-      </w:r>
-      <w:r>
-        <w:rPr>
-          <w:rStyle w:val="element-citation"/>
-          <w:color w:val="000000"/>
-        </w:rPr>
-        <w:t>:17</w:t>
-      </w:r>
-      <w:proofErr w:type="gramEnd"/>
-      <w:r>
-        <w:rPr>
-          <w:rStyle w:val="element-citation"/>
-          <w:color w:val="000000"/>
-        </w:rPr>
-        <w:t xml:space="preserve">. </w:t>
-      </w:r>
-      <w:proofErr w:type="spellStart"/>
-      <w:r>
-        <w:rPr>
-          <w:rStyle w:val="element-citation"/>
-          <w:color w:val="000000"/>
-        </w:rPr>
-        <w:t>doi</w:t>
-      </w:r>
-      <w:proofErr w:type="spellEnd"/>
-      <w:r>
-        <w:rPr>
-          <w:rStyle w:val="element-citation"/>
-          <w:color w:val="000000"/>
-        </w:rPr>
-        <w:t>: 10.1186/s12916-016-0568-8. </w:t>
-      </w:r>
-      <w:r>
-        <w:rPr>
-          <w:rStyle w:val="nowrap"/>
-          <w:color w:val="000000"/>
-        </w:rPr>
-        <w:t>[</w:t>
-      </w:r>
-      <w:hyperlink r:id="rId25" w:history="1">
-        <w:r>
-          <w:rPr>
-            <w:rStyle w:val="Hyperlink"/>
-            <w:color w:val="642A8F"/>
-          </w:rPr>
-          <w:t>PMC free article</w:t>
-        </w:r>
-      </w:hyperlink>
-      <w:r>
-        <w:rPr>
-          <w:rStyle w:val="nowrap"/>
-          <w:color w:val="000000"/>
-        </w:rPr>
-        <w:t>][</w:t>
-      </w:r>
-      <w:hyperlink r:id="rId26" w:tgtFrame="pmc_ext" w:history="1">
-        <w:r>
-          <w:rPr>
-            <w:rStyle w:val="Hyperlink"/>
-            <w:color w:val="642A8F"/>
-          </w:rPr>
-          <w:t>PubMed</w:t>
-        </w:r>
-      </w:hyperlink>
-      <w:r>
-        <w:rPr>
-          <w:rStyle w:val="nowrap"/>
-          <w:color w:val="000000"/>
-        </w:rPr>
-        <w:t>]</w:t>
-      </w:r>
-      <w:r>
-        <w:rPr>
-          <w:rStyle w:val="element-citation"/>
-          <w:color w:val="000000"/>
-        </w:rPr>
-        <w:t> </w:t>
-      </w:r>
-      <w:r>
-        <w:rPr>
-          <w:rStyle w:val="nowrap"/>
-          <w:color w:val="000000"/>
-        </w:rPr>
-        <w:t>[</w:t>
-      </w:r>
-      <w:hyperlink r:id="rId27" w:tgtFrame="pmc_ext" w:history="1">
-        <w:r>
-          <w:rPr>
-            <w:rStyle w:val="Hyperlink"/>
-            <w:color w:val="642A8F"/>
-          </w:rPr>
-          <w:t>Cross Ref</w:t>
-        </w:r>
-      </w:hyperlink>
-      <w:r>
-        <w:rPr>
-          <w:rStyle w:val="nowrap"/>
-          <w:color w:val="000000"/>
-        </w:rPr>
-        <w:t>]</w:t>
-      </w:r>
-    </w:p>
-    <w:p>
-      <w:pPr>
-        <w:shd w:val="clear" w:color="auto" w:fill="FFFFFF"/>
-        <w:rPr>
-          <w:color w:val="000000"/>
-        </w:rPr>
-      </w:pPr>
-      <w:r>
-        <w:rPr>
-          <w:color w:val="000000"/>
-        </w:rPr>
-        <w:t>17. </w:t>
-      </w:r>
-      <w:r>
-        <w:rPr>
-          <w:rStyle w:val="element-citation"/>
-          <w:color w:val="000000"/>
-        </w:rPr>
-        <w:t xml:space="preserve">Downing NS, Shah ND, Neiman JH, </w:t>
-      </w:r>
-      <w:proofErr w:type="spellStart"/>
-      <w:r>
-        <w:rPr>
-          <w:rStyle w:val="element-citation"/>
-          <w:color w:val="000000"/>
-        </w:rPr>
-        <w:t>Aminawung</w:t>
-      </w:r>
-      <w:proofErr w:type="spellEnd"/>
-      <w:r>
-        <w:rPr>
-          <w:rStyle w:val="element-citation"/>
-          <w:color w:val="000000"/>
-        </w:rPr>
-        <w:t xml:space="preserve"> JA, </w:t>
-      </w:r>
-      <w:proofErr w:type="spellStart"/>
-      <w:r>
-        <w:rPr>
-          <w:rStyle w:val="element-citation"/>
-          <w:color w:val="000000"/>
-        </w:rPr>
-        <w:t>Krumholz</w:t>
-      </w:r>
-      <w:proofErr w:type="spellEnd"/>
-      <w:r>
-        <w:rPr>
-          <w:rStyle w:val="element-citation"/>
-          <w:color w:val="000000"/>
-        </w:rPr>
-        <w:t xml:space="preserve"> HM, Ross JS. Participation of the elderly, women, and minorities in pivotal trials supporting 2011–2013 U.S. Food and Drug Administration approvals. </w:t>
-      </w:r>
-      <w:r>
-        <w:rPr>
-          <w:rStyle w:val="ref-journal"/>
-          <w:color w:val="000000"/>
-        </w:rPr>
-        <w:t>Trials. </w:t>
-      </w:r>
-      <w:r>
-        <w:rPr>
-          <w:rStyle w:val="element-citation"/>
-          <w:color w:val="000000"/>
-        </w:rPr>
-        <w:t>2016;</w:t>
-      </w:r>
-      <w:r>
-        <w:rPr>
-          <w:rStyle w:val="ref-vol"/>
-          <w:color w:val="000000"/>
-        </w:rPr>
-        <w:t>17</w:t>
-      </w:r>
-      <w:r>
-        <w:rPr>
-          <w:rStyle w:val="element-citation"/>
-          <w:color w:val="000000"/>
-        </w:rPr>
-        <w:t xml:space="preserve">(1):1. </w:t>
-      </w:r>
-      <w:proofErr w:type="spellStart"/>
-      <w:r>
-        <w:rPr>
-          <w:rStyle w:val="element-citation"/>
-          <w:color w:val="000000"/>
-        </w:rPr>
-        <w:t>doi</w:t>
-      </w:r>
-      <w:proofErr w:type="spellEnd"/>
-      <w:r>
-        <w:rPr>
-          <w:rStyle w:val="element-citation"/>
-          <w:color w:val="000000"/>
-        </w:rPr>
-        <w:t>: 10.1186/s13063-016-1322-4. </w:t>
-      </w:r>
-      <w:r>
-        <w:rPr>
-          <w:rStyle w:val="nowrap"/>
-          <w:color w:val="000000"/>
-        </w:rPr>
-        <w:t>[</w:t>
-      </w:r>
-      <w:hyperlink r:id="rId28" w:history="1">
-        <w:r>
-          <w:rPr>
-            <w:rStyle w:val="Hyperlink"/>
-            <w:color w:val="642A8F"/>
-          </w:rPr>
-          <w:t>PMC free article</w:t>
-        </w:r>
-      </w:hyperlink>
-      <w:r>
-        <w:rPr>
-          <w:rStyle w:val="nowrap"/>
-          <w:color w:val="000000"/>
-        </w:rPr>
-        <w:t>]</w:t>
-      </w:r>
-      <w:r>
-        <w:rPr>
-          <w:rStyle w:val="element-citation"/>
-          <w:color w:val="000000"/>
-        </w:rPr>
-        <w:t> </w:t>
-      </w:r>
-      <w:r>
-        <w:rPr>
-          <w:rStyle w:val="nowrap"/>
-          <w:color w:val="000000"/>
-        </w:rPr>
-        <w:t>[</w:t>
-      </w:r>
-      <w:hyperlink r:id="rId29" w:tgtFrame="pmc_ext" w:history="1">
-        <w:r>
-          <w:rPr>
-            <w:rStyle w:val="Hyperlink"/>
-            <w:color w:val="642A8F"/>
-          </w:rPr>
-          <w:t>PubMed</w:t>
-        </w:r>
-      </w:hyperlink>
-      <w:r>
-        <w:rPr>
-          <w:rStyle w:val="nowrap"/>
-          <w:color w:val="000000"/>
-        </w:rPr>
-        <w:t>]</w:t>
-      </w:r>
-      <w:r>
-        <w:rPr>
-          <w:rStyle w:val="element-citation"/>
-          <w:color w:val="000000"/>
-        </w:rPr>
-        <w:t> </w:t>
-      </w:r>
-      <w:r>
-        <w:rPr>
-          <w:rStyle w:val="nowrap"/>
-          <w:color w:val="000000"/>
-        </w:rPr>
-        <w:t>[</w:t>
-      </w:r>
-      <w:hyperlink r:id="rId30" w:tgtFrame="pmc_ext" w:history="1">
-        <w:r>
-          <w:rPr>
-            <w:rStyle w:val="Hyperlink"/>
-            <w:color w:val="642A8F"/>
-          </w:rPr>
-          <w:t>Cross Ref</w:t>
-        </w:r>
-      </w:hyperlink>
-      <w:r>
-        <w:rPr>
-          <w:rStyle w:val="nowrap"/>
-          <w:color w:val="000000"/>
-        </w:rPr>
-        <w:t>]</w:t>
-      </w:r>
-    </w:p>
-    <w:p>
-      <w:pPr>
-        <w:shd w:val="clear" w:color="auto" w:fill="FFFFFF"/>
-        <w:rPr>
-          <w:color w:val="000000"/>
-        </w:rPr>
-      </w:pPr>
-      <w:r>
-        <w:rPr>
-          <w:color w:val="000000"/>
-        </w:rPr>
+    </w:p>
+    <w:p/>
+    <w:p/>
+    <w:p>
+      <w:hyperlink r:id="rId33" w:history="1">
+        <w:r>
+          <w:rPr>
+            <w:rStyle w:val="Hyperlink"/>
+          </w:rPr>
+          <w:t>https://jech.bmj.com/content/jech/72/7/557.full.pdf</w:t>
+        </w:r>
+      </w:hyperlink>
+      <w:r>
+        <w:t xml:space="preserve"> - high level impact on expanded acess</w:t>
+      </w:r>
+    </w:p>
+    <w:p>
+      <w:hyperlink r:id="rId34" w:history="1">
+        <w:r>
+          <w:rPr>
+            <w:rStyle w:val="Hyperlink"/>
+          </w:rPr>
+          <w:t>http://journals.sagepub.com/doi/abs/10.1177/2168479018759661</w:t>
+        </w:r>
+      </w:hyperlink>
+      <w:r>
+        <w:t xml:space="preserve"> - talks about </w:t>
+      </w:r>
+      <w:r>
+        <w:t>IRB’s</w:t>
+      </w:r>
+      <w:r>
+        <w:t xml:space="preserve"> very valuable (analyzed data set of 100 irb’s to see what</w:t>
+      </w:r>
+      <w:r>
+        <w:t xml:space="preserve"> policies common)</w:t>
+      </w:r>
+    </w:p>
+    <w:p>
+      <w:r>
+        <w:t>Could be intressting to explore impact of one IRB member review policy</w:t>
+      </w:r>
+    </w:p>
+    <w:p>
+      <w:r>
+        <w:t>Could be cool to search through 100 irb’s with nlp</w:t>
+      </w:r>
+    </w:p>
+    <w:p/>
+    <w:p>
+      <w:r>
+        <w:t>OOOO could hit up mount Sinai irb to see if we could review their records of drug access and from there acess the acceptance rate. This is novel because no estimates of this number exists.</w:t>
+      </w:r>
+    </w:p>
+    <w:p>
+      <w:r>
+        <w:t>Possible we could bypass this through looking at patient info in data warehouse</w:t>
+      </w:r>
+    </w:p>
+    <w:p>
+      <w:hyperlink r:id="rId35" w:history="1">
+        <w:r>
+          <w:rPr>
+            <w:rStyle w:val="Hyperlink"/>
+          </w:rPr>
+          <w:t>https://jamanetwork.com/journals/jamanetworkopen/fullarticle/2684626</w:t>
+        </w:r>
+      </w:hyperlink>
+      <w:r>
+        <w:t xml:space="preserve"> - shows a lot of drugs in expanded acess program get approved soon after</w:t>
+      </w:r>
+    </w:p>
+    <w:p/>
+    <w:p>
+      <w:hyperlink r:id="rId36" w:history="1">
+        <w:r>
+          <w:rPr>
+            <w:rStyle w:val="Hyperlink"/>
+          </w:rPr>
+          <w:t>https://jamanetwork.com/journals/jamanetworkopen/fullarticle/2684626</w:t>
+        </w:r>
+      </w:hyperlink>
+      <w:r>
+        <w:t xml:space="preserve"> - very similar to what we were doing originally looking at the approved drugs in drugs@fda and those in expanded acess in clincialtrials. They simply used this info to provide a timeframe about how long it took from expanded access to approval. Coolest thing is they used the expanded access flag</w:t>
+      </w:r>
+      <w:r>
+        <w:t xml:space="preserve"> as if it had value which we stated didn’t.</w:t>
+      </w:r>
+    </w:p>
+    <w:p>
+      <w:pPr>
+        <w:rPr>
+          <w:b/>
+        </w:rPr>
+      </w:pPr>
+      <w:hyperlink r:id="rId37" w:history="1">
+        <w:r>
+          <w:rPr>
+            <w:rStyle w:val="Hyperlink"/>
+            <w:b/>
+          </w:rPr>
+          <w:t>https://www.nature.com/articles/nbt0418-294</w:t>
+        </w:r>
+      </w:hyperlink>
+      <w:r>
+        <w:rPr>
+          <w:b/>
+        </w:rPr>
+        <w:t xml:space="preserve"> - nothing really intressting</w:t>
+      </w:r>
+    </w:p>
+    <w:p>
+      <w:pPr>
+        <w:rPr>
+          <w:b/>
+        </w:rPr>
+      </w:pPr>
+    </w:p>
+    <w:p>
+      <w:pPr>
+        <w:rPr>
+          <w:b/>
+        </w:rPr>
+      </w:pPr>
+      <w:hyperlink r:id="rId38" w:history="1">
+        <w:r>
+          <w:rPr>
+            <w:rStyle w:val="Hyperlink"/>
+            <w:b/>
+          </w:rPr>
+          <w:t>https://www.tandfonline.com/doi/pdf/10.1080/13543784.2018.1430137?needAccess=true</w:t>
+        </w:r>
+      </w:hyperlink>
+    </w:p>
+    <w:p>
+      <w:pPr>
+        <w:rPr>
+          <w:b/>
+        </w:rPr>
+      </w:pPr>
+      <w:r>
+        <w:rPr>
+          <w:b/>
+        </w:rPr>
+        <w:t>-good sources descriptions</w:t>
+      </w:r>
+    </w:p>
+    <w:p>
+      <w:pPr>
+        <w:rPr>
+          <w:b/>
+        </w:rPr>
+      </w:pPr>
+    </w:p>
+    <w:p>
+      <w:r>
+        <w:t>Federal Right-to-Try Legislation — Threatening the FDA’s Public Health Mission Steven Joffe, M.D., M.P.H., and Holly Fernandez Lynch, J.D., M.B.E</w:t>
+      </w:r>
+    </w:p>
+    <w:p>
+      <w:r>
         <w:lastRenderedPageBreak/>
-        <w:t>20. </w:t>
-      </w:r>
-      <w:proofErr w:type="spellStart"/>
-      <w:r>
-        <w:rPr>
-          <w:rStyle w:val="element-citation"/>
-          <w:color w:val="000000"/>
-        </w:rPr>
-        <w:t>Heiat</w:t>
-      </w:r>
-      <w:proofErr w:type="spellEnd"/>
-      <w:r>
-        <w:rPr>
-          <w:rStyle w:val="element-citation"/>
-          <w:color w:val="000000"/>
-        </w:rPr>
-        <w:t xml:space="preserve"> A, Gross CP, </w:t>
-      </w:r>
-      <w:proofErr w:type="spellStart"/>
-      <w:r>
-        <w:rPr>
-          <w:rStyle w:val="element-citation"/>
-          <w:color w:val="000000"/>
-        </w:rPr>
-        <w:t>Krumholz</w:t>
-      </w:r>
-      <w:proofErr w:type="spellEnd"/>
-      <w:r>
-        <w:rPr>
-          <w:rStyle w:val="element-citation"/>
-          <w:color w:val="000000"/>
-        </w:rPr>
-        <w:t xml:space="preserve"> HM. Representation of the elderly, women, and minorities in heart failure clinical trials. </w:t>
-      </w:r>
-      <w:r>
-        <w:rPr>
-          <w:rStyle w:val="ref-journal"/>
-          <w:color w:val="000000"/>
-        </w:rPr>
-        <w:t>Arch Intern Med. </w:t>
-      </w:r>
-      <w:r>
-        <w:rPr>
-          <w:rStyle w:val="element-citation"/>
-          <w:color w:val="000000"/>
-        </w:rPr>
-        <w:t>2002;</w:t>
-      </w:r>
-      <w:r>
-        <w:rPr>
-          <w:rStyle w:val="ref-vol"/>
-          <w:color w:val="000000"/>
-        </w:rPr>
-        <w:t>162</w:t>
-      </w:r>
-      <w:r>
-        <w:rPr>
-          <w:rStyle w:val="element-citation"/>
-          <w:color w:val="000000"/>
-        </w:rPr>
-        <w:t xml:space="preserve">(15):1682–1688. </w:t>
-      </w:r>
-      <w:proofErr w:type="spellStart"/>
-      <w:r>
-        <w:rPr>
-          <w:rStyle w:val="element-citation"/>
-          <w:color w:val="000000"/>
-        </w:rPr>
-        <w:t>doi</w:t>
-      </w:r>
-      <w:proofErr w:type="spellEnd"/>
-      <w:r>
-        <w:rPr>
-          <w:rStyle w:val="element-citation"/>
-          <w:color w:val="000000"/>
-        </w:rPr>
-        <w:t>: 10.1001/archinte.162.15.1682.</w:t>
-      </w:r>
-      <w:r>
-        <w:rPr>
-          <w:rStyle w:val="nowrap"/>
-          <w:color w:val="000000"/>
-        </w:rPr>
-        <w:t>[</w:t>
-      </w:r>
-      <w:hyperlink r:id="rId31" w:tgtFrame="pmc_ext" w:history="1">
-        <w:r>
-          <w:rPr>
-            <w:rStyle w:val="Hyperlink"/>
-            <w:color w:val="642A8F"/>
-          </w:rPr>
-          <w:t>PubMed</w:t>
-        </w:r>
-      </w:hyperlink>
-      <w:r>
-        <w:rPr>
-          <w:rStyle w:val="nowrap"/>
-          <w:color w:val="000000"/>
-        </w:rPr>
-        <w:t>]</w:t>
-      </w:r>
-      <w:r>
-        <w:rPr>
-          <w:rStyle w:val="element-citation"/>
-          <w:color w:val="000000"/>
-        </w:rPr>
-        <w:t> </w:t>
-      </w:r>
-      <w:r>
-        <w:rPr>
-          <w:rStyle w:val="nowrap"/>
-          <w:color w:val="000000"/>
-        </w:rPr>
-        <w:t>[</w:t>
-      </w:r>
-      <w:hyperlink r:id="rId32" w:tgtFrame="pmc_ext" w:history="1">
-        <w:r>
-          <w:rPr>
-            <w:rStyle w:val="Hyperlink"/>
-            <w:color w:val="642A8F"/>
-          </w:rPr>
-          <w:t>Cross Ref</w:t>
-        </w:r>
-      </w:hyperlink>
-      <w:r>
-        <w:rPr>
-          <w:rStyle w:val="nowrap"/>
-          <w:color w:val="000000"/>
-        </w:rPr>
-        <w:t>]</w:t>
-      </w:r>
-    </w:p>
-    <w:p/>
-    <w:p/>
-    <w:p>
-      <w:hyperlink r:id="rId33" w:history="1">
-        <w:r>
-          <w:rPr>
-            <w:rStyle w:val="Hyperlink"/>
-          </w:rPr>
-          <w:t>https://jech.bmj.com/content/jech/72/7/557.full.pdf</w:t>
-        </w:r>
-      </w:hyperlink>
-      <w:r>
-        <w:t xml:space="preserve"> - high level impact on expanded </w:t>
-      </w:r>
-      <w:proofErr w:type="spellStart"/>
-      <w:r>
-        <w:t>acess</w:t>
-      </w:r>
-      <w:proofErr w:type="spellEnd"/>
-    </w:p>
-    <w:p>
-      <w:hyperlink r:id="rId34" w:history="1">
-        <w:r>
-          <w:rPr>
-            <w:rStyle w:val="Hyperlink"/>
-          </w:rPr>
-          <w:t>http://journals.sagepub.com/doi/abs/10.1177/2168479018759661</w:t>
-        </w:r>
-      </w:hyperlink>
-      <w:r>
-        <w:t xml:space="preserve"> - talks about </w:t>
-      </w:r>
-      <w:r>
-        <w:t>IRB’s</w:t>
-      </w:r>
-      <w:r>
-        <w:t xml:space="preserve"> very valuable (analyzed data set of 100 </w:t>
-      </w:r>
-      <w:proofErr w:type="spellStart"/>
-      <w:r>
-        <w:t>irb’s</w:t>
-      </w:r>
-      <w:proofErr w:type="spellEnd"/>
-      <w:r>
-        <w:t xml:space="preserve"> to see what</w:t>
-      </w:r>
-      <w:r>
-        <w:t xml:space="preserve"> policies common)</w:t>
-      </w:r>
-    </w:p>
-    <w:p>
-      <w:r>
-        <w:t xml:space="preserve">Could be </w:t>
-      </w:r>
-      <w:proofErr w:type="spellStart"/>
-      <w:r>
-        <w:t>intressting</w:t>
-      </w:r>
-      <w:proofErr w:type="spellEnd"/>
-      <w:r>
-        <w:t xml:space="preserve"> to explore impact of one IRB member review policy</w:t>
-      </w:r>
-    </w:p>
-    <w:p>
-      <w:r>
-        <w:t xml:space="preserve">Could be cool to search through 100 </w:t>
-      </w:r>
-      <w:proofErr w:type="spellStart"/>
-      <w:r>
-        <w:t>irb’s</w:t>
-      </w:r>
-      <w:proofErr w:type="spellEnd"/>
-      <w:r>
-        <w:t xml:space="preserve"> with </w:t>
-      </w:r>
-      <w:proofErr w:type="spellStart"/>
-      <w:r>
-        <w:t>nlp</w:t>
-      </w:r>
-      <w:proofErr w:type="spellEnd"/>
-    </w:p>
-    <w:p/>
-    <w:p>
-      <w:r>
-        <w:t xml:space="preserve">OOOO could hit up mount Sinai </w:t>
-      </w:r>
-      <w:proofErr w:type="spellStart"/>
-      <w:r>
-        <w:t>irb</w:t>
-      </w:r>
-      <w:proofErr w:type="spellEnd"/>
-      <w:r>
-        <w:t xml:space="preserve"> to see if we could review their records of drug access and from there </w:t>
-      </w:r>
-      <w:proofErr w:type="spellStart"/>
-      <w:r>
-        <w:t>acess</w:t>
-      </w:r>
-      <w:proofErr w:type="spellEnd"/>
-      <w:r>
-        <w:t xml:space="preserve"> the acceptance rate. This is novel because no estimates of this number exists.</w:t>
-      </w:r>
-    </w:p>
-    <w:p>
-      <w:r>
-        <w:t>Possible we could bypass this through looking at patient info in data warehouse</w:t>
-      </w:r>
-    </w:p>
-    <w:p>
-      <w:hyperlink r:id="rId35" w:history="1">
-        <w:r>
-          <w:rPr>
-            <w:rStyle w:val="Hyperlink"/>
-          </w:rPr>
-          <w:t>https://jamanetwork.com/journals/jamanetworkopen/fullarticle/2684626</w:t>
-        </w:r>
-      </w:hyperlink>
-      <w:r>
-        <w:t xml:space="preserve"> - shows a lot of drugs in expanded </w:t>
-      </w:r>
-      <w:proofErr w:type="spellStart"/>
-      <w:r>
-        <w:t>acess</w:t>
-      </w:r>
-      <w:proofErr w:type="spellEnd"/>
-      <w:r>
-        <w:t xml:space="preserve"> program get approved soon after</w:t>
-      </w:r>
-    </w:p>
-    <w:p/>
-    <w:p>
-      <w:hyperlink r:id="rId36" w:history="1">
-        <w:r>
-          <w:rPr>
-            <w:rStyle w:val="Hyperlink"/>
-          </w:rPr>
-          <w:t>https://jamanetwork.com/journals/jamanetworkopen/fullarticle/2684626</w:t>
-        </w:r>
-      </w:hyperlink>
-      <w:r>
-        <w:t xml:space="preserve"> - very similar to what we were doing originally looking at the approved drugs in </w:t>
-      </w:r>
-      <w:proofErr w:type="spellStart"/>
-      <w:r>
-        <w:t>drugs@fda</w:t>
-      </w:r>
-      <w:proofErr w:type="spellEnd"/>
-      <w:r>
-        <w:t xml:space="preserve"> and those in expanded </w:t>
-      </w:r>
-      <w:proofErr w:type="spellStart"/>
-      <w:r>
-        <w:t>acess</w:t>
-      </w:r>
-      <w:proofErr w:type="spellEnd"/>
-      <w:r>
-        <w:t xml:space="preserve"> in </w:t>
-      </w:r>
-      <w:proofErr w:type="spellStart"/>
-      <w:r>
-        <w:t>clincialtrials</w:t>
-      </w:r>
-      <w:proofErr w:type="spellEnd"/>
-      <w:r>
-        <w:t>. They simply used this info to provide a timeframe about how long it took from expanded access to approval. Coolest thing is they used the expanded access flag</w:t>
-      </w:r>
-      <w:r>
-        <w:t xml:space="preserve"> as if it had value which we stated didn’t.</w:t>
-      </w:r>
-    </w:p>
+        <w:t>-most famous paper on topic probs</w:t>
+      </w:r>
+    </w:p>
+    <w:p/>
     <w:p>
       <w:pPr>
         <w:rPr>
           <w:b/>
         </w:rPr>
       </w:pPr>
-      <w:hyperlink r:id="rId37" w:history="1">
+      <w:hyperlink r:id="rId39" w:history="1">
         <w:r>
           <w:rPr>
             <w:rStyle w:val="Hyperlink"/>
             <w:b/>
           </w:rPr>
-          <w:t>https://www.nature.com/articles/nbt0418-294</w:t>
-        </w:r>
-      </w:hyperlink>
-      <w:r>
+          <w:t>https://www.ncbi.nlm.nih.gov/pmc/articles/PMC5821240/</w:t>
+        </w:r>
+      </w:hyperlink>
+    </w:p>
+    <w:p>
+      <w:pPr>
         <w:rPr>
           <w:b/>
         </w:rPr>
-        <w:t xml:space="preserve"> - nothing really </w:t>
-      </w:r>
-      <w:proofErr w:type="spellStart"/>
+      </w:pPr>
       <w:r>
         <w:rPr>
           <w:b/>
         </w:rPr>
-        <w:t>intressting</w:t>
-      </w:r>
-      <w:proofErr w:type="spellEnd"/>
+        <w:t>-right to try v v bad</w:t>
+      </w:r>
     </w:p>
     <w:p>
       <w:pPr>
@@ -2518,173 +1942,40 @@
           <w:b/>
         </w:rPr>
       </w:pPr>
-      <w:hyperlink r:id="rId38" w:history="1">
+      <w:hyperlink r:id="rId40" w:history="1">
         <w:r>
           <w:rPr>
             <w:rStyle w:val="Hyperlink"/>
             <w:b/>
           </w:rPr>
-          <w:t>https://www.tandfonline.com/doi/pdf/10.1080/13543784.2018.1430137?needAccess=true</w:t>
-        </w:r>
-      </w:hyperlink>
-    </w:p>
-    <w:p>
-      <w:pPr>
+          <w:t>https://jamanetwork.com/journals/jamainternalmedicine/fullarticle/2669909</w:t>
+        </w:r>
+      </w:hyperlink>
+      <w:r>
         <w:rPr>
           <w:b/>
         </w:rPr>
-      </w:pPr>
-      <w:r>
+        <w:t xml:space="preserve"> </w:t>
+      </w:r>
+    </w:p>
+    <w:p>
+      <w:pPr>
         <w:rPr>
           <w:b/>
         </w:rPr>
-        <w:t>-good sources descriptions</w:t>
-      </w:r>
-    </w:p>
-    <w:p>
-      <w:pPr>
+      </w:pPr>
+      <w:r>
         <w:rPr>
           <w:b/>
         </w:rPr>
-      </w:pPr>
-    </w:p>
-    <w:p>
-      <w:r>
-        <w:t xml:space="preserve">Federal Right-to-Try Legislation — Threatening the FDA’s Public Health Mission Steven </w:t>
-      </w:r>
-      <w:proofErr w:type="spellStart"/>
-      <w:r>
-        <w:t>Joffe</w:t>
-      </w:r>
-      <w:proofErr w:type="spellEnd"/>
-      <w:r>
-        <w:t>, M.D., M.P.H., and Holly Fernandez Lynch, J.D., M.B.E</w:t>
-      </w:r>
-    </w:p>
-    <w:p>
-      <w:r>
-        <w:t xml:space="preserve">-most famous paper on topic </w:t>
-      </w:r>
-      <w:proofErr w:type="spellStart"/>
-      <w:r>
-        <w:t>probs</w:t>
-      </w:r>
-      <w:proofErr w:type="spellEnd"/>
-    </w:p>
-    <w:p/>
-    <w:p>
-      <w:pPr>
-        <w:rPr>
-          <w:b/>
-        </w:rPr>
-      </w:pPr>
-      <w:hyperlink r:id="rId39" w:history="1">
-        <w:r>
-          <w:rPr>
-            <w:rStyle w:val="Hyperlink"/>
-            <w:b/>
-          </w:rPr>
-          <w:t>https://www.ncbi.nlm.nih.gov/pmc/articles/PMC5821240/</w:t>
-        </w:r>
-      </w:hyperlink>
-    </w:p>
-    <w:p>
-      <w:pPr>
-        <w:rPr>
-          <w:b/>
-        </w:rPr>
-      </w:pPr>
-      <w:r>
-        <w:rPr>
-          <w:b/>
-        </w:rPr>
-        <w:lastRenderedPageBreak/>
-        <w:t xml:space="preserve">-right to try v </w:t>
-      </w:r>
-      <w:proofErr w:type="spellStart"/>
-      <w:r>
-        <w:rPr>
-          <w:b/>
-        </w:rPr>
-        <w:t>v</w:t>
-      </w:r>
-      <w:proofErr w:type="spellEnd"/>
-      <w:r>
-        <w:rPr>
-          <w:b/>
-        </w:rPr>
-        <w:t xml:space="preserve"> bad</w:t>
-      </w:r>
-    </w:p>
-    <w:p>
-      <w:pPr>
-        <w:rPr>
-          <w:b/>
-        </w:rPr>
-      </w:pPr>
-    </w:p>
-    <w:p>
-      <w:pPr>
-        <w:rPr>
-          <w:b/>
-        </w:rPr>
-      </w:pPr>
-      <w:hyperlink r:id="rId40" w:history="1">
-        <w:r>
-          <w:rPr>
-            <w:rStyle w:val="Hyperlink"/>
-            <w:b/>
-          </w:rPr>
-          <w:t>https://jamanetwork.com/journals/jamainternalmedicine/fullarticle/2669909</w:t>
-        </w:r>
-      </w:hyperlink>
-      <w:r>
-        <w:rPr>
-          <w:b/>
-        </w:rPr>
-        <w:t xml:space="preserve"> </w:t>
-      </w:r>
-    </w:p>
-    <w:p>
-      <w:pPr>
-        <w:rPr>
-          <w:b/>
-        </w:rPr>
-      </w:pPr>
-      <w:r>
-        <w:rPr>
-          <w:b/>
-        </w:rPr>
-        <w:t>-</w:t>
-      </w:r>
-      <w:proofErr w:type="spellStart"/>
-      <w:r>
-        <w:rPr>
-          <w:b/>
-        </w:rPr>
-        <w:t>righ</w:t>
-      </w:r>
-      <w:proofErr w:type="spellEnd"/>
-      <w:r>
-        <w:rPr>
-          <w:b/>
-        </w:rPr>
-        <w:t xml:space="preserve"> try bad</w:t>
-      </w:r>
-    </w:p>
-    <w:p/>
-    <w:p/>
-    <w:p>
-      <w:r>
-        <w:t xml:space="preserve">Exploring length of time </w:t>
-      </w:r>
-      <w:proofErr w:type="spellStart"/>
-      <w:r>
-        <w:t>irb</w:t>
-      </w:r>
-      <w:proofErr w:type="spellEnd"/>
-      <w:r>
-        <w:t xml:space="preserve"> takes</w:t>
+        <w:t>-righ try bad</w:t>
+      </w:r>
+    </w:p>
+    <w:p/>
+    <w:p/>
+    <w:p>
+      <w:r>
+        <w:t>Exploring length of time irb takes</w:t>
       </w:r>
     </w:p>
     <w:p>

</xml_diff>